<commit_message>
Manual técnico - BD: procedimientos almacenados
</commit_message>
<xml_diff>
--- a/Manual técnico.docx
+++ b/Manual técnico.docx
@@ -989,9 +989,352 @@
         </w:rPr>
       </w:pPr>
     </w:p>
+    <w:p>
+      <w:pPr>
+        <w:pStyle w:val="Ttulo2"/>
+        <w:rPr>
+          <w:rFonts w:ascii="Arial" w:hAnsi="Arial" w:cs="Arial"/>
+          <w:b/>
+          <w:bCs/>
+          <w:color w:val="0070C0"/>
+          <w:sz w:val="31"/>
+          <w:szCs w:val="31"/>
+        </w:rPr>
+      </w:pPr>
+      <w:bookmarkStart w:id="6" w:name="_Toc43218401"/>
+      <w:r>
+        <w:rPr>
+          <w:rFonts w:ascii="Arial" w:hAnsi="Arial" w:cs="Arial"/>
+          <w:b/>
+          <w:bCs/>
+          <w:color w:val="0070C0"/>
+          <w:sz w:val="31"/>
+          <w:szCs w:val="31"/>
+        </w:rPr>
+        <w:t>Procedimientos almacenados</w:t>
+      </w:r>
+      <w:bookmarkEnd w:id="6"/>
+      <w:r>
+        <w:rPr>
+          <w:rFonts w:ascii="Arial" w:hAnsi="Arial" w:cs="Arial"/>
+          <w:b/>
+          <w:bCs/>
+          <w:color w:val="0070C0"/>
+          <w:sz w:val="31"/>
+          <w:szCs w:val="31"/>
+        </w:rPr>
+        <w:t xml:space="preserve"> </w:t>
+      </w:r>
+    </w:p>
+    <w:p>
+      <w:pPr>
+        <w:spacing w:after="0"/>
+        <w:jc w:val="both"/>
+        <w:rPr>
+          <w:rFonts w:ascii="Arial" w:hAnsi="Arial" w:cs="Arial"/>
+          <w:sz w:val="24"/>
+          <w:szCs w:val="24"/>
+        </w:rPr>
+      </w:pPr>
+      <w:r>
+        <w:rPr>
+          <w:rFonts w:ascii="Arial" w:hAnsi="Arial" w:cs="Arial"/>
+          <w:sz w:val="24"/>
+          <w:szCs w:val="24"/>
+        </w:rPr>
+        <w:t>Los procedimientos almacenados son como los métodos que utilizamos en los lenguajes de programación. Reciben una serie de parámetros que utilizan para realizar un conjunto de acciones específicas.</w:t>
+      </w:r>
+    </w:p>
+    <w:p>
+      <w:pPr>
+        <w:spacing w:after="0"/>
+        <w:jc w:val="both"/>
+        <w:rPr>
+          <w:rFonts w:ascii="Arial" w:hAnsi="Arial" w:cs="Arial"/>
+          <w:sz w:val="24"/>
+          <w:szCs w:val="24"/>
+        </w:rPr>
+      </w:pPr>
+      <w:r>
+        <w:rPr>
+          <w:rFonts w:ascii="Arial" w:hAnsi="Arial" w:cs="Arial"/>
+          <w:sz w:val="24"/>
+          <w:szCs w:val="24"/>
+        </w:rPr>
+        <w:t xml:space="preserve">Para poder realizar operaciones como mostrar los registros de alguna tabla, añadir, modificar o eliminar registros, desde una aplicación externa al SGBD, es necesario la creación de estos procedimientos almacenados. </w:t>
+      </w:r>
+    </w:p>
+    <w:p>
+      <w:pPr>
+        <w:spacing w:after="0"/>
+        <w:jc w:val="both"/>
+        <w:rPr>
+          <w:rFonts w:ascii="Arial" w:hAnsi="Arial" w:cs="Arial"/>
+          <w:sz w:val="24"/>
+          <w:szCs w:val="24"/>
+        </w:rPr>
+      </w:pPr>
+      <w:r>
+        <w:rPr>
+          <w:rFonts w:ascii="Arial" w:hAnsi="Arial" w:cs="Arial"/>
+          <w:sz w:val="24"/>
+          <w:szCs w:val="24"/>
+        </w:rPr>
+        <w:t>En nuestro proyecto hemos definido diversos procedimientos que serán utilizados en las interfaces del sistema, para llevar a cabo las operaciones mencionadas anteriormente. A continuación, se muestran algunos de ellos.</w:t>
+      </w:r>
+    </w:p>
+    <w:p>
+      <w:pPr>
+        <w:spacing w:after="0"/>
+        <w:jc w:val="both"/>
+        <w:rPr>
+          <w:rFonts w:ascii="Arial" w:hAnsi="Arial" w:cs="Arial"/>
+          <w:sz w:val="24"/>
+          <w:szCs w:val="24"/>
+        </w:rPr>
+      </w:pPr>
+      <w:r>
+        <w:rPr>
+          <w:rFonts w:ascii="Arial" w:hAnsi="Arial" w:cs="Arial"/>
+          <w:sz w:val="24"/>
+          <w:szCs w:val="24"/>
+        </w:rPr>
+        <w:lastRenderedPageBreak/>
+        <w:t>En este procedimiento para añadir departamentos, se reciben los atributos que conforman la tabla de departamentos, a excepción del id, ya que se asigna automáticamente. También vemos que hay un parámetro de salida (</w:t>
+      </w:r>
+      <w:proofErr w:type="spellStart"/>
+      <w:r>
+        <w:rPr>
+          <w:rFonts w:ascii="Arial" w:hAnsi="Arial" w:cs="Arial"/>
+          <w:sz w:val="24"/>
+          <w:szCs w:val="24"/>
+        </w:rPr>
+        <w:t>out</w:t>
+      </w:r>
+      <w:proofErr w:type="spellEnd"/>
+      <w:r>
+        <w:rPr>
+          <w:rFonts w:ascii="Arial" w:hAnsi="Arial" w:cs="Arial"/>
+          <w:sz w:val="24"/>
+          <w:szCs w:val="24"/>
+        </w:rPr>
+        <w:t>), el cual es un mensaje, el cual nos servirá para mostrar la notificación correspondiente al realizar la operación. Después tenemos el cuerpo del procedimiento, el cual especifica las operaciones que se realizarán.</w:t>
+      </w:r>
+    </w:p>
+    <w:p>
+      <w:pPr>
+        <w:spacing w:after="0"/>
+        <w:jc w:val="both"/>
+        <w:rPr>
+          <w:rFonts w:ascii="Arial" w:hAnsi="Arial" w:cs="Arial"/>
+          <w:sz w:val="24"/>
+          <w:szCs w:val="24"/>
+        </w:rPr>
+      </w:pPr>
+    </w:p>
+    <w:p>
+      <w:pPr>
+        <w:spacing w:after="0"/>
+        <w:rPr>
+          <w:rFonts w:ascii="Arial" w:hAnsi="Arial" w:cs="Arial"/>
+          <w:sz w:val="24"/>
+          <w:szCs w:val="24"/>
+        </w:rPr>
+      </w:pPr>
+      <w:r>
+        <w:rPr>
+          <w:noProof/>
+        </w:rPr>
+        <w:drawing>
+          <wp:inline distT="0" distB="0" distL="0" distR="0" wp14:anchorId="05CEEA7F" wp14:editId="6E06AFAC">
+            <wp:extent cx="5612130" cy="1938020"/>
+            <wp:effectExtent l="0" t="0" r="7620" b="5080"/>
+            <wp:docPr id="11" name="Imagen 11"/>
+            <wp:cNvGraphicFramePr>
+              <a:graphicFrameLocks xmlns:a="http://schemas.openxmlformats.org/drawingml/2006/main" noChangeAspect="1"/>
+            </wp:cNvGraphicFramePr>
+            <a:graphic xmlns:a="http://schemas.openxmlformats.org/drawingml/2006/main">
+              <a:graphicData uri="http://schemas.openxmlformats.org/drawingml/2006/picture">
+                <pic:pic xmlns:pic="http://schemas.openxmlformats.org/drawingml/2006/picture">
+                  <pic:nvPicPr>
+                    <pic:cNvPr id="1" name=""/>
+                    <pic:cNvPicPr/>
+                  </pic:nvPicPr>
+                  <pic:blipFill>
+                    <a:blip r:embed="rId9"/>
+                    <a:stretch>
+                      <a:fillRect/>
+                    </a:stretch>
+                  </pic:blipFill>
+                  <pic:spPr>
+                    <a:xfrm>
+                      <a:off x="0" y="0"/>
+                      <a:ext cx="5612130" cy="1938020"/>
+                    </a:xfrm>
+                    <a:prstGeom prst="rect">
+                      <a:avLst/>
+                    </a:prstGeom>
+                  </pic:spPr>
+                </pic:pic>
+              </a:graphicData>
+            </a:graphic>
+          </wp:inline>
+        </w:drawing>
+      </w:r>
+    </w:p>
+    <w:p>
+      <w:pPr>
+        <w:spacing w:after="0"/>
+        <w:rPr>
+          <w:rFonts w:ascii="Arial" w:hAnsi="Arial" w:cs="Arial"/>
+          <w:sz w:val="24"/>
+          <w:szCs w:val="24"/>
+        </w:rPr>
+      </w:pPr>
+    </w:p>
+    <w:p>
+      <w:pPr>
+        <w:spacing w:after="0"/>
+        <w:jc w:val="both"/>
+        <w:rPr>
+          <w:rFonts w:ascii="Arial" w:hAnsi="Arial" w:cs="Arial"/>
+          <w:sz w:val="24"/>
+          <w:szCs w:val="24"/>
+        </w:rPr>
+      </w:pPr>
+      <w:r>
+        <w:rPr>
+          <w:rFonts w:ascii="Arial" w:hAnsi="Arial" w:cs="Arial"/>
+          <w:sz w:val="24"/>
+          <w:szCs w:val="24"/>
+        </w:rPr>
+        <w:t xml:space="preserve">Este otro procedimiento almacenado es para la modificación de los datos de un jefe de departamento. Se reciben los parámetros que ocuparemos y pasamos a la parte del cuerpo, en la cual podemos ver que se utilizan condicionales </w:t>
+      </w:r>
+      <w:proofErr w:type="spellStart"/>
+      <w:r>
+        <w:rPr>
+          <w:rFonts w:ascii="Arial" w:hAnsi="Arial" w:cs="Arial"/>
+          <w:sz w:val="24"/>
+          <w:szCs w:val="24"/>
+        </w:rPr>
+        <w:t>if</w:t>
+      </w:r>
+      <w:proofErr w:type="spellEnd"/>
+      <w:r>
+        <w:rPr>
+          <w:rFonts w:ascii="Arial" w:hAnsi="Arial" w:cs="Arial"/>
+          <w:sz w:val="24"/>
+          <w:szCs w:val="24"/>
+        </w:rPr>
+        <w:t>, esto con la finalidad de verificar que el jefe este registrado en el sistema y que el id del departamento sea válido. Si se cumplen estas condiciones, se efectuarán las operaciones, de otra manera, se mostrará el mensaje correspondiente.</w:t>
+      </w:r>
+    </w:p>
+    <w:p>
+      <w:pPr>
+        <w:spacing w:after="0"/>
+        <w:rPr>
+          <w:rFonts w:ascii="Arial" w:hAnsi="Arial" w:cs="Arial"/>
+          <w:sz w:val="24"/>
+          <w:szCs w:val="24"/>
+        </w:rPr>
+      </w:pPr>
+    </w:p>
+    <w:p>
+      <w:pPr>
+        <w:spacing w:after="0"/>
+        <w:rPr>
+          <w:rFonts w:ascii="Arial" w:hAnsi="Arial" w:cs="Arial"/>
+          <w:sz w:val="24"/>
+          <w:szCs w:val="24"/>
+        </w:rPr>
+      </w:pPr>
+      <w:r>
+        <w:rPr>
+          <w:noProof/>
+        </w:rPr>
+        <w:drawing>
+          <wp:inline distT="0" distB="0" distL="0" distR="0" wp14:anchorId="118E59C4" wp14:editId="1D16667C">
+            <wp:extent cx="5612130" cy="3369945"/>
+            <wp:effectExtent l="0" t="0" r="7620" b="1905"/>
+            <wp:docPr id="12" name="Imagen 12"/>
+            <wp:cNvGraphicFramePr>
+              <a:graphicFrameLocks xmlns:a="http://schemas.openxmlformats.org/drawingml/2006/main" noChangeAspect="1"/>
+            </wp:cNvGraphicFramePr>
+            <a:graphic xmlns:a="http://schemas.openxmlformats.org/drawingml/2006/main">
+              <a:graphicData uri="http://schemas.openxmlformats.org/drawingml/2006/picture">
+                <pic:pic xmlns:pic="http://schemas.openxmlformats.org/drawingml/2006/picture">
+                  <pic:nvPicPr>
+                    <pic:cNvPr id="1" name=""/>
+                    <pic:cNvPicPr/>
+                  </pic:nvPicPr>
+                  <pic:blipFill>
+                    <a:blip r:embed="rId10"/>
+                    <a:stretch>
+                      <a:fillRect/>
+                    </a:stretch>
+                  </pic:blipFill>
+                  <pic:spPr>
+                    <a:xfrm>
+                      <a:off x="0" y="0"/>
+                      <a:ext cx="5612130" cy="3369945"/>
+                    </a:xfrm>
+                    <a:prstGeom prst="rect">
+                      <a:avLst/>
+                    </a:prstGeom>
+                  </pic:spPr>
+                </pic:pic>
+              </a:graphicData>
+            </a:graphic>
+          </wp:inline>
+        </w:drawing>
+      </w:r>
+    </w:p>
+    <w:p>
+      <w:pPr>
+        <w:spacing w:after="0"/>
+        <w:jc w:val="both"/>
+        <w:rPr>
+          <w:rFonts w:ascii="Arial" w:hAnsi="Arial" w:cs="Arial"/>
+          <w:sz w:val="24"/>
+          <w:szCs w:val="24"/>
+        </w:rPr>
+      </w:pPr>
+      <w:r>
+        <w:rPr>
+          <w:rFonts w:ascii="Arial" w:hAnsi="Arial" w:cs="Arial"/>
+          <w:sz w:val="24"/>
+          <w:szCs w:val="24"/>
+        </w:rPr>
+        <w:lastRenderedPageBreak/>
+        <w:t>Se deben crear los procedimientos de mostrar registros, buscar, insertar, modificar y eliminar para las interfaces de departamentos, jefes de departamento y equipos. También existe otra interfaz que es la de reportes, para ello, ocuparemos procedimientos para generar un reporte de todos los equipos registrados o dependiendo el estado que seleccionemos.</w:t>
+      </w:r>
+    </w:p>
+    <w:p>
+      <w:pPr>
+        <w:spacing w:after="0"/>
+        <w:jc w:val="both"/>
+        <w:rPr>
+          <w:rFonts w:ascii="Arial" w:hAnsi="Arial" w:cs="Arial"/>
+          <w:sz w:val="24"/>
+          <w:szCs w:val="24"/>
+        </w:rPr>
+      </w:pPr>
+    </w:p>
+    <w:p>
+      <w:pPr>
+        <w:spacing w:after="0"/>
+        <w:rPr>
+          <w:rFonts w:ascii="Arial" w:hAnsi="Arial" w:cs="Arial"/>
+          <w:b/>
+          <w:bCs/>
+          <w:sz w:val="24"/>
+          <w:szCs w:val="24"/>
+        </w:rPr>
+      </w:pPr>
+    </w:p>
     <w:p/>
     <w:sectPr>
-      <w:headerReference w:type="first" r:id="rId9"/>
+      <w:headerReference w:type="first" r:id="rId11"/>
       <w:pgSz w:w="12240" w:h="15840"/>
       <w:pgMar w:top="1417" w:right="1701" w:bottom="1417" w:left="1701" w:header="708" w:footer="708" w:gutter="0"/>
       <w:pgBorders w:offsetFrom="page">

</xml_diff>

<commit_message>
Manual tecnico - clase login
</commit_message>
<xml_diff>
--- a/Manual técnico.docx
+++ b/Manual técnico.docx
@@ -1735,8 +1735,820 @@
       </w:r>
     </w:p>
     <w:p/>
+    <w:p>
+      <w:pPr>
+        <w:pStyle w:val="Ttulo3"/>
+        <w:rPr>
+          <w:rFonts w:ascii="Arial" w:hAnsi="Arial" w:cs="Arial"/>
+          <w:b/>
+          <w:bCs/>
+          <w:color w:val="auto"/>
+          <w:sz w:val="30"/>
+          <w:szCs w:val="30"/>
+        </w:rPr>
+      </w:pPr>
+      <w:bookmarkStart w:id="11" w:name="_Toc43218406"/>
+      <w:r>
+        <w:rPr>
+          <w:rFonts w:ascii="Arial" w:hAnsi="Arial" w:cs="Arial"/>
+          <w:b/>
+          <w:bCs/>
+          <w:color w:val="auto"/>
+          <w:sz w:val="30"/>
+          <w:szCs w:val="30"/>
+        </w:rPr>
+        <w:t>Login.java</w:t>
+      </w:r>
+      <w:bookmarkEnd w:id="11"/>
+    </w:p>
+    <w:p>
+      <w:pPr>
+        <w:spacing w:after="0"/>
+        <w:jc w:val="both"/>
+        <w:rPr>
+          <w:rFonts w:ascii="Arial" w:hAnsi="Arial" w:cs="Arial"/>
+          <w:sz w:val="24"/>
+          <w:szCs w:val="24"/>
+        </w:rPr>
+      </w:pPr>
+      <w:r>
+        <w:rPr>
+          <w:rFonts w:ascii="Arial" w:hAnsi="Arial" w:cs="Arial"/>
+          <w:sz w:val="24"/>
+          <w:szCs w:val="24"/>
+        </w:rPr>
+        <w:t xml:space="preserve">Las interfaces del sistema están construidas con </w:t>
+      </w:r>
+      <w:proofErr w:type="spellStart"/>
+      <w:r>
+        <w:rPr>
+          <w:rFonts w:ascii="Arial" w:hAnsi="Arial" w:cs="Arial"/>
+          <w:sz w:val="24"/>
+          <w:szCs w:val="24"/>
+        </w:rPr>
+        <w:t>JFrames</w:t>
+      </w:r>
+      <w:proofErr w:type="spellEnd"/>
+      <w:r>
+        <w:rPr>
+          <w:rFonts w:ascii="Arial" w:hAnsi="Arial" w:cs="Arial"/>
+          <w:sz w:val="24"/>
+          <w:szCs w:val="24"/>
+        </w:rPr>
+        <w:t xml:space="preserve">, los cuales tienen una parte que corresponde al diseño de la ventana y otra al código o funcionalidad.  Nuestra primera interfaz es la del </w:t>
+      </w:r>
+      <w:proofErr w:type="spellStart"/>
+      <w:r>
+        <w:rPr>
+          <w:rFonts w:ascii="Arial" w:hAnsi="Arial" w:cs="Arial"/>
+          <w:sz w:val="24"/>
+          <w:szCs w:val="24"/>
+        </w:rPr>
+        <w:t>login</w:t>
+      </w:r>
+      <w:proofErr w:type="spellEnd"/>
+      <w:r>
+        <w:rPr>
+          <w:rFonts w:ascii="Arial" w:hAnsi="Arial" w:cs="Arial"/>
+          <w:sz w:val="24"/>
+          <w:szCs w:val="24"/>
+        </w:rPr>
+        <w:t xml:space="preserve"> o inicio de sesión. </w:t>
+      </w:r>
+    </w:p>
+    <w:p>
+      <w:pPr>
+        <w:spacing w:after="0"/>
+        <w:jc w:val="both"/>
+        <w:rPr>
+          <w:rFonts w:ascii="Arial" w:hAnsi="Arial" w:cs="Arial"/>
+          <w:sz w:val="24"/>
+          <w:szCs w:val="24"/>
+        </w:rPr>
+      </w:pPr>
+      <w:r>
+        <w:rPr>
+          <w:rFonts w:ascii="Arial" w:hAnsi="Arial" w:cs="Arial"/>
+          <w:sz w:val="24"/>
+          <w:szCs w:val="24"/>
+        </w:rPr>
+        <w:t xml:space="preserve">En la parte del diseño tenemos que la interfaz se compone de 2 </w:t>
+      </w:r>
+      <w:proofErr w:type="spellStart"/>
+      <w:r>
+        <w:rPr>
+          <w:rFonts w:ascii="Arial" w:hAnsi="Arial" w:cs="Arial"/>
+          <w:sz w:val="24"/>
+          <w:szCs w:val="24"/>
+        </w:rPr>
+        <w:t>labels</w:t>
+      </w:r>
+      <w:proofErr w:type="spellEnd"/>
+      <w:r>
+        <w:rPr>
+          <w:rFonts w:ascii="Arial" w:hAnsi="Arial" w:cs="Arial"/>
+          <w:sz w:val="24"/>
+          <w:szCs w:val="24"/>
+        </w:rPr>
+        <w:t xml:space="preserve"> que utilizamos para los textos de usuario y contraseña, 2 </w:t>
+      </w:r>
+      <w:proofErr w:type="spellStart"/>
+      <w:r>
+        <w:rPr>
+          <w:rFonts w:ascii="Arial" w:hAnsi="Arial" w:cs="Arial"/>
+          <w:sz w:val="24"/>
+          <w:szCs w:val="24"/>
+        </w:rPr>
+        <w:t>TextField</w:t>
+      </w:r>
+      <w:proofErr w:type="spellEnd"/>
+      <w:r>
+        <w:rPr>
+          <w:rFonts w:ascii="Arial" w:hAnsi="Arial" w:cs="Arial"/>
+          <w:sz w:val="24"/>
+          <w:szCs w:val="24"/>
+        </w:rPr>
+        <w:t xml:space="preserve"> para que podamos ingresar los datos y un botón, el cual, al presionarlo mandará llamar al método de </w:t>
+      </w:r>
+      <w:proofErr w:type="spellStart"/>
+      <w:proofErr w:type="gramStart"/>
+      <w:r>
+        <w:rPr>
+          <w:rFonts w:ascii="Arial" w:hAnsi="Arial" w:cs="Arial"/>
+          <w:sz w:val="24"/>
+          <w:szCs w:val="24"/>
+        </w:rPr>
+        <w:t>validarAcceso</w:t>
+      </w:r>
+      <w:proofErr w:type="spellEnd"/>
+      <w:r>
+        <w:rPr>
+          <w:rFonts w:ascii="Arial" w:hAnsi="Arial" w:cs="Arial"/>
+          <w:sz w:val="24"/>
+          <w:szCs w:val="24"/>
+        </w:rPr>
+        <w:t>(</w:t>
+      </w:r>
+      <w:proofErr w:type="gramEnd"/>
+      <w:r>
+        <w:rPr>
+          <w:rFonts w:ascii="Arial" w:hAnsi="Arial" w:cs="Arial"/>
+          <w:sz w:val="24"/>
+          <w:szCs w:val="24"/>
+        </w:rPr>
+        <w:t>) para permitirnos o no, el acceso al sistema.</w:t>
+      </w:r>
+    </w:p>
+    <w:p>
+      <w:pPr>
+        <w:spacing w:after="0"/>
+        <w:jc w:val="both"/>
+        <w:rPr>
+          <w:rFonts w:ascii="Arial" w:hAnsi="Arial" w:cs="Arial"/>
+          <w:sz w:val="14"/>
+          <w:szCs w:val="14"/>
+        </w:rPr>
+      </w:pPr>
+    </w:p>
+    <w:p>
+      <w:pPr>
+        <w:spacing w:after="0"/>
+        <w:jc w:val="center"/>
+        <w:rPr>
+          <w:rFonts w:ascii="Arial" w:hAnsi="Arial" w:cs="Arial"/>
+          <w:sz w:val="24"/>
+          <w:szCs w:val="24"/>
+        </w:rPr>
+      </w:pPr>
+      <w:r>
+        <w:rPr>
+          <w:noProof/>
+        </w:rPr>
+        <w:drawing>
+          <wp:inline distT="0" distB="0" distL="0" distR="0" wp14:anchorId="753B9894" wp14:editId="0A59514B">
+            <wp:extent cx="3343835" cy="2618537"/>
+            <wp:effectExtent l="0" t="0" r="9525" b="0"/>
+            <wp:docPr id="21" name="Imagen 21"/>
+            <wp:cNvGraphicFramePr>
+              <a:graphicFrameLocks xmlns:a="http://schemas.openxmlformats.org/drawingml/2006/main" noChangeAspect="1"/>
+            </wp:cNvGraphicFramePr>
+            <a:graphic xmlns:a="http://schemas.openxmlformats.org/drawingml/2006/main">
+              <a:graphicData uri="http://schemas.openxmlformats.org/drawingml/2006/picture">
+                <pic:pic xmlns:pic="http://schemas.openxmlformats.org/drawingml/2006/picture">
+                  <pic:nvPicPr>
+                    <pic:cNvPr id="1" name=""/>
+                    <pic:cNvPicPr/>
+                  </pic:nvPicPr>
+                  <pic:blipFill>
+                    <a:blip r:embed="rId13"/>
+                    <a:stretch>
+                      <a:fillRect/>
+                    </a:stretch>
+                  </pic:blipFill>
+                  <pic:spPr>
+                    <a:xfrm>
+                      <a:off x="0" y="0"/>
+                      <a:ext cx="3350392" cy="2623672"/>
+                    </a:xfrm>
+                    <a:prstGeom prst="rect">
+                      <a:avLst/>
+                    </a:prstGeom>
+                  </pic:spPr>
+                </pic:pic>
+              </a:graphicData>
+            </a:graphic>
+          </wp:inline>
+        </w:drawing>
+      </w:r>
+    </w:p>
+    <w:p>
+      <w:pPr>
+        <w:spacing w:after="0"/>
+        <w:jc w:val="both"/>
+        <w:rPr>
+          <w:rFonts w:ascii="Arial" w:hAnsi="Arial" w:cs="Arial"/>
+          <w:sz w:val="24"/>
+          <w:szCs w:val="24"/>
+        </w:rPr>
+      </w:pPr>
+    </w:p>
+    <w:p>
+      <w:pPr>
+        <w:spacing w:after="0"/>
+        <w:jc w:val="both"/>
+        <w:rPr>
+          <w:rFonts w:ascii="Arial" w:hAnsi="Arial" w:cs="Arial"/>
+          <w:sz w:val="24"/>
+          <w:szCs w:val="24"/>
+        </w:rPr>
+      </w:pPr>
+      <w:r>
+        <w:rPr>
+          <w:rFonts w:ascii="Arial" w:hAnsi="Arial" w:cs="Arial"/>
+          <w:sz w:val="24"/>
+          <w:szCs w:val="24"/>
+        </w:rPr>
+        <w:lastRenderedPageBreak/>
+        <w:t xml:space="preserve">En la parte del código primeramente se declaran los objetos de la conexión que definimos en la clase anterior, además, creamos una variable llamada </w:t>
+      </w:r>
+      <w:proofErr w:type="spellStart"/>
+      <w:r>
+        <w:rPr>
+          <w:rFonts w:ascii="Arial" w:hAnsi="Arial" w:cs="Arial"/>
+          <w:sz w:val="24"/>
+          <w:szCs w:val="24"/>
+        </w:rPr>
+        <w:t>idDepto</w:t>
+      </w:r>
+      <w:proofErr w:type="spellEnd"/>
+      <w:r>
+        <w:rPr>
+          <w:rFonts w:ascii="Arial" w:hAnsi="Arial" w:cs="Arial"/>
+          <w:sz w:val="24"/>
+          <w:szCs w:val="24"/>
+        </w:rPr>
+        <w:t xml:space="preserve"> que nos servirá para capturar ese atributo del usuario con el que iniciemos sesión y de esta manera poder mostrarle solo lo que tiene permitido ver.</w:t>
+      </w:r>
+    </w:p>
+    <w:p>
+      <w:pPr>
+        <w:spacing w:after="0"/>
+        <w:jc w:val="center"/>
+        <w:rPr>
+          <w:rFonts w:ascii="Arial" w:hAnsi="Arial" w:cs="Arial"/>
+          <w:b/>
+          <w:bCs/>
+          <w:sz w:val="30"/>
+          <w:szCs w:val="30"/>
+        </w:rPr>
+      </w:pPr>
+      <w:r>
+        <w:rPr>
+          <w:noProof/>
+        </w:rPr>
+        <w:drawing>
+          <wp:inline distT="0" distB="0" distL="0" distR="0" wp14:anchorId="1F905089" wp14:editId="7E6E6AA3">
+            <wp:extent cx="4724400" cy="2824056"/>
+            <wp:effectExtent l="0" t="0" r="0" b="0"/>
+            <wp:docPr id="15" name="Imagen 15"/>
+            <wp:cNvGraphicFramePr>
+              <a:graphicFrameLocks xmlns:a="http://schemas.openxmlformats.org/drawingml/2006/main" noChangeAspect="1"/>
+            </wp:cNvGraphicFramePr>
+            <a:graphic xmlns:a="http://schemas.openxmlformats.org/drawingml/2006/main">
+              <a:graphicData uri="http://schemas.openxmlformats.org/drawingml/2006/picture">
+                <pic:pic xmlns:pic="http://schemas.openxmlformats.org/drawingml/2006/picture">
+                  <pic:nvPicPr>
+                    <pic:cNvPr id="1" name=""/>
+                    <pic:cNvPicPr/>
+                  </pic:nvPicPr>
+                  <pic:blipFill>
+                    <a:blip r:embed="rId14"/>
+                    <a:stretch>
+                      <a:fillRect/>
+                    </a:stretch>
+                  </pic:blipFill>
+                  <pic:spPr>
+                    <a:xfrm>
+                      <a:off x="0" y="0"/>
+                      <a:ext cx="4743049" cy="2835204"/>
+                    </a:xfrm>
+                    <a:prstGeom prst="rect">
+                      <a:avLst/>
+                    </a:prstGeom>
+                  </pic:spPr>
+                </pic:pic>
+              </a:graphicData>
+            </a:graphic>
+          </wp:inline>
+        </w:drawing>
+      </w:r>
+    </w:p>
+    <w:p>
+      <w:pPr>
+        <w:spacing w:after="0"/>
+        <w:rPr>
+          <w:rFonts w:ascii="Arial" w:hAnsi="Arial" w:cs="Arial"/>
+          <w:b/>
+          <w:bCs/>
+          <w:sz w:val="30"/>
+          <w:szCs w:val="30"/>
+        </w:rPr>
+      </w:pPr>
+    </w:p>
+    <w:p>
+      <w:pPr>
+        <w:spacing w:after="0"/>
+        <w:jc w:val="both"/>
+        <w:rPr>
+          <w:rFonts w:ascii="Arial" w:hAnsi="Arial" w:cs="Arial"/>
+          <w:sz w:val="24"/>
+          <w:szCs w:val="24"/>
+        </w:rPr>
+      </w:pPr>
+      <w:r>
+        <w:rPr>
+          <w:rFonts w:ascii="Arial" w:hAnsi="Arial" w:cs="Arial"/>
+          <w:sz w:val="24"/>
+          <w:szCs w:val="24"/>
+        </w:rPr>
+        <w:t xml:space="preserve">Se creó un método que nos permite validar el acceso al ingresar los datos de algún usuario. En la primera instrucción se crea el objeto </w:t>
+      </w:r>
+      <w:proofErr w:type="spellStart"/>
+      <w:r>
+        <w:rPr>
+          <w:rFonts w:ascii="Arial" w:hAnsi="Arial" w:cs="Arial"/>
+          <w:sz w:val="24"/>
+          <w:szCs w:val="24"/>
+        </w:rPr>
+        <w:t>call</w:t>
+      </w:r>
+      <w:proofErr w:type="spellEnd"/>
+      <w:r>
+        <w:rPr>
+          <w:rFonts w:ascii="Arial" w:hAnsi="Arial" w:cs="Arial"/>
+          <w:sz w:val="24"/>
+          <w:szCs w:val="24"/>
+        </w:rPr>
+        <w:t xml:space="preserve"> de la clase </w:t>
+      </w:r>
+      <w:proofErr w:type="spellStart"/>
+      <w:r>
+        <w:rPr>
+          <w:rFonts w:ascii="Arial" w:hAnsi="Arial" w:cs="Arial"/>
+          <w:sz w:val="24"/>
+          <w:szCs w:val="24"/>
+        </w:rPr>
+        <w:t>CallableStatement</w:t>
+      </w:r>
+      <w:proofErr w:type="spellEnd"/>
+      <w:r>
+        <w:rPr>
+          <w:rFonts w:ascii="Arial" w:hAnsi="Arial" w:cs="Arial"/>
+          <w:sz w:val="24"/>
+          <w:szCs w:val="24"/>
+        </w:rPr>
+        <w:t xml:space="preserve">, con este objeto podremos llamar al procedimiento almacenado correspondiente. Entre comillas se escribe </w:t>
+      </w:r>
+      <w:proofErr w:type="spellStart"/>
+      <w:r>
+        <w:rPr>
+          <w:rFonts w:ascii="Arial" w:hAnsi="Arial" w:cs="Arial"/>
+          <w:sz w:val="24"/>
+          <w:szCs w:val="24"/>
+        </w:rPr>
+        <w:t>call</w:t>
+      </w:r>
+      <w:proofErr w:type="spellEnd"/>
+      <w:r>
+        <w:rPr>
+          <w:rFonts w:ascii="Arial" w:hAnsi="Arial" w:cs="Arial"/>
+          <w:sz w:val="24"/>
+          <w:szCs w:val="24"/>
+        </w:rPr>
+        <w:t xml:space="preserve"> </w:t>
+      </w:r>
+      <w:proofErr w:type="spellStart"/>
+      <w:r>
+        <w:rPr>
+          <w:rFonts w:ascii="Arial" w:hAnsi="Arial" w:cs="Arial"/>
+          <w:sz w:val="24"/>
+          <w:szCs w:val="24"/>
+        </w:rPr>
+        <w:t>nombreProcedimiento</w:t>
+      </w:r>
+      <w:proofErr w:type="spellEnd"/>
+      <w:r>
+        <w:rPr>
+          <w:rFonts w:ascii="Arial" w:hAnsi="Arial" w:cs="Arial"/>
+          <w:sz w:val="24"/>
+          <w:szCs w:val="24"/>
+        </w:rPr>
+        <w:t xml:space="preserve"> (</w:t>
+      </w:r>
+      <w:proofErr w:type="gramStart"/>
+      <w:r>
+        <w:rPr>
+          <w:rFonts w:ascii="Arial" w:hAnsi="Arial" w:cs="Arial"/>
+          <w:sz w:val="24"/>
+          <w:szCs w:val="24"/>
+        </w:rPr>
+        <w:t>?,?</w:t>
+      </w:r>
+      <w:proofErr w:type="gramEnd"/>
+      <w:r>
+        <w:rPr>
+          <w:rFonts w:ascii="Arial" w:hAnsi="Arial" w:cs="Arial"/>
+          <w:sz w:val="24"/>
+          <w:szCs w:val="24"/>
+        </w:rPr>
+        <w:t xml:space="preserve">,?), esos signos de interrogación corresponden a la cantidad de parámetros tanto de entrada como de salida que ocupe el procedimiento. Después, procedemos a ir registrando los parámetros, en este caso los valores se obtendrán de las 2 cajas de texto de usuario y contraseña. Finalmente, ejecutamos el procedimiento.  </w:t>
+      </w:r>
+    </w:p>
+    <w:p>
+      <w:pPr>
+        <w:spacing w:after="0"/>
+        <w:jc w:val="both"/>
+        <w:rPr>
+          <w:rFonts w:ascii="Arial" w:hAnsi="Arial" w:cs="Arial"/>
+          <w:sz w:val="24"/>
+          <w:szCs w:val="24"/>
+        </w:rPr>
+      </w:pPr>
+    </w:p>
+    <w:p>
+      <w:pPr>
+        <w:spacing w:after="0"/>
+        <w:jc w:val="both"/>
+        <w:rPr>
+          <w:rFonts w:ascii="Arial" w:hAnsi="Arial" w:cs="Arial"/>
+          <w:sz w:val="24"/>
+          <w:szCs w:val="24"/>
+        </w:rPr>
+      </w:pPr>
+      <w:r>
+        <w:rPr>
+          <w:noProof/>
+        </w:rPr>
+        <w:drawing>
+          <wp:inline distT="0" distB="0" distL="0" distR="0" wp14:anchorId="6CFDEB5E" wp14:editId="643B7499">
+            <wp:extent cx="5612130" cy="1283970"/>
+            <wp:effectExtent l="0" t="0" r="7620" b="0"/>
+            <wp:docPr id="18" name="Imagen 18"/>
+            <wp:cNvGraphicFramePr>
+              <a:graphicFrameLocks xmlns:a="http://schemas.openxmlformats.org/drawingml/2006/main" noChangeAspect="1"/>
+            </wp:cNvGraphicFramePr>
+            <a:graphic xmlns:a="http://schemas.openxmlformats.org/drawingml/2006/main">
+              <a:graphicData uri="http://schemas.openxmlformats.org/drawingml/2006/picture">
+                <pic:pic xmlns:pic="http://schemas.openxmlformats.org/drawingml/2006/picture">
+                  <pic:nvPicPr>
+                    <pic:cNvPr id="1" name=""/>
+                    <pic:cNvPicPr/>
+                  </pic:nvPicPr>
+                  <pic:blipFill>
+                    <a:blip r:embed="rId15"/>
+                    <a:stretch>
+                      <a:fillRect/>
+                    </a:stretch>
+                  </pic:blipFill>
+                  <pic:spPr>
+                    <a:xfrm>
+                      <a:off x="0" y="0"/>
+                      <a:ext cx="5612130" cy="1283970"/>
+                    </a:xfrm>
+                    <a:prstGeom prst="rect">
+                      <a:avLst/>
+                    </a:prstGeom>
+                  </pic:spPr>
+                </pic:pic>
+              </a:graphicData>
+            </a:graphic>
+          </wp:inline>
+        </w:drawing>
+      </w:r>
+    </w:p>
+    <w:p>
+      <w:pPr>
+        <w:spacing w:after="0"/>
+        <w:jc w:val="both"/>
+        <w:rPr>
+          <w:rFonts w:ascii="Arial" w:hAnsi="Arial" w:cs="Arial"/>
+          <w:sz w:val="24"/>
+          <w:szCs w:val="24"/>
+        </w:rPr>
+      </w:pPr>
+    </w:p>
+    <w:p>
+      <w:pPr>
+        <w:spacing w:after="0"/>
+        <w:jc w:val="both"/>
+        <w:rPr>
+          <w:rFonts w:ascii="Arial" w:hAnsi="Arial" w:cs="Arial"/>
+          <w:sz w:val="24"/>
+          <w:szCs w:val="24"/>
+        </w:rPr>
+      </w:pPr>
+      <w:r>
+        <w:rPr>
+          <w:rFonts w:ascii="Arial" w:hAnsi="Arial" w:cs="Arial"/>
+          <w:sz w:val="24"/>
+          <w:szCs w:val="24"/>
+        </w:rPr>
+        <w:t xml:space="preserve">Capturamos el </w:t>
+      </w:r>
+      <w:proofErr w:type="spellStart"/>
+      <w:r>
+        <w:rPr>
+          <w:rFonts w:ascii="Arial" w:hAnsi="Arial" w:cs="Arial"/>
+          <w:sz w:val="24"/>
+          <w:szCs w:val="24"/>
+        </w:rPr>
+        <w:t>idDepto</w:t>
+      </w:r>
+      <w:proofErr w:type="spellEnd"/>
+      <w:r>
+        <w:rPr>
+          <w:rFonts w:ascii="Arial" w:hAnsi="Arial" w:cs="Arial"/>
+          <w:sz w:val="24"/>
+          <w:szCs w:val="24"/>
+        </w:rPr>
+        <w:t xml:space="preserve">, utilizando la información que nos otorga el 4to parámetro del procedimiento que ejecutamos. Dicho procedimiento al momento de proporcionarle los datos de algún usuario, nos devuelve el tipo de usuario que es y su </w:t>
+      </w:r>
+      <w:proofErr w:type="spellStart"/>
+      <w:r>
+        <w:rPr>
+          <w:rFonts w:ascii="Arial" w:hAnsi="Arial" w:cs="Arial"/>
+          <w:sz w:val="24"/>
+          <w:szCs w:val="24"/>
+        </w:rPr>
+        <w:t>idDepto</w:t>
+      </w:r>
+      <w:proofErr w:type="spellEnd"/>
+      <w:r>
+        <w:rPr>
+          <w:rFonts w:ascii="Arial" w:hAnsi="Arial" w:cs="Arial"/>
+          <w:sz w:val="24"/>
+          <w:szCs w:val="24"/>
+        </w:rPr>
+        <w:t>. Con el tipo de usuario haremos la validación, si es “</w:t>
+      </w:r>
+      <w:proofErr w:type="spellStart"/>
+      <w:r>
+        <w:rPr>
+          <w:rFonts w:ascii="Arial" w:hAnsi="Arial" w:cs="Arial"/>
+          <w:sz w:val="24"/>
+          <w:szCs w:val="24"/>
+        </w:rPr>
+        <w:t>Admin</w:t>
+      </w:r>
+      <w:proofErr w:type="spellEnd"/>
+      <w:r>
+        <w:rPr>
+          <w:rFonts w:ascii="Arial" w:hAnsi="Arial" w:cs="Arial"/>
+          <w:sz w:val="24"/>
+          <w:szCs w:val="24"/>
+        </w:rPr>
+        <w:t xml:space="preserve">” se mostrarán las interfaces donde podemos llevar a cabo operaciones de inserción, modificación </w:t>
+      </w:r>
+      <w:r>
+        <w:rPr>
+          <w:rFonts w:ascii="Arial" w:hAnsi="Arial" w:cs="Arial"/>
+          <w:sz w:val="24"/>
+          <w:szCs w:val="24"/>
+        </w:rPr>
+        <w:lastRenderedPageBreak/>
+        <w:t>o eliminación. Si es “</w:t>
+      </w:r>
+      <w:proofErr w:type="gramStart"/>
+      <w:r>
+        <w:rPr>
+          <w:rFonts w:ascii="Arial" w:hAnsi="Arial" w:cs="Arial"/>
+          <w:sz w:val="24"/>
+          <w:szCs w:val="24"/>
+        </w:rPr>
+        <w:t>Jefe</w:t>
+      </w:r>
+      <w:proofErr w:type="gramEnd"/>
+      <w:r>
+        <w:rPr>
+          <w:rFonts w:ascii="Arial" w:hAnsi="Arial" w:cs="Arial"/>
+          <w:sz w:val="24"/>
+          <w:szCs w:val="24"/>
+        </w:rPr>
+        <w:t>” se mostraran las interfaces con el mismo diseño que las de administrador pero no será posible realizar las 3 operaciones ya mencionadas.</w:t>
+      </w:r>
+    </w:p>
+    <w:p>
+      <w:pPr>
+        <w:spacing w:after="0"/>
+        <w:jc w:val="both"/>
+        <w:rPr>
+          <w:rFonts w:ascii="Arial" w:hAnsi="Arial" w:cs="Arial"/>
+          <w:sz w:val="24"/>
+          <w:szCs w:val="24"/>
+        </w:rPr>
+      </w:pPr>
+    </w:p>
+    <w:p>
+      <w:pPr>
+        <w:spacing w:after="0"/>
+        <w:jc w:val="center"/>
+        <w:rPr>
+          <w:rFonts w:ascii="Arial" w:hAnsi="Arial" w:cs="Arial"/>
+          <w:sz w:val="24"/>
+          <w:szCs w:val="24"/>
+        </w:rPr>
+      </w:pPr>
+      <w:r>
+        <w:rPr>
+          <w:noProof/>
+        </w:rPr>
+        <w:drawing>
+          <wp:inline distT="0" distB="0" distL="0" distR="0" wp14:anchorId="57F510BC" wp14:editId="6F8FDF80">
+            <wp:extent cx="5109882" cy="3049278"/>
+            <wp:effectExtent l="0" t="0" r="0" b="0"/>
+            <wp:docPr id="19" name="Imagen 19"/>
+            <wp:cNvGraphicFramePr>
+              <a:graphicFrameLocks xmlns:a="http://schemas.openxmlformats.org/drawingml/2006/main" noChangeAspect="1"/>
+            </wp:cNvGraphicFramePr>
+            <a:graphic xmlns:a="http://schemas.openxmlformats.org/drawingml/2006/main">
+              <a:graphicData uri="http://schemas.openxmlformats.org/drawingml/2006/picture">
+                <pic:pic xmlns:pic="http://schemas.openxmlformats.org/drawingml/2006/picture">
+                  <pic:nvPicPr>
+                    <pic:cNvPr id="1" name=""/>
+                    <pic:cNvPicPr/>
+                  </pic:nvPicPr>
+                  <pic:blipFill>
+                    <a:blip r:embed="rId16"/>
+                    <a:stretch>
+                      <a:fillRect/>
+                    </a:stretch>
+                  </pic:blipFill>
+                  <pic:spPr>
+                    <a:xfrm>
+                      <a:off x="0" y="0"/>
+                      <a:ext cx="5130600" cy="3061641"/>
+                    </a:xfrm>
+                    <a:prstGeom prst="rect">
+                      <a:avLst/>
+                    </a:prstGeom>
+                  </pic:spPr>
+                </pic:pic>
+              </a:graphicData>
+            </a:graphic>
+          </wp:inline>
+        </w:drawing>
+      </w:r>
+    </w:p>
+    <w:p>
+      <w:pPr>
+        <w:spacing w:after="0"/>
+        <w:jc w:val="both"/>
+        <w:rPr>
+          <w:rFonts w:ascii="Arial" w:hAnsi="Arial" w:cs="Arial"/>
+          <w:sz w:val="24"/>
+          <w:szCs w:val="24"/>
+        </w:rPr>
+      </w:pPr>
+    </w:p>
+    <w:p>
+      <w:pPr>
+        <w:spacing w:after="0"/>
+        <w:jc w:val="both"/>
+        <w:rPr>
+          <w:rFonts w:ascii="Arial" w:hAnsi="Arial" w:cs="Arial"/>
+          <w:sz w:val="24"/>
+          <w:szCs w:val="24"/>
+        </w:rPr>
+      </w:pPr>
+      <w:r>
+        <w:rPr>
+          <w:rFonts w:ascii="Arial" w:hAnsi="Arial" w:cs="Arial"/>
+          <w:sz w:val="24"/>
+          <w:szCs w:val="24"/>
+        </w:rPr>
+        <w:t xml:space="preserve">Finalmente, mediante un evento </w:t>
+      </w:r>
+      <w:proofErr w:type="spellStart"/>
+      <w:r>
+        <w:rPr>
+          <w:rFonts w:ascii="Arial" w:hAnsi="Arial" w:cs="Arial"/>
+          <w:sz w:val="24"/>
+          <w:szCs w:val="24"/>
+        </w:rPr>
+        <w:t>ActionPerformed</w:t>
+      </w:r>
+      <w:proofErr w:type="spellEnd"/>
+      <w:r>
+        <w:rPr>
+          <w:rFonts w:ascii="Arial" w:hAnsi="Arial" w:cs="Arial"/>
+          <w:sz w:val="24"/>
+          <w:szCs w:val="24"/>
+        </w:rPr>
+        <w:t xml:space="preserve"> que le hemos añadido al botón de iniciar sesión, se ejecutará el método de </w:t>
+      </w:r>
+      <w:proofErr w:type="spellStart"/>
+      <w:proofErr w:type="gramStart"/>
+      <w:r>
+        <w:rPr>
+          <w:rFonts w:ascii="Arial" w:hAnsi="Arial" w:cs="Arial"/>
+          <w:sz w:val="24"/>
+          <w:szCs w:val="24"/>
+        </w:rPr>
+        <w:t>validarAcceso</w:t>
+      </w:r>
+      <w:proofErr w:type="spellEnd"/>
+      <w:r>
+        <w:rPr>
+          <w:rFonts w:ascii="Arial" w:hAnsi="Arial" w:cs="Arial"/>
+          <w:sz w:val="24"/>
+          <w:szCs w:val="24"/>
+        </w:rPr>
+        <w:t>(</w:t>
+      </w:r>
+      <w:proofErr w:type="gramEnd"/>
+      <w:r>
+        <w:rPr>
+          <w:rFonts w:ascii="Arial" w:hAnsi="Arial" w:cs="Arial"/>
+          <w:sz w:val="24"/>
+          <w:szCs w:val="24"/>
+        </w:rPr>
+        <w:t>), siempre y cuando no este vacío alguno de los 2 campos, usuario o contraseña. Si falta algún dato, se nos notificará.</w:t>
+      </w:r>
+    </w:p>
+    <w:p>
+      <w:pPr>
+        <w:spacing w:after="0"/>
+        <w:jc w:val="both"/>
+        <w:rPr>
+          <w:rFonts w:ascii="Arial" w:hAnsi="Arial" w:cs="Arial"/>
+          <w:sz w:val="24"/>
+          <w:szCs w:val="24"/>
+        </w:rPr>
+      </w:pPr>
+      <w:r>
+        <w:rPr>
+          <w:noProof/>
+        </w:rPr>
+        <w:drawing>
+          <wp:inline distT="0" distB="0" distL="0" distR="0" wp14:anchorId="7D7E1E38" wp14:editId="6A5A39C3">
+            <wp:extent cx="5612130" cy="1260475"/>
+            <wp:effectExtent l="0" t="0" r="7620" b="0"/>
+            <wp:docPr id="20" name="Imagen 20"/>
+            <wp:cNvGraphicFramePr>
+              <a:graphicFrameLocks xmlns:a="http://schemas.openxmlformats.org/drawingml/2006/main" noChangeAspect="1"/>
+            </wp:cNvGraphicFramePr>
+            <a:graphic xmlns:a="http://schemas.openxmlformats.org/drawingml/2006/main">
+              <a:graphicData uri="http://schemas.openxmlformats.org/drawingml/2006/picture">
+                <pic:pic xmlns:pic="http://schemas.openxmlformats.org/drawingml/2006/picture">
+                  <pic:nvPicPr>
+                    <pic:cNvPr id="1" name=""/>
+                    <pic:cNvPicPr/>
+                  </pic:nvPicPr>
+                  <pic:blipFill>
+                    <a:blip r:embed="rId17"/>
+                    <a:stretch>
+                      <a:fillRect/>
+                    </a:stretch>
+                  </pic:blipFill>
+                  <pic:spPr>
+                    <a:xfrm>
+                      <a:off x="0" y="0"/>
+                      <a:ext cx="5612130" cy="1260475"/>
+                    </a:xfrm>
+                    <a:prstGeom prst="rect">
+                      <a:avLst/>
+                    </a:prstGeom>
+                  </pic:spPr>
+                </pic:pic>
+              </a:graphicData>
+            </a:graphic>
+          </wp:inline>
+        </w:drawing>
+      </w:r>
+    </w:p>
+    <w:p/>
     <w:sectPr>
-      <w:headerReference w:type="first" r:id="rId13"/>
+      <w:headerReference w:type="first" r:id="rId18"/>
       <w:pgSz w:w="12240" w:h="15840"/>
       <w:pgMar w:top="1417" w:right="1701" w:bottom="1417" w:left="1701" w:header="708" w:footer="708" w:gutter="0"/>
       <w:pgBorders w:offsetFrom="page">

</xml_diff>

<commit_message>
ManualTécnico - Clase Equipos
</commit_message>
<xml_diff>
--- a/Manual técnico.docx
+++ b/Manual técnico.docx
@@ -2547,8 +2547,1535 @@
       </w:r>
     </w:p>
     <w:p/>
+    <w:p>
+      <w:pPr>
+        <w:pStyle w:val="Ttulo3"/>
+        <w:rPr>
+          <w:rFonts w:ascii="Arial" w:hAnsi="Arial" w:cs="Arial"/>
+          <w:b/>
+          <w:bCs/>
+          <w:color w:val="auto"/>
+          <w:sz w:val="30"/>
+          <w:szCs w:val="30"/>
+        </w:rPr>
+      </w:pPr>
+      <w:bookmarkStart w:id="12" w:name="_Toc43218407"/>
+      <w:r>
+        <w:rPr>
+          <w:rFonts w:ascii="Arial" w:hAnsi="Arial" w:cs="Arial"/>
+          <w:b/>
+          <w:bCs/>
+          <w:color w:val="auto"/>
+          <w:sz w:val="30"/>
+          <w:szCs w:val="30"/>
+        </w:rPr>
+        <w:t>Equipos.java</w:t>
+      </w:r>
+      <w:bookmarkEnd w:id="12"/>
+    </w:p>
+    <w:p>
+      <w:pPr>
+        <w:spacing w:after="0"/>
+        <w:jc w:val="both"/>
+        <w:rPr>
+          <w:rFonts w:ascii="Arial" w:hAnsi="Arial" w:cs="Arial"/>
+          <w:sz w:val="24"/>
+          <w:szCs w:val="24"/>
+        </w:rPr>
+      </w:pPr>
+      <w:r>
+        <w:rPr>
+          <w:rFonts w:ascii="Arial" w:hAnsi="Arial" w:cs="Arial"/>
+          <w:sz w:val="24"/>
+          <w:szCs w:val="24"/>
+        </w:rPr>
+        <w:t xml:space="preserve">En la parte del diseño, nuestra interfaz está constituida por los 5 botones en el lado izquierdo, los primero 4 nos permiten el acceso a las diferentes interfaces del sistema, y el 5to nos permite cerrar sesión. En el medio tenemos los diferentes </w:t>
+      </w:r>
+      <w:proofErr w:type="spellStart"/>
+      <w:r>
+        <w:rPr>
+          <w:rFonts w:ascii="Arial" w:hAnsi="Arial" w:cs="Arial"/>
+          <w:sz w:val="24"/>
+          <w:szCs w:val="24"/>
+        </w:rPr>
+        <w:t>TextField</w:t>
+      </w:r>
+      <w:proofErr w:type="spellEnd"/>
+      <w:r>
+        <w:rPr>
+          <w:rFonts w:ascii="Arial" w:hAnsi="Arial" w:cs="Arial"/>
+          <w:sz w:val="24"/>
+          <w:szCs w:val="24"/>
+        </w:rPr>
+        <w:t xml:space="preserve"> para poder capturar los datos ingrese el usuario, así como 3 botones para las operaciones de inserción, modificación y borrado. Una barra de búsqueda, un botón para limpiar los campos y uno para mostrar todos los registros.</w:t>
+      </w:r>
+    </w:p>
+    <w:p>
+      <w:pPr>
+        <w:spacing w:after="0"/>
+        <w:jc w:val="both"/>
+        <w:rPr>
+          <w:rFonts w:ascii="Arial" w:hAnsi="Arial" w:cs="Arial"/>
+          <w:sz w:val="24"/>
+          <w:szCs w:val="24"/>
+        </w:rPr>
+      </w:pPr>
+      <w:r>
+        <w:rPr>
+          <w:rFonts w:ascii="Arial" w:hAnsi="Arial" w:cs="Arial"/>
+          <w:sz w:val="24"/>
+          <w:szCs w:val="24"/>
+        </w:rPr>
+        <w:t>En la parte inferior tenemos una tabla que se llenará con los equipos que estén registrados en el sistema.</w:t>
+      </w:r>
+    </w:p>
+    <w:p>
+      <w:pPr>
+        <w:spacing w:after="0"/>
+        <w:jc w:val="center"/>
+        <w:rPr>
+          <w:rFonts w:ascii="Arial" w:hAnsi="Arial" w:cs="Arial"/>
+          <w:sz w:val="24"/>
+          <w:szCs w:val="24"/>
+        </w:rPr>
+      </w:pPr>
+      <w:r>
+        <w:rPr>
+          <w:noProof/>
+        </w:rPr>
+        <w:lastRenderedPageBreak/>
+        <w:drawing>
+          <wp:inline distT="0" distB="0" distL="0" distR="0" wp14:anchorId="53C0FF1F" wp14:editId="2E082BFE">
+            <wp:extent cx="5195879" cy="3528000"/>
+            <wp:effectExtent l="0" t="0" r="5080" b="0"/>
+            <wp:docPr id="37" name="Imagen 37"/>
+            <wp:cNvGraphicFramePr>
+              <a:graphicFrameLocks xmlns:a="http://schemas.openxmlformats.org/drawingml/2006/main" noChangeAspect="1"/>
+            </wp:cNvGraphicFramePr>
+            <a:graphic xmlns:a="http://schemas.openxmlformats.org/drawingml/2006/main">
+              <a:graphicData uri="http://schemas.openxmlformats.org/drawingml/2006/picture">
+                <pic:pic xmlns:pic="http://schemas.openxmlformats.org/drawingml/2006/picture">
+                  <pic:nvPicPr>
+                    <pic:cNvPr id="1" name=""/>
+                    <pic:cNvPicPr/>
+                  </pic:nvPicPr>
+                  <pic:blipFill>
+                    <a:blip r:embed="rId18"/>
+                    <a:stretch>
+                      <a:fillRect/>
+                    </a:stretch>
+                  </pic:blipFill>
+                  <pic:spPr>
+                    <a:xfrm>
+                      <a:off x="0" y="0"/>
+                      <a:ext cx="5195879" cy="3528000"/>
+                    </a:xfrm>
+                    <a:prstGeom prst="rect">
+                      <a:avLst/>
+                    </a:prstGeom>
+                  </pic:spPr>
+                </pic:pic>
+              </a:graphicData>
+            </a:graphic>
+          </wp:inline>
+        </w:drawing>
+      </w:r>
+    </w:p>
+    <w:p>
+      <w:pPr>
+        <w:spacing w:after="0"/>
+        <w:rPr>
+          <w:rFonts w:ascii="Arial" w:hAnsi="Arial" w:cs="Arial"/>
+          <w:sz w:val="24"/>
+          <w:szCs w:val="24"/>
+        </w:rPr>
+      </w:pPr>
+    </w:p>
+    <w:p>
+      <w:pPr>
+        <w:spacing w:after="0"/>
+        <w:rPr>
+          <w:rFonts w:ascii="Arial" w:hAnsi="Arial" w:cs="Arial"/>
+          <w:sz w:val="24"/>
+          <w:szCs w:val="24"/>
+        </w:rPr>
+      </w:pPr>
+    </w:p>
+    <w:p>
+      <w:pPr>
+        <w:spacing w:after="0"/>
+        <w:jc w:val="both"/>
+        <w:rPr>
+          <w:rFonts w:ascii="Arial" w:hAnsi="Arial" w:cs="Arial"/>
+          <w:sz w:val="24"/>
+          <w:szCs w:val="24"/>
+        </w:rPr>
+      </w:pPr>
+      <w:r>
+        <w:rPr>
+          <w:rFonts w:ascii="Arial" w:hAnsi="Arial" w:cs="Arial"/>
+          <w:sz w:val="24"/>
+          <w:szCs w:val="24"/>
+        </w:rPr>
+        <w:t xml:space="preserve">En la parte del código tenemos la creación de la conexión y tenemos una variable </w:t>
+      </w:r>
+      <w:proofErr w:type="spellStart"/>
+      <w:r>
+        <w:rPr>
+          <w:rFonts w:ascii="Arial" w:hAnsi="Arial" w:cs="Arial"/>
+          <w:sz w:val="24"/>
+          <w:szCs w:val="24"/>
+        </w:rPr>
+        <w:t>idDepto</w:t>
+      </w:r>
+      <w:proofErr w:type="spellEnd"/>
+      <w:r>
+        <w:rPr>
+          <w:rFonts w:ascii="Arial" w:hAnsi="Arial" w:cs="Arial"/>
+          <w:sz w:val="24"/>
+          <w:szCs w:val="24"/>
+        </w:rPr>
+        <w:t xml:space="preserve"> con la cual recuperamos el valor que se le asigno en la clase </w:t>
+      </w:r>
+      <w:proofErr w:type="spellStart"/>
+      <w:r>
+        <w:rPr>
+          <w:rFonts w:ascii="Arial" w:hAnsi="Arial" w:cs="Arial"/>
+          <w:sz w:val="24"/>
+          <w:szCs w:val="24"/>
+        </w:rPr>
+        <w:t>login</w:t>
+      </w:r>
+      <w:proofErr w:type="spellEnd"/>
+      <w:r>
+        <w:rPr>
+          <w:rFonts w:ascii="Arial" w:hAnsi="Arial" w:cs="Arial"/>
+          <w:sz w:val="24"/>
+          <w:szCs w:val="24"/>
+        </w:rPr>
+        <w:t xml:space="preserve"> al momento de iniciar sesión con un usuario. En el método constructor añadimos las diferentes opciones que contiene el ComboBox que utilizamos para los estados en los que se encuentran los equipos, los cuales como ya se dijo, pueden ser bueno, regular o defectuoso.</w:t>
+      </w:r>
+    </w:p>
+    <w:p>
+      <w:pPr>
+        <w:spacing w:after="0"/>
+        <w:rPr>
+          <w:rFonts w:ascii="Arial" w:hAnsi="Arial" w:cs="Arial"/>
+          <w:b/>
+          <w:bCs/>
+          <w:sz w:val="30"/>
+          <w:szCs w:val="30"/>
+        </w:rPr>
+      </w:pPr>
+    </w:p>
+    <w:p>
+      <w:pPr>
+        <w:spacing w:after="0"/>
+        <w:jc w:val="center"/>
+        <w:rPr>
+          <w:rFonts w:ascii="Arial" w:hAnsi="Arial" w:cs="Arial"/>
+          <w:b/>
+          <w:bCs/>
+          <w:sz w:val="30"/>
+          <w:szCs w:val="30"/>
+        </w:rPr>
+      </w:pPr>
+      <w:r>
+        <w:rPr>
+          <w:noProof/>
+        </w:rPr>
+        <w:drawing>
+          <wp:inline distT="0" distB="0" distL="0" distR="0" wp14:anchorId="0A8C800D" wp14:editId="4B191EDB">
+            <wp:extent cx="4162926" cy="2665063"/>
+            <wp:effectExtent l="0" t="0" r="0" b="2540"/>
+            <wp:docPr id="24" name="Imagen 24"/>
+            <wp:cNvGraphicFramePr>
+              <a:graphicFrameLocks xmlns:a="http://schemas.openxmlformats.org/drawingml/2006/main" noChangeAspect="1"/>
+            </wp:cNvGraphicFramePr>
+            <a:graphic xmlns:a="http://schemas.openxmlformats.org/drawingml/2006/main">
+              <a:graphicData uri="http://schemas.openxmlformats.org/drawingml/2006/picture">
+                <pic:pic xmlns:pic="http://schemas.openxmlformats.org/drawingml/2006/picture">
+                  <pic:nvPicPr>
+                    <pic:cNvPr id="1" name=""/>
+                    <pic:cNvPicPr/>
+                  </pic:nvPicPr>
+                  <pic:blipFill>
+                    <a:blip r:embed="rId19"/>
+                    <a:stretch>
+                      <a:fillRect/>
+                    </a:stretch>
+                  </pic:blipFill>
+                  <pic:spPr>
+                    <a:xfrm>
+                      <a:off x="0" y="0"/>
+                      <a:ext cx="4203900" cy="2691294"/>
+                    </a:xfrm>
+                    <a:prstGeom prst="rect">
+                      <a:avLst/>
+                    </a:prstGeom>
+                  </pic:spPr>
+                </pic:pic>
+              </a:graphicData>
+            </a:graphic>
+          </wp:inline>
+        </w:drawing>
+      </w:r>
+    </w:p>
+    <w:p>
+      <w:pPr>
+        <w:spacing w:after="0"/>
+        <w:jc w:val="both"/>
+        <w:rPr>
+          <w:rFonts w:ascii="Arial" w:hAnsi="Arial" w:cs="Arial"/>
+          <w:b/>
+          <w:bCs/>
+          <w:sz w:val="30"/>
+          <w:szCs w:val="30"/>
+        </w:rPr>
+      </w:pPr>
+    </w:p>
+    <w:p>
+      <w:pPr>
+        <w:spacing w:after="0"/>
+        <w:jc w:val="both"/>
+        <w:rPr>
+          <w:rFonts w:ascii="Arial" w:hAnsi="Arial" w:cs="Arial"/>
+          <w:sz w:val="24"/>
+          <w:szCs w:val="24"/>
+        </w:rPr>
+      </w:pPr>
+      <w:r>
+        <w:rPr>
+          <w:rFonts w:ascii="Arial" w:hAnsi="Arial" w:cs="Arial"/>
+          <w:sz w:val="24"/>
+          <w:szCs w:val="24"/>
+        </w:rPr>
+        <w:lastRenderedPageBreak/>
+        <w:t xml:space="preserve">Tenemos un método llamado </w:t>
+      </w:r>
+      <w:proofErr w:type="spellStart"/>
+      <w:proofErr w:type="gramStart"/>
+      <w:r>
+        <w:rPr>
+          <w:rFonts w:ascii="Arial" w:hAnsi="Arial" w:cs="Arial"/>
+          <w:sz w:val="24"/>
+          <w:szCs w:val="24"/>
+        </w:rPr>
+        <w:t>mostrarEquipos</w:t>
+      </w:r>
+      <w:proofErr w:type="spellEnd"/>
+      <w:r>
+        <w:rPr>
+          <w:rFonts w:ascii="Arial" w:hAnsi="Arial" w:cs="Arial"/>
+          <w:sz w:val="24"/>
+          <w:szCs w:val="24"/>
+        </w:rPr>
+        <w:t>(</w:t>
+      </w:r>
+      <w:proofErr w:type="gramEnd"/>
+      <w:r>
+        <w:rPr>
+          <w:rFonts w:ascii="Arial" w:hAnsi="Arial" w:cs="Arial"/>
+          <w:sz w:val="24"/>
+          <w:szCs w:val="24"/>
+        </w:rPr>
+        <w:t xml:space="preserve">) el cual permite cargar la información de los equipos registrados cada vez que ingresamos a la interfaz. Como mencionamos, los registros se cargan en una tabla, por lo que es necesario prepararla añadiendo los títulos de las columnas. </w:t>
+      </w:r>
+    </w:p>
+    <w:p>
+      <w:pPr>
+        <w:spacing w:after="0"/>
+        <w:jc w:val="both"/>
+        <w:rPr>
+          <w:rFonts w:ascii="Arial" w:hAnsi="Arial" w:cs="Arial"/>
+          <w:sz w:val="24"/>
+          <w:szCs w:val="24"/>
+        </w:rPr>
+      </w:pPr>
+    </w:p>
+    <w:p>
+      <w:pPr>
+        <w:spacing w:after="0"/>
+        <w:rPr>
+          <w:rFonts w:ascii="Arial" w:hAnsi="Arial" w:cs="Arial"/>
+          <w:b/>
+          <w:bCs/>
+          <w:sz w:val="30"/>
+          <w:szCs w:val="30"/>
+        </w:rPr>
+      </w:pPr>
+      <w:r>
+        <w:rPr>
+          <w:noProof/>
+        </w:rPr>
+        <w:drawing>
+          <wp:inline distT="0" distB="0" distL="0" distR="0" wp14:anchorId="1DC190E0" wp14:editId="25DFA8A2">
+            <wp:extent cx="5612130" cy="1109345"/>
+            <wp:effectExtent l="0" t="0" r="7620" b="0"/>
+            <wp:docPr id="25" name="Imagen 25"/>
+            <wp:cNvGraphicFramePr>
+              <a:graphicFrameLocks xmlns:a="http://schemas.openxmlformats.org/drawingml/2006/main" noChangeAspect="1"/>
+            </wp:cNvGraphicFramePr>
+            <a:graphic xmlns:a="http://schemas.openxmlformats.org/drawingml/2006/main">
+              <a:graphicData uri="http://schemas.openxmlformats.org/drawingml/2006/picture">
+                <pic:pic xmlns:pic="http://schemas.openxmlformats.org/drawingml/2006/picture">
+                  <pic:nvPicPr>
+                    <pic:cNvPr id="1" name=""/>
+                    <pic:cNvPicPr/>
+                  </pic:nvPicPr>
+                  <pic:blipFill>
+                    <a:blip r:embed="rId20"/>
+                    <a:stretch>
+                      <a:fillRect/>
+                    </a:stretch>
+                  </pic:blipFill>
+                  <pic:spPr>
+                    <a:xfrm>
+                      <a:off x="0" y="0"/>
+                      <a:ext cx="5612130" cy="1109345"/>
+                    </a:xfrm>
+                    <a:prstGeom prst="rect">
+                      <a:avLst/>
+                    </a:prstGeom>
+                  </pic:spPr>
+                </pic:pic>
+              </a:graphicData>
+            </a:graphic>
+          </wp:inline>
+        </w:drawing>
+      </w:r>
+    </w:p>
+    <w:p>
+      <w:pPr>
+        <w:spacing w:after="0"/>
+        <w:rPr>
+          <w:rFonts w:ascii="Arial" w:hAnsi="Arial" w:cs="Arial"/>
+          <w:b/>
+          <w:bCs/>
+          <w:sz w:val="30"/>
+          <w:szCs w:val="30"/>
+        </w:rPr>
+      </w:pPr>
+    </w:p>
+    <w:p>
+      <w:pPr>
+        <w:spacing w:after="0"/>
+        <w:jc w:val="both"/>
+        <w:rPr>
+          <w:rFonts w:ascii="Arial" w:hAnsi="Arial" w:cs="Arial"/>
+          <w:sz w:val="24"/>
+          <w:szCs w:val="24"/>
+        </w:rPr>
+      </w:pPr>
+      <w:r>
+        <w:rPr>
+          <w:rFonts w:ascii="Arial" w:hAnsi="Arial" w:cs="Arial"/>
+          <w:sz w:val="24"/>
+          <w:szCs w:val="24"/>
+        </w:rPr>
+        <w:t xml:space="preserve">Mas adelante tenemos el llamado al procedimiento almacenado, al cual le enviaremos como parámetro el </w:t>
+      </w:r>
+      <w:proofErr w:type="spellStart"/>
+      <w:r>
+        <w:rPr>
+          <w:rFonts w:ascii="Arial" w:hAnsi="Arial" w:cs="Arial"/>
+          <w:sz w:val="24"/>
+          <w:szCs w:val="24"/>
+        </w:rPr>
+        <w:t>idDepto</w:t>
+      </w:r>
+      <w:proofErr w:type="spellEnd"/>
+      <w:r>
+        <w:rPr>
+          <w:rFonts w:ascii="Arial" w:hAnsi="Arial" w:cs="Arial"/>
+          <w:sz w:val="24"/>
+          <w:szCs w:val="24"/>
+        </w:rPr>
+        <w:t xml:space="preserve"> para que se muestre la información que corresponda al usuario que ha iniciado sesión. Se crea un ciclo while con los diferentes atributos de los equipos, para ir llenando nuestra tabla de resultados.</w:t>
+      </w:r>
+    </w:p>
+    <w:p>
+      <w:pPr>
+        <w:spacing w:after="0"/>
+        <w:rPr>
+          <w:rFonts w:ascii="Arial" w:hAnsi="Arial" w:cs="Arial"/>
+          <w:b/>
+          <w:bCs/>
+          <w:sz w:val="30"/>
+          <w:szCs w:val="30"/>
+        </w:rPr>
+      </w:pPr>
+    </w:p>
+    <w:p>
+      <w:pPr>
+        <w:spacing w:after="0"/>
+        <w:jc w:val="center"/>
+        <w:rPr>
+          <w:rFonts w:ascii="Arial" w:hAnsi="Arial" w:cs="Arial"/>
+          <w:b/>
+          <w:bCs/>
+          <w:sz w:val="30"/>
+          <w:szCs w:val="30"/>
+        </w:rPr>
+      </w:pPr>
+      <w:r>
+        <w:rPr>
+          <w:noProof/>
+        </w:rPr>
+        <w:drawing>
+          <wp:inline distT="0" distB="0" distL="0" distR="0" wp14:anchorId="10551EBA" wp14:editId="2C88912D">
+            <wp:extent cx="4684295" cy="2421120"/>
+            <wp:effectExtent l="0" t="0" r="2540" b="0"/>
+            <wp:docPr id="26" name="Imagen 26"/>
+            <wp:cNvGraphicFramePr>
+              <a:graphicFrameLocks xmlns:a="http://schemas.openxmlformats.org/drawingml/2006/main" noChangeAspect="1"/>
+            </wp:cNvGraphicFramePr>
+            <a:graphic xmlns:a="http://schemas.openxmlformats.org/drawingml/2006/main">
+              <a:graphicData uri="http://schemas.openxmlformats.org/drawingml/2006/picture">
+                <pic:pic xmlns:pic="http://schemas.openxmlformats.org/drawingml/2006/picture">
+                  <pic:nvPicPr>
+                    <pic:cNvPr id="1" name=""/>
+                    <pic:cNvPicPr/>
+                  </pic:nvPicPr>
+                  <pic:blipFill>
+                    <a:blip r:embed="rId21"/>
+                    <a:stretch>
+                      <a:fillRect/>
+                    </a:stretch>
+                  </pic:blipFill>
+                  <pic:spPr>
+                    <a:xfrm>
+                      <a:off x="0" y="0"/>
+                      <a:ext cx="4747735" cy="2453910"/>
+                    </a:xfrm>
+                    <a:prstGeom prst="rect">
+                      <a:avLst/>
+                    </a:prstGeom>
+                  </pic:spPr>
+                </pic:pic>
+              </a:graphicData>
+            </a:graphic>
+          </wp:inline>
+        </w:drawing>
+      </w:r>
+    </w:p>
+    <w:p>
+      <w:pPr>
+        <w:spacing w:after="0"/>
+        <w:rPr>
+          <w:rFonts w:ascii="Arial" w:hAnsi="Arial" w:cs="Arial"/>
+          <w:b/>
+          <w:bCs/>
+          <w:sz w:val="30"/>
+          <w:szCs w:val="30"/>
+        </w:rPr>
+      </w:pPr>
+    </w:p>
+    <w:p>
+      <w:pPr>
+        <w:spacing w:after="0"/>
+        <w:rPr>
+          <w:rFonts w:ascii="Arial" w:hAnsi="Arial" w:cs="Arial"/>
+          <w:sz w:val="24"/>
+          <w:szCs w:val="24"/>
+        </w:rPr>
+      </w:pPr>
+      <w:r>
+        <w:rPr>
+          <w:rFonts w:ascii="Arial" w:hAnsi="Arial" w:cs="Arial"/>
+          <w:sz w:val="24"/>
+          <w:szCs w:val="24"/>
+        </w:rPr>
+        <w:t>Por último, se ajustan los anchos de las columnas para que se muestren bien los datos. En caso de excepciones, se capturan y se muestra un mensaje.</w:t>
+      </w:r>
+    </w:p>
+    <w:p>
+      <w:pPr>
+        <w:spacing w:after="0"/>
+        <w:rPr>
+          <w:rFonts w:ascii="Arial" w:hAnsi="Arial" w:cs="Arial"/>
+          <w:b/>
+          <w:bCs/>
+          <w:sz w:val="30"/>
+          <w:szCs w:val="30"/>
+        </w:rPr>
+      </w:pPr>
+    </w:p>
+    <w:p>
+      <w:pPr>
+        <w:spacing w:after="0"/>
+        <w:jc w:val="center"/>
+        <w:rPr>
+          <w:rFonts w:ascii="Arial" w:hAnsi="Arial" w:cs="Arial"/>
+          <w:b/>
+          <w:bCs/>
+          <w:sz w:val="30"/>
+          <w:szCs w:val="30"/>
+        </w:rPr>
+      </w:pPr>
+      <w:r>
+        <w:rPr>
+          <w:noProof/>
+        </w:rPr>
+        <w:drawing>
+          <wp:inline distT="0" distB="0" distL="0" distR="0" wp14:anchorId="0E362964" wp14:editId="4EDEA417">
+            <wp:extent cx="4900682" cy="1620253"/>
+            <wp:effectExtent l="0" t="0" r="0" b="0"/>
+            <wp:docPr id="27" name="Imagen 27"/>
+            <wp:cNvGraphicFramePr>
+              <a:graphicFrameLocks xmlns:a="http://schemas.openxmlformats.org/drawingml/2006/main" noChangeAspect="1"/>
+            </wp:cNvGraphicFramePr>
+            <a:graphic xmlns:a="http://schemas.openxmlformats.org/drawingml/2006/main">
+              <a:graphicData uri="http://schemas.openxmlformats.org/drawingml/2006/picture">
+                <pic:pic xmlns:pic="http://schemas.openxmlformats.org/drawingml/2006/picture">
+                  <pic:nvPicPr>
+                    <pic:cNvPr id="1" name=""/>
+                    <pic:cNvPicPr/>
+                  </pic:nvPicPr>
+                  <pic:blipFill>
+                    <a:blip r:embed="rId22"/>
+                    <a:stretch>
+                      <a:fillRect/>
+                    </a:stretch>
+                  </pic:blipFill>
+                  <pic:spPr>
+                    <a:xfrm>
+                      <a:off x="0" y="0"/>
+                      <a:ext cx="5011073" cy="1656750"/>
+                    </a:xfrm>
+                    <a:prstGeom prst="rect">
+                      <a:avLst/>
+                    </a:prstGeom>
+                  </pic:spPr>
+                </pic:pic>
+              </a:graphicData>
+            </a:graphic>
+          </wp:inline>
+        </w:drawing>
+      </w:r>
+    </w:p>
+    <w:p>
+      <w:pPr>
+        <w:spacing w:after="0"/>
+        <w:jc w:val="both"/>
+        <w:rPr>
+          <w:rFonts w:ascii="Arial" w:hAnsi="Arial" w:cs="Arial"/>
+          <w:sz w:val="24"/>
+          <w:szCs w:val="24"/>
+        </w:rPr>
+      </w:pPr>
+      <w:r>
+        <w:rPr>
+          <w:rFonts w:ascii="Arial" w:hAnsi="Arial" w:cs="Arial"/>
+          <w:sz w:val="24"/>
+          <w:szCs w:val="24"/>
+        </w:rPr>
+        <w:lastRenderedPageBreak/>
+        <w:t>Se definió también un método para realizar la búsqueda de los equipos. Al buscar un equipo se actualizará la tabla mostrando únicamente el equipo en cuestión, por lo que, la funcionalidad de este método es similar al anterior de mostrar equipos, lo único que cambia es el procedimiento al que llamamos.</w:t>
+      </w:r>
+    </w:p>
+    <w:p>
+      <w:pPr>
+        <w:spacing w:after="0"/>
+        <w:rPr>
+          <w:rFonts w:ascii="Arial" w:hAnsi="Arial" w:cs="Arial"/>
+          <w:b/>
+          <w:bCs/>
+          <w:sz w:val="30"/>
+          <w:szCs w:val="30"/>
+        </w:rPr>
+      </w:pPr>
+    </w:p>
+    <w:p>
+      <w:pPr>
+        <w:spacing w:after="0"/>
+        <w:jc w:val="center"/>
+        <w:rPr>
+          <w:rFonts w:ascii="Arial" w:hAnsi="Arial" w:cs="Arial"/>
+          <w:b/>
+          <w:bCs/>
+          <w:sz w:val="30"/>
+          <w:szCs w:val="30"/>
+        </w:rPr>
+      </w:pPr>
+      <w:r>
+        <w:rPr>
+          <w:noProof/>
+        </w:rPr>
+        <w:drawing>
+          <wp:inline distT="0" distB="0" distL="0" distR="0" wp14:anchorId="4E49DA20" wp14:editId="0241DA51">
+            <wp:extent cx="4922324" cy="4572000"/>
+            <wp:effectExtent l="0" t="0" r="0" b="0"/>
+            <wp:docPr id="28" name="Imagen 28"/>
+            <wp:cNvGraphicFramePr>
+              <a:graphicFrameLocks xmlns:a="http://schemas.openxmlformats.org/drawingml/2006/main" noChangeAspect="1"/>
+            </wp:cNvGraphicFramePr>
+            <a:graphic xmlns:a="http://schemas.openxmlformats.org/drawingml/2006/main">
+              <a:graphicData uri="http://schemas.openxmlformats.org/drawingml/2006/picture">
+                <pic:pic xmlns:pic="http://schemas.openxmlformats.org/drawingml/2006/picture">
+                  <pic:nvPicPr>
+                    <pic:cNvPr id="1" name=""/>
+                    <pic:cNvPicPr/>
+                  </pic:nvPicPr>
+                  <pic:blipFill>
+                    <a:blip r:embed="rId23"/>
+                    <a:stretch>
+                      <a:fillRect/>
+                    </a:stretch>
+                  </pic:blipFill>
+                  <pic:spPr>
+                    <a:xfrm>
+                      <a:off x="0" y="0"/>
+                      <a:ext cx="4922324" cy="4572000"/>
+                    </a:xfrm>
+                    <a:prstGeom prst="rect">
+                      <a:avLst/>
+                    </a:prstGeom>
+                  </pic:spPr>
+                </pic:pic>
+              </a:graphicData>
+            </a:graphic>
+          </wp:inline>
+        </w:drawing>
+      </w:r>
+    </w:p>
+    <w:p>
+      <w:pPr>
+        <w:spacing w:after="0"/>
+        <w:rPr>
+          <w:rFonts w:ascii="Arial" w:hAnsi="Arial" w:cs="Arial"/>
+          <w:b/>
+          <w:bCs/>
+          <w:sz w:val="30"/>
+          <w:szCs w:val="30"/>
+        </w:rPr>
+      </w:pPr>
+    </w:p>
+    <w:p>
+      <w:pPr>
+        <w:spacing w:after="0"/>
+        <w:rPr>
+          <w:rFonts w:ascii="Arial" w:hAnsi="Arial" w:cs="Arial"/>
+          <w:sz w:val="24"/>
+          <w:szCs w:val="24"/>
+        </w:rPr>
+      </w:pPr>
+    </w:p>
+    <w:p>
+      <w:pPr>
+        <w:spacing w:after="0"/>
+        <w:jc w:val="both"/>
+        <w:rPr>
+          <w:rFonts w:ascii="Arial" w:hAnsi="Arial" w:cs="Arial"/>
+          <w:sz w:val="24"/>
+          <w:szCs w:val="24"/>
+        </w:rPr>
+      </w:pPr>
+    </w:p>
+    <w:p>
+      <w:pPr>
+        <w:spacing w:after="0"/>
+        <w:jc w:val="both"/>
+        <w:rPr>
+          <w:rFonts w:ascii="Arial" w:hAnsi="Arial" w:cs="Arial"/>
+          <w:sz w:val="24"/>
+          <w:szCs w:val="24"/>
+        </w:rPr>
+      </w:pPr>
+      <w:r>
+        <w:rPr>
+          <w:rFonts w:ascii="Arial" w:hAnsi="Arial" w:cs="Arial"/>
+          <w:sz w:val="24"/>
+          <w:szCs w:val="24"/>
+        </w:rPr>
+        <w:t>Los siguientes métodos son los de añadir, modificar y eliminar. En cada uno de ellos mandamos llamar al procedimiento necesarios, le pasamos los parámetros que requiera y ejecutamos la llamada. Estos procedimientos almacenados tienen un parámetro de salida, el cual es un mensaje que nos notificará el resultado de la operación, si se realizó con éxito o si surgió algún problema, dicho mensaje aparecerá en una ventana de dialogo.</w:t>
+      </w:r>
+    </w:p>
+    <w:p>
+      <w:pPr>
+        <w:spacing w:after="0"/>
+        <w:rPr>
+          <w:rFonts w:ascii="Arial" w:hAnsi="Arial" w:cs="Arial"/>
+          <w:b/>
+          <w:bCs/>
+          <w:sz w:val="30"/>
+          <w:szCs w:val="30"/>
+        </w:rPr>
+      </w:pPr>
+      <w:r>
+        <w:rPr>
+          <w:noProof/>
+        </w:rPr>
+        <w:lastRenderedPageBreak/>
+        <w:drawing>
+          <wp:inline distT="0" distB="0" distL="0" distR="0" wp14:anchorId="3360FCFD" wp14:editId="2AD64C28">
+            <wp:extent cx="4758459" cy="2376000"/>
+            <wp:effectExtent l="0" t="0" r="4445" b="5715"/>
+            <wp:docPr id="29" name="Imagen 29"/>
+            <wp:cNvGraphicFramePr>
+              <a:graphicFrameLocks xmlns:a="http://schemas.openxmlformats.org/drawingml/2006/main" noChangeAspect="1"/>
+            </wp:cNvGraphicFramePr>
+            <a:graphic xmlns:a="http://schemas.openxmlformats.org/drawingml/2006/main">
+              <a:graphicData uri="http://schemas.openxmlformats.org/drawingml/2006/picture">
+                <pic:pic xmlns:pic="http://schemas.openxmlformats.org/drawingml/2006/picture">
+                  <pic:nvPicPr>
+                    <pic:cNvPr id="1" name=""/>
+                    <pic:cNvPicPr/>
+                  </pic:nvPicPr>
+                  <pic:blipFill>
+                    <a:blip r:embed="rId24"/>
+                    <a:stretch>
+                      <a:fillRect/>
+                    </a:stretch>
+                  </pic:blipFill>
+                  <pic:spPr>
+                    <a:xfrm>
+                      <a:off x="0" y="0"/>
+                      <a:ext cx="4758459" cy="2376000"/>
+                    </a:xfrm>
+                    <a:prstGeom prst="rect">
+                      <a:avLst/>
+                    </a:prstGeom>
+                  </pic:spPr>
+                </pic:pic>
+              </a:graphicData>
+            </a:graphic>
+          </wp:inline>
+        </w:drawing>
+      </w:r>
+    </w:p>
+    <w:p>
+      <w:pPr>
+        <w:spacing w:after="0"/>
+        <w:rPr>
+          <w:rFonts w:ascii="Arial" w:hAnsi="Arial" w:cs="Arial"/>
+          <w:b/>
+          <w:bCs/>
+          <w:sz w:val="30"/>
+          <w:szCs w:val="30"/>
+        </w:rPr>
+      </w:pPr>
+    </w:p>
+    <w:p>
+      <w:pPr>
+        <w:spacing w:after="0"/>
+        <w:rPr>
+          <w:rFonts w:ascii="Arial" w:hAnsi="Arial" w:cs="Arial"/>
+          <w:b/>
+          <w:bCs/>
+          <w:sz w:val="30"/>
+          <w:szCs w:val="30"/>
+        </w:rPr>
+      </w:pPr>
+      <w:r>
+        <w:rPr>
+          <w:noProof/>
+        </w:rPr>
+        <w:drawing>
+          <wp:inline distT="0" distB="0" distL="0" distR="0" wp14:anchorId="7A3467A1" wp14:editId="4778882B">
+            <wp:extent cx="5612130" cy="2812415"/>
+            <wp:effectExtent l="0" t="0" r="7620" b="6985"/>
+            <wp:docPr id="30" name="Imagen 30"/>
+            <wp:cNvGraphicFramePr>
+              <a:graphicFrameLocks xmlns:a="http://schemas.openxmlformats.org/drawingml/2006/main" noChangeAspect="1"/>
+            </wp:cNvGraphicFramePr>
+            <a:graphic xmlns:a="http://schemas.openxmlformats.org/drawingml/2006/main">
+              <a:graphicData uri="http://schemas.openxmlformats.org/drawingml/2006/picture">
+                <pic:pic xmlns:pic="http://schemas.openxmlformats.org/drawingml/2006/picture">
+                  <pic:nvPicPr>
+                    <pic:cNvPr id="1" name=""/>
+                    <pic:cNvPicPr/>
+                  </pic:nvPicPr>
+                  <pic:blipFill>
+                    <a:blip r:embed="rId25"/>
+                    <a:stretch>
+                      <a:fillRect/>
+                    </a:stretch>
+                  </pic:blipFill>
+                  <pic:spPr>
+                    <a:xfrm>
+                      <a:off x="0" y="0"/>
+                      <a:ext cx="5612130" cy="2812415"/>
+                    </a:xfrm>
+                    <a:prstGeom prst="rect">
+                      <a:avLst/>
+                    </a:prstGeom>
+                  </pic:spPr>
+                </pic:pic>
+              </a:graphicData>
+            </a:graphic>
+          </wp:inline>
+        </w:drawing>
+      </w:r>
+    </w:p>
+    <w:p>
+      <w:pPr>
+        <w:spacing w:after="0"/>
+        <w:rPr>
+          <w:rFonts w:ascii="Arial" w:hAnsi="Arial" w:cs="Arial"/>
+          <w:b/>
+          <w:bCs/>
+          <w:sz w:val="30"/>
+          <w:szCs w:val="30"/>
+        </w:rPr>
+      </w:pPr>
+    </w:p>
+    <w:p>
+      <w:pPr>
+        <w:spacing w:after="0"/>
+        <w:rPr>
+          <w:rFonts w:ascii="Arial" w:hAnsi="Arial" w:cs="Arial"/>
+          <w:b/>
+          <w:bCs/>
+          <w:sz w:val="30"/>
+          <w:szCs w:val="30"/>
+        </w:rPr>
+      </w:pPr>
+      <w:r>
+        <w:rPr>
+          <w:noProof/>
+        </w:rPr>
+        <w:drawing>
+          <wp:inline distT="0" distB="0" distL="0" distR="0" wp14:anchorId="760CBD0C" wp14:editId="61BD76FC">
+            <wp:extent cx="5612130" cy="2257425"/>
+            <wp:effectExtent l="0" t="0" r="7620" b="9525"/>
+            <wp:docPr id="31" name="Imagen 31"/>
+            <wp:cNvGraphicFramePr>
+              <a:graphicFrameLocks xmlns:a="http://schemas.openxmlformats.org/drawingml/2006/main" noChangeAspect="1"/>
+            </wp:cNvGraphicFramePr>
+            <a:graphic xmlns:a="http://schemas.openxmlformats.org/drawingml/2006/main">
+              <a:graphicData uri="http://schemas.openxmlformats.org/drawingml/2006/picture">
+                <pic:pic xmlns:pic="http://schemas.openxmlformats.org/drawingml/2006/picture">
+                  <pic:nvPicPr>
+                    <pic:cNvPr id="1" name=""/>
+                    <pic:cNvPicPr/>
+                  </pic:nvPicPr>
+                  <pic:blipFill>
+                    <a:blip r:embed="rId26"/>
+                    <a:stretch>
+                      <a:fillRect/>
+                    </a:stretch>
+                  </pic:blipFill>
+                  <pic:spPr>
+                    <a:xfrm>
+                      <a:off x="0" y="0"/>
+                      <a:ext cx="5612130" cy="2257425"/>
+                    </a:xfrm>
+                    <a:prstGeom prst="rect">
+                      <a:avLst/>
+                    </a:prstGeom>
+                  </pic:spPr>
+                </pic:pic>
+              </a:graphicData>
+            </a:graphic>
+          </wp:inline>
+        </w:drawing>
+      </w:r>
+    </w:p>
+    <w:p>
+      <w:pPr>
+        <w:spacing w:after="0"/>
+        <w:rPr>
+          <w:rFonts w:ascii="Arial" w:hAnsi="Arial" w:cs="Arial"/>
+          <w:b/>
+          <w:bCs/>
+          <w:sz w:val="30"/>
+          <w:szCs w:val="30"/>
+        </w:rPr>
+      </w:pPr>
+    </w:p>
+    <w:p>
+      <w:pPr>
+        <w:spacing w:after="0"/>
+        <w:jc w:val="both"/>
+        <w:rPr>
+          <w:rFonts w:ascii="Arial" w:hAnsi="Arial" w:cs="Arial"/>
+          <w:sz w:val="24"/>
+          <w:szCs w:val="24"/>
+        </w:rPr>
+      </w:pPr>
+      <w:r>
+        <w:rPr>
+          <w:rFonts w:ascii="Arial" w:hAnsi="Arial" w:cs="Arial"/>
+          <w:sz w:val="24"/>
+          <w:szCs w:val="24"/>
+        </w:rPr>
+        <w:lastRenderedPageBreak/>
+        <w:t xml:space="preserve">Como se comentó, se tiene una botón para limpiar los campos el cual al presionarlo activa este método llamado </w:t>
+      </w:r>
+      <w:proofErr w:type="gramStart"/>
+      <w:r>
+        <w:rPr>
+          <w:rFonts w:ascii="Arial" w:hAnsi="Arial" w:cs="Arial"/>
+          <w:sz w:val="24"/>
+          <w:szCs w:val="24"/>
+        </w:rPr>
+        <w:t>limpiar(</w:t>
+      </w:r>
+      <w:proofErr w:type="gramEnd"/>
+      <w:r>
+        <w:rPr>
+          <w:rFonts w:ascii="Arial" w:hAnsi="Arial" w:cs="Arial"/>
+          <w:sz w:val="24"/>
+          <w:szCs w:val="24"/>
+        </w:rPr>
+        <w:t xml:space="preserve">), lo único que hace es poner como nulo o vacío el contenido de los diferentes </w:t>
+      </w:r>
+      <w:proofErr w:type="spellStart"/>
+      <w:r>
+        <w:rPr>
+          <w:rFonts w:ascii="Arial" w:hAnsi="Arial" w:cs="Arial"/>
+          <w:sz w:val="24"/>
+          <w:szCs w:val="24"/>
+        </w:rPr>
+        <w:t>TextFields</w:t>
+      </w:r>
+      <w:proofErr w:type="spellEnd"/>
+      <w:r>
+        <w:rPr>
+          <w:rFonts w:ascii="Arial" w:hAnsi="Arial" w:cs="Arial"/>
+          <w:sz w:val="24"/>
+          <w:szCs w:val="24"/>
+        </w:rPr>
+        <w:t>.</w:t>
+      </w:r>
+    </w:p>
+    <w:p>
+      <w:pPr>
+        <w:spacing w:after="0"/>
+        <w:jc w:val="both"/>
+        <w:rPr>
+          <w:rFonts w:ascii="Arial" w:hAnsi="Arial" w:cs="Arial"/>
+          <w:sz w:val="24"/>
+          <w:szCs w:val="24"/>
+        </w:rPr>
+      </w:pPr>
+    </w:p>
+    <w:p>
+      <w:pPr>
+        <w:spacing w:after="0"/>
+        <w:rPr>
+          <w:rFonts w:ascii="Arial" w:hAnsi="Arial" w:cs="Arial"/>
+          <w:b/>
+          <w:bCs/>
+          <w:sz w:val="30"/>
+          <w:szCs w:val="30"/>
+        </w:rPr>
+      </w:pPr>
+      <w:r>
+        <w:rPr>
+          <w:noProof/>
+        </w:rPr>
+        <w:drawing>
+          <wp:inline distT="0" distB="0" distL="0" distR="0" wp14:anchorId="3C8A84AD" wp14:editId="2910C69A">
+            <wp:extent cx="5612130" cy="1859280"/>
+            <wp:effectExtent l="0" t="0" r="7620" b="7620"/>
+            <wp:docPr id="32" name="Imagen 32"/>
+            <wp:cNvGraphicFramePr>
+              <a:graphicFrameLocks xmlns:a="http://schemas.openxmlformats.org/drawingml/2006/main" noChangeAspect="1"/>
+            </wp:cNvGraphicFramePr>
+            <a:graphic xmlns:a="http://schemas.openxmlformats.org/drawingml/2006/main">
+              <a:graphicData uri="http://schemas.openxmlformats.org/drawingml/2006/picture">
+                <pic:pic xmlns:pic="http://schemas.openxmlformats.org/drawingml/2006/picture">
+                  <pic:nvPicPr>
+                    <pic:cNvPr id="1" name=""/>
+                    <pic:cNvPicPr/>
+                  </pic:nvPicPr>
+                  <pic:blipFill>
+                    <a:blip r:embed="rId27"/>
+                    <a:stretch>
+                      <a:fillRect/>
+                    </a:stretch>
+                  </pic:blipFill>
+                  <pic:spPr>
+                    <a:xfrm>
+                      <a:off x="0" y="0"/>
+                      <a:ext cx="5612130" cy="1859280"/>
+                    </a:xfrm>
+                    <a:prstGeom prst="rect">
+                      <a:avLst/>
+                    </a:prstGeom>
+                  </pic:spPr>
+                </pic:pic>
+              </a:graphicData>
+            </a:graphic>
+          </wp:inline>
+        </w:drawing>
+      </w:r>
+    </w:p>
+    <w:p>
+      <w:pPr>
+        <w:spacing w:after="0"/>
+        <w:rPr>
+          <w:rFonts w:ascii="Arial" w:hAnsi="Arial" w:cs="Arial"/>
+          <w:b/>
+          <w:bCs/>
+          <w:sz w:val="30"/>
+          <w:szCs w:val="30"/>
+        </w:rPr>
+      </w:pPr>
+    </w:p>
+    <w:p>
+      <w:pPr>
+        <w:spacing w:after="0"/>
+        <w:jc w:val="both"/>
+        <w:rPr>
+          <w:rFonts w:ascii="Arial" w:hAnsi="Arial" w:cs="Arial"/>
+          <w:sz w:val="24"/>
+          <w:szCs w:val="24"/>
+        </w:rPr>
+      </w:pPr>
+      <w:r>
+        <w:rPr>
+          <w:rFonts w:ascii="Arial" w:hAnsi="Arial" w:cs="Arial"/>
+          <w:sz w:val="24"/>
+          <w:szCs w:val="24"/>
+        </w:rPr>
+        <w:t xml:space="preserve">Mas adelante tenemos los eventos </w:t>
+      </w:r>
+      <w:proofErr w:type="spellStart"/>
+      <w:r>
+        <w:rPr>
+          <w:rFonts w:ascii="Arial" w:hAnsi="Arial" w:cs="Arial"/>
+          <w:sz w:val="24"/>
+          <w:szCs w:val="24"/>
+        </w:rPr>
+        <w:t>actionPerformed</w:t>
+      </w:r>
+      <w:proofErr w:type="spellEnd"/>
+      <w:r>
+        <w:rPr>
+          <w:rFonts w:ascii="Arial" w:hAnsi="Arial" w:cs="Arial"/>
+          <w:sz w:val="24"/>
+          <w:szCs w:val="24"/>
+        </w:rPr>
+        <w:t xml:space="preserve"> de cada botón de la interfaz. Los botones de la izquierda dijimos que nos sirven para entrar a las diferentes ventanas del sistema, por lo cual, debemos crear un objeto de la clase correspondiente para que al presionar dicho botón nos mande a esa interfaz y en la que estamos actualmente, se oculte.</w:t>
+      </w:r>
+    </w:p>
+    <w:p>
+      <w:pPr>
+        <w:spacing w:after="0"/>
+        <w:jc w:val="both"/>
+        <w:rPr>
+          <w:rFonts w:ascii="Arial" w:hAnsi="Arial" w:cs="Arial"/>
+          <w:sz w:val="24"/>
+          <w:szCs w:val="24"/>
+        </w:rPr>
+      </w:pPr>
+    </w:p>
+    <w:p>
+      <w:pPr>
+        <w:spacing w:after="0"/>
+        <w:rPr>
+          <w:rFonts w:ascii="Arial" w:hAnsi="Arial" w:cs="Arial"/>
+          <w:b/>
+          <w:bCs/>
+          <w:sz w:val="30"/>
+          <w:szCs w:val="30"/>
+        </w:rPr>
+      </w:pPr>
+      <w:r>
+        <w:rPr>
+          <w:noProof/>
+        </w:rPr>
+        <w:drawing>
+          <wp:inline distT="0" distB="0" distL="0" distR="0" wp14:anchorId="039FCF0D" wp14:editId="24D6D5AE">
+            <wp:extent cx="5612130" cy="2879558"/>
+            <wp:effectExtent l="0" t="0" r="7620" b="0"/>
+            <wp:docPr id="33" name="Imagen 33"/>
+            <wp:cNvGraphicFramePr>
+              <a:graphicFrameLocks xmlns:a="http://schemas.openxmlformats.org/drawingml/2006/main" noChangeAspect="1"/>
+            </wp:cNvGraphicFramePr>
+            <a:graphic xmlns:a="http://schemas.openxmlformats.org/drawingml/2006/main">
+              <a:graphicData uri="http://schemas.openxmlformats.org/drawingml/2006/picture">
+                <pic:pic xmlns:pic="http://schemas.openxmlformats.org/drawingml/2006/picture">
+                  <pic:nvPicPr>
+                    <pic:cNvPr id="1" name=""/>
+                    <pic:cNvPicPr/>
+                  </pic:nvPicPr>
+                  <pic:blipFill rotWithShape="1">
+                    <a:blip r:embed="rId28"/>
+                    <a:srcRect b="17610"/>
+                    <a:stretch/>
+                  </pic:blipFill>
+                  <pic:spPr bwMode="auto">
+                    <a:xfrm>
+                      <a:off x="0" y="0"/>
+                      <a:ext cx="5612130" cy="2879558"/>
+                    </a:xfrm>
+                    <a:prstGeom prst="rect">
+                      <a:avLst/>
+                    </a:prstGeom>
+                    <a:ln>
+                      <a:noFill/>
+                    </a:ln>
+                    <a:extLst>
+                      <a:ext uri="{53640926-AAD7-44D8-BBD7-CCE9431645EC}">
+                        <a14:shadowObscured xmlns:a14="http://schemas.microsoft.com/office/drawing/2010/main"/>
+                      </a:ext>
+                    </a:extLst>
+                  </pic:spPr>
+                </pic:pic>
+              </a:graphicData>
+            </a:graphic>
+          </wp:inline>
+        </w:drawing>
+      </w:r>
+    </w:p>
+    <w:p>
+      <w:pPr>
+        <w:spacing w:after="0"/>
+        <w:rPr>
+          <w:rFonts w:ascii="Arial" w:hAnsi="Arial" w:cs="Arial"/>
+          <w:b/>
+          <w:bCs/>
+          <w:sz w:val="30"/>
+          <w:szCs w:val="30"/>
+        </w:rPr>
+      </w:pPr>
+    </w:p>
+    <w:p>
+      <w:pPr>
+        <w:spacing w:after="0"/>
+        <w:jc w:val="both"/>
+        <w:rPr>
+          <w:rFonts w:ascii="Arial" w:hAnsi="Arial" w:cs="Arial"/>
+          <w:sz w:val="24"/>
+          <w:szCs w:val="24"/>
+        </w:rPr>
+      </w:pPr>
+      <w:r>
+        <w:rPr>
+          <w:rFonts w:ascii="Arial" w:hAnsi="Arial" w:cs="Arial"/>
+          <w:sz w:val="24"/>
+          <w:szCs w:val="24"/>
+        </w:rPr>
+        <w:t xml:space="preserve">Algunos botones tienen condiciones que se deben cumplir para poder realizar la función que tienen asignadas, de lo contrario nos aparecerá un mensaje de que existe algún problema. Por ejemplo, en el botón para realizar la operación de añadir, necesitamos ninguno de los </w:t>
+      </w:r>
+      <w:proofErr w:type="spellStart"/>
+      <w:r>
+        <w:rPr>
+          <w:rFonts w:ascii="Arial" w:hAnsi="Arial" w:cs="Arial"/>
+          <w:sz w:val="24"/>
+          <w:szCs w:val="24"/>
+        </w:rPr>
+        <w:t>TextField</w:t>
+      </w:r>
+      <w:proofErr w:type="spellEnd"/>
+      <w:r>
+        <w:rPr>
+          <w:rFonts w:ascii="Arial" w:hAnsi="Arial" w:cs="Arial"/>
+          <w:sz w:val="24"/>
+          <w:szCs w:val="24"/>
+        </w:rPr>
+        <w:t xml:space="preserve"> este vacío, ya que todos son necesarios.</w:t>
+      </w:r>
+    </w:p>
+    <w:p>
+      <w:pPr>
+        <w:spacing w:after="0"/>
+        <w:rPr>
+          <w:rFonts w:ascii="Arial" w:hAnsi="Arial" w:cs="Arial"/>
+          <w:b/>
+          <w:bCs/>
+          <w:sz w:val="30"/>
+          <w:szCs w:val="30"/>
+        </w:rPr>
+      </w:pPr>
+      <w:r>
+        <w:rPr>
+          <w:noProof/>
+        </w:rPr>
+        <w:lastRenderedPageBreak/>
+        <w:drawing>
+          <wp:inline distT="0" distB="0" distL="0" distR="0" wp14:anchorId="60D03147" wp14:editId="2DFF4C0F">
+            <wp:extent cx="5610555" cy="1307431"/>
+            <wp:effectExtent l="0" t="0" r="0" b="7620"/>
+            <wp:docPr id="34" name="Imagen 34"/>
+            <wp:cNvGraphicFramePr>
+              <a:graphicFrameLocks xmlns:a="http://schemas.openxmlformats.org/drawingml/2006/main" noChangeAspect="1"/>
+            </wp:cNvGraphicFramePr>
+            <a:graphic xmlns:a="http://schemas.openxmlformats.org/drawingml/2006/main">
+              <a:graphicData uri="http://schemas.openxmlformats.org/drawingml/2006/picture">
+                <pic:pic xmlns:pic="http://schemas.openxmlformats.org/drawingml/2006/picture">
+                  <pic:nvPicPr>
+                    <pic:cNvPr id="1" name=""/>
+                    <pic:cNvPicPr/>
+                  </pic:nvPicPr>
+                  <pic:blipFill rotWithShape="1">
+                    <a:blip r:embed="rId29"/>
+                    <a:srcRect t="46872"/>
+                    <a:stretch/>
+                  </pic:blipFill>
+                  <pic:spPr bwMode="auto">
+                    <a:xfrm>
+                      <a:off x="0" y="0"/>
+                      <a:ext cx="5657278" cy="1318319"/>
+                    </a:xfrm>
+                    <a:prstGeom prst="rect">
+                      <a:avLst/>
+                    </a:prstGeom>
+                    <a:ln>
+                      <a:noFill/>
+                    </a:ln>
+                    <a:extLst>
+                      <a:ext uri="{53640926-AAD7-44D8-BBD7-CCE9431645EC}">
+                        <a14:shadowObscured xmlns:a14="http://schemas.microsoft.com/office/drawing/2010/main"/>
+                      </a:ext>
+                    </a:extLst>
+                  </pic:spPr>
+                </pic:pic>
+              </a:graphicData>
+            </a:graphic>
+          </wp:inline>
+        </w:drawing>
+      </w:r>
+    </w:p>
+    <w:p>
+      <w:pPr>
+        <w:spacing w:after="0"/>
+        <w:rPr>
+          <w:rFonts w:ascii="Arial" w:hAnsi="Arial" w:cs="Arial"/>
+          <w:sz w:val="24"/>
+          <w:szCs w:val="24"/>
+        </w:rPr>
+      </w:pPr>
+    </w:p>
+    <w:p>
+      <w:pPr>
+        <w:spacing w:after="0"/>
+        <w:jc w:val="both"/>
+        <w:rPr>
+          <w:rFonts w:ascii="Arial" w:hAnsi="Arial" w:cs="Arial"/>
+          <w:sz w:val="24"/>
+          <w:szCs w:val="24"/>
+        </w:rPr>
+      </w:pPr>
+      <w:r>
+        <w:rPr>
+          <w:rFonts w:ascii="Arial" w:hAnsi="Arial" w:cs="Arial"/>
+          <w:sz w:val="24"/>
+          <w:szCs w:val="24"/>
+        </w:rPr>
+        <w:t xml:space="preserve">Otras restricciones, como el que solo podamos introducir ciertos caracteres en algún campo, en este en el </w:t>
+      </w:r>
+      <w:proofErr w:type="spellStart"/>
+      <w:r>
+        <w:rPr>
+          <w:rFonts w:ascii="Arial" w:hAnsi="Arial" w:cs="Arial"/>
+          <w:sz w:val="24"/>
+          <w:szCs w:val="24"/>
+        </w:rPr>
+        <w:t>idDepto</w:t>
+      </w:r>
+      <w:proofErr w:type="spellEnd"/>
+      <w:r>
+        <w:rPr>
+          <w:rFonts w:ascii="Arial" w:hAnsi="Arial" w:cs="Arial"/>
+          <w:sz w:val="24"/>
+          <w:szCs w:val="24"/>
+        </w:rPr>
+        <w:t>, ya que, en la base de datos está definido como entero y si llegamos a introducir una letra, nos saldría un error. Por eso mejor establecemos que solo se puedan introducir los dígitos del 0-9.</w:t>
+      </w:r>
+    </w:p>
+    <w:p>
+      <w:pPr>
+        <w:spacing w:after="0"/>
+        <w:rPr>
+          <w:rFonts w:ascii="Arial" w:hAnsi="Arial" w:cs="Arial"/>
+          <w:b/>
+          <w:bCs/>
+          <w:sz w:val="30"/>
+          <w:szCs w:val="30"/>
+        </w:rPr>
+      </w:pPr>
+    </w:p>
+    <w:p>
+      <w:pPr>
+        <w:spacing w:after="0"/>
+        <w:rPr>
+          <w:rFonts w:ascii="Arial" w:hAnsi="Arial" w:cs="Arial"/>
+          <w:b/>
+          <w:bCs/>
+          <w:sz w:val="30"/>
+          <w:szCs w:val="30"/>
+        </w:rPr>
+      </w:pPr>
+      <w:r>
+        <w:rPr>
+          <w:noProof/>
+        </w:rPr>
+        <w:drawing>
+          <wp:inline distT="0" distB="0" distL="0" distR="0" wp14:anchorId="36159811" wp14:editId="75779BFD">
+            <wp:extent cx="5612130" cy="1077595"/>
+            <wp:effectExtent l="0" t="0" r="7620" b="8255"/>
+            <wp:docPr id="36" name="Imagen 36"/>
+            <wp:cNvGraphicFramePr>
+              <a:graphicFrameLocks xmlns:a="http://schemas.openxmlformats.org/drawingml/2006/main" noChangeAspect="1"/>
+            </wp:cNvGraphicFramePr>
+            <a:graphic xmlns:a="http://schemas.openxmlformats.org/drawingml/2006/main">
+              <a:graphicData uri="http://schemas.openxmlformats.org/drawingml/2006/picture">
+                <pic:pic xmlns:pic="http://schemas.openxmlformats.org/drawingml/2006/picture">
+                  <pic:nvPicPr>
+                    <pic:cNvPr id="1" name=""/>
+                    <pic:cNvPicPr/>
+                  </pic:nvPicPr>
+                  <pic:blipFill>
+                    <a:blip r:embed="rId30"/>
+                    <a:stretch>
+                      <a:fillRect/>
+                    </a:stretch>
+                  </pic:blipFill>
+                  <pic:spPr>
+                    <a:xfrm>
+                      <a:off x="0" y="0"/>
+                      <a:ext cx="5612130" cy="1077595"/>
+                    </a:xfrm>
+                    <a:prstGeom prst="rect">
+                      <a:avLst/>
+                    </a:prstGeom>
+                  </pic:spPr>
+                </pic:pic>
+              </a:graphicData>
+            </a:graphic>
+          </wp:inline>
+        </w:drawing>
+      </w:r>
+    </w:p>
+    <w:p>
+      <w:pPr>
+        <w:spacing w:after="0"/>
+        <w:rPr>
+          <w:rFonts w:ascii="Arial" w:hAnsi="Arial" w:cs="Arial"/>
+          <w:b/>
+          <w:bCs/>
+          <w:sz w:val="30"/>
+          <w:szCs w:val="30"/>
+        </w:rPr>
+      </w:pPr>
+    </w:p>
+    <w:p>
+      <w:pPr>
+        <w:spacing w:after="0"/>
+        <w:jc w:val="both"/>
+        <w:rPr>
+          <w:rFonts w:ascii="Arial" w:hAnsi="Arial" w:cs="Arial"/>
+          <w:sz w:val="24"/>
+          <w:szCs w:val="24"/>
+        </w:rPr>
+      </w:pPr>
+      <w:r>
+        <w:rPr>
+          <w:rFonts w:ascii="Arial" w:hAnsi="Arial" w:cs="Arial"/>
+          <w:sz w:val="24"/>
+          <w:szCs w:val="24"/>
+        </w:rPr>
+        <w:t xml:space="preserve">Nuestro sistema tiene la funcionalidad de que, al seleccionar un registro, se carguen sus datos en los </w:t>
+      </w:r>
+      <w:proofErr w:type="spellStart"/>
+      <w:r>
+        <w:rPr>
+          <w:rFonts w:ascii="Arial" w:hAnsi="Arial" w:cs="Arial"/>
+          <w:sz w:val="24"/>
+          <w:szCs w:val="24"/>
+        </w:rPr>
+        <w:t>TextField</w:t>
+      </w:r>
+      <w:proofErr w:type="spellEnd"/>
+      <w:r>
+        <w:rPr>
+          <w:rFonts w:ascii="Arial" w:hAnsi="Arial" w:cs="Arial"/>
+          <w:sz w:val="24"/>
+          <w:szCs w:val="24"/>
+        </w:rPr>
+        <w:t xml:space="preserve"> de arriba, esto nos facilita las operaciones de modificación y eliminación, puesto que ya no tenemos que estar escribiendo los datos de algún equipo. Esto se logra con el evento de </w:t>
+      </w:r>
+      <w:proofErr w:type="spellStart"/>
+      <w:r>
+        <w:rPr>
+          <w:rFonts w:ascii="Arial" w:hAnsi="Arial" w:cs="Arial"/>
+          <w:sz w:val="24"/>
+          <w:szCs w:val="24"/>
+        </w:rPr>
+        <w:t>MouseClicked</w:t>
+      </w:r>
+      <w:proofErr w:type="spellEnd"/>
+      <w:r>
+        <w:rPr>
+          <w:rFonts w:ascii="Arial" w:hAnsi="Arial" w:cs="Arial"/>
+          <w:sz w:val="24"/>
+          <w:szCs w:val="24"/>
+        </w:rPr>
+        <w:t>, el cual obtiene el contenido de toda la fila seleccionada y lo envía a los campos de texto.</w:t>
+      </w:r>
+    </w:p>
+    <w:p>
+      <w:pPr>
+        <w:spacing w:after="0"/>
+        <w:rPr>
+          <w:rFonts w:ascii="Arial" w:hAnsi="Arial" w:cs="Arial"/>
+          <w:b/>
+          <w:bCs/>
+          <w:sz w:val="30"/>
+          <w:szCs w:val="30"/>
+        </w:rPr>
+      </w:pPr>
+    </w:p>
+    <w:p>
+      <w:pPr>
+        <w:spacing w:after="0"/>
+        <w:rPr>
+          <w:rFonts w:ascii="Arial" w:hAnsi="Arial" w:cs="Arial"/>
+          <w:b/>
+          <w:bCs/>
+          <w:sz w:val="30"/>
+          <w:szCs w:val="30"/>
+        </w:rPr>
+      </w:pPr>
+      <w:r>
+        <w:rPr>
+          <w:noProof/>
+        </w:rPr>
+        <w:drawing>
+          <wp:inline distT="0" distB="0" distL="0" distR="0" wp14:anchorId="08A8349F" wp14:editId="37F7670B">
+            <wp:extent cx="5612130" cy="1868170"/>
+            <wp:effectExtent l="0" t="0" r="7620" b="0"/>
+            <wp:docPr id="35" name="Imagen 35"/>
+            <wp:cNvGraphicFramePr>
+              <a:graphicFrameLocks xmlns:a="http://schemas.openxmlformats.org/drawingml/2006/main" noChangeAspect="1"/>
+            </wp:cNvGraphicFramePr>
+            <a:graphic xmlns:a="http://schemas.openxmlformats.org/drawingml/2006/main">
+              <a:graphicData uri="http://schemas.openxmlformats.org/drawingml/2006/picture">
+                <pic:pic xmlns:pic="http://schemas.openxmlformats.org/drawingml/2006/picture">
+                  <pic:nvPicPr>
+                    <pic:cNvPr id="1" name=""/>
+                    <pic:cNvPicPr/>
+                  </pic:nvPicPr>
+                  <pic:blipFill>
+                    <a:blip r:embed="rId31"/>
+                    <a:stretch>
+                      <a:fillRect/>
+                    </a:stretch>
+                  </pic:blipFill>
+                  <pic:spPr>
+                    <a:xfrm>
+                      <a:off x="0" y="0"/>
+                      <a:ext cx="5612130" cy="1868170"/>
+                    </a:xfrm>
+                    <a:prstGeom prst="rect">
+                      <a:avLst/>
+                    </a:prstGeom>
+                  </pic:spPr>
+                </pic:pic>
+              </a:graphicData>
+            </a:graphic>
+          </wp:inline>
+        </w:drawing>
+      </w:r>
+    </w:p>
+    <w:p/>
     <w:sectPr>
-      <w:headerReference w:type="first" r:id="rId18"/>
+      <w:headerReference w:type="first" r:id="rId32"/>
       <w:pgSz w:w="12240" w:h="15840"/>
       <w:pgMar w:top="1417" w:right="1701" w:bottom="1417" w:left="1701" w:header="708" w:footer="708" w:gutter="0"/>
       <w:pgBorders w:offsetFrom="page">

</xml_diff>

<commit_message>
ManualTécnico - clase departamentos
</commit_message>
<xml_diff>
--- a/Manual técnico.docx
+++ b/Manual técnico.docx
@@ -848,6 +848,7 @@
     <w:p>
       <w:pPr>
         <w:spacing w:after="0"/>
+        <w:jc w:val="both"/>
         <w:rPr>
           <w:rFonts w:ascii="Arial" w:hAnsi="Arial" w:cs="Arial"/>
           <w:sz w:val="24"/>
@@ -4074,8 +4075,837 @@
       </w:r>
     </w:p>
     <w:p/>
+    <w:p/>
+    <w:p/>
+    <w:p/>
+    <w:p/>
+    <w:p>
+      <w:pPr>
+        <w:pStyle w:val="Ttulo3"/>
+        <w:rPr>
+          <w:rFonts w:ascii="Arial" w:hAnsi="Arial" w:cs="Arial"/>
+          <w:b/>
+          <w:bCs/>
+          <w:color w:val="auto"/>
+          <w:sz w:val="30"/>
+          <w:szCs w:val="30"/>
+        </w:rPr>
+      </w:pPr>
+      <w:bookmarkStart w:id="13" w:name="_Toc43218408"/>
+      <w:r>
+        <w:rPr>
+          <w:rFonts w:ascii="Arial" w:hAnsi="Arial" w:cs="Arial"/>
+          <w:b/>
+          <w:bCs/>
+          <w:color w:val="auto"/>
+          <w:sz w:val="30"/>
+          <w:szCs w:val="30"/>
+        </w:rPr>
+        <w:lastRenderedPageBreak/>
+        <w:t>Deptos. java</w:t>
+      </w:r>
+      <w:bookmarkEnd w:id="13"/>
+    </w:p>
+    <w:p>
+      <w:pPr>
+        <w:spacing w:after="0"/>
+        <w:jc w:val="both"/>
+        <w:rPr>
+          <w:rFonts w:ascii="Arial" w:hAnsi="Arial" w:cs="Arial"/>
+          <w:sz w:val="24"/>
+          <w:szCs w:val="24"/>
+        </w:rPr>
+      </w:pPr>
+      <w:r>
+        <w:rPr>
+          <w:rFonts w:ascii="Arial" w:hAnsi="Arial" w:cs="Arial"/>
+          <w:sz w:val="24"/>
+          <w:szCs w:val="24"/>
+        </w:rPr>
+        <w:t xml:space="preserve">Establecimos un diseño similar para todas las interfaces, con la finalidad de que los usuarios pueden familiarizarse rápidamente con el sistema y se sientan más cómodos. Esta interfaz de departamentos también cuenta con los accesos a las otras interfaces, tiene campos de texto, botones para las operaciones de inserción, modificación y eliminación, botones para limpiar y mostrar todo, barra de búsqueda y una tabla en donde se muestran todos los departamentos existentes. </w:t>
+      </w:r>
+    </w:p>
+    <w:p>
+      <w:pPr>
+        <w:spacing w:after="0"/>
+        <w:rPr>
+          <w:rFonts w:ascii="Arial" w:hAnsi="Arial" w:cs="Arial"/>
+          <w:sz w:val="24"/>
+          <w:szCs w:val="24"/>
+        </w:rPr>
+      </w:pPr>
+    </w:p>
+    <w:p>
+      <w:pPr>
+        <w:spacing w:after="0"/>
+        <w:jc w:val="center"/>
+        <w:rPr>
+          <w:rFonts w:ascii="Arial" w:hAnsi="Arial" w:cs="Arial"/>
+          <w:sz w:val="24"/>
+          <w:szCs w:val="24"/>
+        </w:rPr>
+      </w:pPr>
+      <w:r>
+        <w:rPr>
+          <w:noProof/>
+        </w:rPr>
+        <w:drawing>
+          <wp:inline distT="0" distB="0" distL="0" distR="0" wp14:anchorId="36A2FF30" wp14:editId="26249793">
+            <wp:extent cx="4558843" cy="3077915"/>
+            <wp:effectExtent l="0" t="0" r="0" b="8255"/>
+            <wp:docPr id="2" name="Imagen 2"/>
+            <wp:cNvGraphicFramePr>
+              <a:graphicFrameLocks xmlns:a="http://schemas.openxmlformats.org/drawingml/2006/main" noChangeAspect="1"/>
+            </wp:cNvGraphicFramePr>
+            <a:graphic xmlns:a="http://schemas.openxmlformats.org/drawingml/2006/main">
+              <a:graphicData uri="http://schemas.openxmlformats.org/drawingml/2006/picture">
+                <pic:pic xmlns:pic="http://schemas.openxmlformats.org/drawingml/2006/picture">
+                  <pic:nvPicPr>
+                    <pic:cNvPr id="1" name=""/>
+                    <pic:cNvPicPr/>
+                  </pic:nvPicPr>
+                  <pic:blipFill>
+                    <a:blip r:embed="rId32"/>
+                    <a:stretch>
+                      <a:fillRect/>
+                    </a:stretch>
+                  </pic:blipFill>
+                  <pic:spPr>
+                    <a:xfrm>
+                      <a:off x="0" y="0"/>
+                      <a:ext cx="4601511" cy="3106723"/>
+                    </a:xfrm>
+                    <a:prstGeom prst="rect">
+                      <a:avLst/>
+                    </a:prstGeom>
+                  </pic:spPr>
+                </pic:pic>
+              </a:graphicData>
+            </a:graphic>
+          </wp:inline>
+        </w:drawing>
+      </w:r>
+    </w:p>
+    <w:p>
+      <w:pPr>
+        <w:spacing w:after="0"/>
+        <w:rPr>
+          <w:rFonts w:ascii="Arial" w:hAnsi="Arial" w:cs="Arial"/>
+          <w:sz w:val="12"/>
+          <w:szCs w:val="12"/>
+        </w:rPr>
+      </w:pPr>
+    </w:p>
+    <w:p>
+      <w:pPr>
+        <w:spacing w:after="0"/>
+        <w:jc w:val="both"/>
+        <w:rPr>
+          <w:rFonts w:ascii="Arial" w:hAnsi="Arial" w:cs="Arial"/>
+          <w:sz w:val="24"/>
+          <w:szCs w:val="24"/>
+        </w:rPr>
+      </w:pPr>
+      <w:r>
+        <w:rPr>
+          <w:rFonts w:ascii="Arial" w:hAnsi="Arial" w:cs="Arial"/>
+          <w:sz w:val="24"/>
+          <w:szCs w:val="24"/>
+        </w:rPr>
+        <w:t xml:space="preserve">El código para este tipo de aplicaciones puede ser reutilizado casi en su totalidad, por ejemplo, en esta interfaz de departamentos también tenemos un método para mostrar los registros, solo que ahora utilizaremos el procedimiento almacenado de mostrar departamentos, todo lo demás es similar al método que utilizamos en la clase Equipos.java. </w:t>
+      </w:r>
+    </w:p>
+    <w:p>
+      <w:pPr>
+        <w:spacing w:after="0"/>
+        <w:rPr>
+          <w:rFonts w:ascii="Arial" w:hAnsi="Arial" w:cs="Arial"/>
+          <w:sz w:val="12"/>
+          <w:szCs w:val="12"/>
+        </w:rPr>
+      </w:pPr>
+    </w:p>
+    <w:p>
+      <w:pPr>
+        <w:spacing w:after="0"/>
+        <w:jc w:val="center"/>
+        <w:rPr>
+          <w:rFonts w:ascii="Arial" w:hAnsi="Arial" w:cs="Arial"/>
+          <w:sz w:val="24"/>
+          <w:szCs w:val="24"/>
+        </w:rPr>
+      </w:pPr>
+      <w:r>
+        <w:rPr>
+          <w:noProof/>
+        </w:rPr>
+        <w:drawing>
+          <wp:inline distT="0" distB="0" distL="0" distR="0" wp14:anchorId="64D7B2A6" wp14:editId="41ED78C0">
+            <wp:extent cx="4307954" cy="2453750"/>
+            <wp:effectExtent l="0" t="0" r="0" b="3810"/>
+            <wp:docPr id="4" name="Imagen 4"/>
+            <wp:cNvGraphicFramePr>
+              <a:graphicFrameLocks xmlns:a="http://schemas.openxmlformats.org/drawingml/2006/main" noChangeAspect="1"/>
+            </wp:cNvGraphicFramePr>
+            <a:graphic xmlns:a="http://schemas.openxmlformats.org/drawingml/2006/main">
+              <a:graphicData uri="http://schemas.openxmlformats.org/drawingml/2006/picture">
+                <pic:pic xmlns:pic="http://schemas.openxmlformats.org/drawingml/2006/picture">
+                  <pic:nvPicPr>
+                    <pic:cNvPr id="1" name=""/>
+                    <pic:cNvPicPr/>
+                  </pic:nvPicPr>
+                  <pic:blipFill>
+                    <a:blip r:embed="rId33"/>
+                    <a:stretch>
+                      <a:fillRect/>
+                    </a:stretch>
+                  </pic:blipFill>
+                  <pic:spPr>
+                    <a:xfrm>
+                      <a:off x="0" y="0"/>
+                      <a:ext cx="4338885" cy="2471368"/>
+                    </a:xfrm>
+                    <a:prstGeom prst="rect">
+                      <a:avLst/>
+                    </a:prstGeom>
+                  </pic:spPr>
+                </pic:pic>
+              </a:graphicData>
+            </a:graphic>
+          </wp:inline>
+        </w:drawing>
+      </w:r>
+    </w:p>
+    <w:p>
+      <w:pPr>
+        <w:spacing w:after="0"/>
+        <w:jc w:val="center"/>
+        <w:rPr>
+          <w:rFonts w:ascii="Arial" w:hAnsi="Arial" w:cs="Arial"/>
+          <w:sz w:val="24"/>
+          <w:szCs w:val="24"/>
+        </w:rPr>
+      </w:pPr>
+      <w:r>
+        <w:rPr>
+          <w:noProof/>
+        </w:rPr>
+        <w:lastRenderedPageBreak/>
+        <w:drawing>
+          <wp:inline distT="0" distB="0" distL="0" distR="0" wp14:anchorId="4E3E2D8C" wp14:editId="42663EDB">
+            <wp:extent cx="4677255" cy="1623650"/>
+            <wp:effectExtent l="0" t="0" r="0" b="0"/>
+            <wp:docPr id="5" name="Imagen 5"/>
+            <wp:cNvGraphicFramePr>
+              <a:graphicFrameLocks xmlns:a="http://schemas.openxmlformats.org/drawingml/2006/main" noChangeAspect="1"/>
+            </wp:cNvGraphicFramePr>
+            <a:graphic xmlns:a="http://schemas.openxmlformats.org/drawingml/2006/main">
+              <a:graphicData uri="http://schemas.openxmlformats.org/drawingml/2006/picture">
+                <pic:pic xmlns:pic="http://schemas.openxmlformats.org/drawingml/2006/picture">
+                  <pic:nvPicPr>
+                    <pic:cNvPr id="1" name=""/>
+                    <pic:cNvPicPr/>
+                  </pic:nvPicPr>
+                  <pic:blipFill>
+                    <a:blip r:embed="rId34"/>
+                    <a:stretch>
+                      <a:fillRect/>
+                    </a:stretch>
+                  </pic:blipFill>
+                  <pic:spPr>
+                    <a:xfrm>
+                      <a:off x="0" y="0"/>
+                      <a:ext cx="4735590" cy="1643900"/>
+                    </a:xfrm>
+                    <a:prstGeom prst="rect">
+                      <a:avLst/>
+                    </a:prstGeom>
+                  </pic:spPr>
+                </pic:pic>
+              </a:graphicData>
+            </a:graphic>
+          </wp:inline>
+        </w:drawing>
+      </w:r>
+    </w:p>
+    <w:p>
+      <w:pPr>
+        <w:spacing w:after="0"/>
+        <w:rPr>
+          <w:rFonts w:ascii="Arial" w:hAnsi="Arial" w:cs="Arial"/>
+          <w:sz w:val="24"/>
+          <w:szCs w:val="24"/>
+        </w:rPr>
+      </w:pPr>
+    </w:p>
+    <w:p>
+      <w:pPr>
+        <w:spacing w:after="0"/>
+        <w:jc w:val="both"/>
+        <w:rPr>
+          <w:rFonts w:ascii="Arial" w:hAnsi="Arial" w:cs="Arial"/>
+          <w:sz w:val="24"/>
+          <w:szCs w:val="24"/>
+        </w:rPr>
+      </w:pPr>
+      <w:r>
+        <w:rPr>
+          <w:rFonts w:ascii="Arial" w:hAnsi="Arial" w:cs="Arial"/>
+          <w:sz w:val="24"/>
+          <w:szCs w:val="24"/>
+        </w:rPr>
+        <w:t>Desde luego también se tienen las funciones para la búsqueda, inserción, modificación y borrado de departamentos. Como podemos observar, solo vamos cambiando el procedimiento al que llamamos y ajustando el tamaño de las columnas de la tabla.</w:t>
+      </w:r>
+    </w:p>
+    <w:p>
+      <w:pPr>
+        <w:spacing w:after="0"/>
+        <w:jc w:val="both"/>
+        <w:rPr>
+          <w:rFonts w:ascii="Arial" w:hAnsi="Arial" w:cs="Arial"/>
+          <w:sz w:val="24"/>
+          <w:szCs w:val="24"/>
+        </w:rPr>
+      </w:pPr>
+    </w:p>
+    <w:p>
+      <w:pPr>
+        <w:spacing w:after="0"/>
+        <w:jc w:val="both"/>
+        <w:rPr>
+          <w:rFonts w:ascii="Arial" w:hAnsi="Arial" w:cs="Arial"/>
+          <w:sz w:val="24"/>
+          <w:szCs w:val="24"/>
+        </w:rPr>
+      </w:pPr>
+      <w:r>
+        <w:rPr>
+          <w:noProof/>
+        </w:rPr>
+        <w:drawing>
+          <wp:inline distT="0" distB="0" distL="0" distR="0" wp14:anchorId="67864015" wp14:editId="24554E61">
+            <wp:extent cx="5612130" cy="4969510"/>
+            <wp:effectExtent l="0" t="0" r="7620" b="2540"/>
+            <wp:docPr id="8" name="Imagen 8"/>
+            <wp:cNvGraphicFramePr>
+              <a:graphicFrameLocks xmlns:a="http://schemas.openxmlformats.org/drawingml/2006/main" noChangeAspect="1"/>
+            </wp:cNvGraphicFramePr>
+            <a:graphic xmlns:a="http://schemas.openxmlformats.org/drawingml/2006/main">
+              <a:graphicData uri="http://schemas.openxmlformats.org/drawingml/2006/picture">
+                <pic:pic xmlns:pic="http://schemas.openxmlformats.org/drawingml/2006/picture">
+                  <pic:nvPicPr>
+                    <pic:cNvPr id="1" name=""/>
+                    <pic:cNvPicPr/>
+                  </pic:nvPicPr>
+                  <pic:blipFill>
+                    <a:blip r:embed="rId35"/>
+                    <a:stretch>
+                      <a:fillRect/>
+                    </a:stretch>
+                  </pic:blipFill>
+                  <pic:spPr>
+                    <a:xfrm>
+                      <a:off x="0" y="0"/>
+                      <a:ext cx="5612130" cy="4969510"/>
+                    </a:xfrm>
+                    <a:prstGeom prst="rect">
+                      <a:avLst/>
+                    </a:prstGeom>
+                  </pic:spPr>
+                </pic:pic>
+              </a:graphicData>
+            </a:graphic>
+          </wp:inline>
+        </w:drawing>
+      </w:r>
+    </w:p>
+    <w:p>
+      <w:pPr>
+        <w:spacing w:after="0"/>
+        <w:jc w:val="both"/>
+        <w:rPr>
+          <w:rFonts w:ascii="Arial" w:hAnsi="Arial" w:cs="Arial"/>
+          <w:sz w:val="24"/>
+          <w:szCs w:val="24"/>
+        </w:rPr>
+      </w:pPr>
+    </w:p>
+    <w:p>
+      <w:pPr>
+        <w:spacing w:after="0"/>
+        <w:jc w:val="both"/>
+        <w:rPr>
+          <w:rFonts w:ascii="Arial" w:hAnsi="Arial" w:cs="Arial"/>
+          <w:sz w:val="24"/>
+          <w:szCs w:val="24"/>
+        </w:rPr>
+      </w:pPr>
+    </w:p>
+    <w:p>
+      <w:pPr>
+        <w:spacing w:after="0"/>
+        <w:jc w:val="center"/>
+        <w:rPr>
+          <w:rFonts w:ascii="Arial" w:hAnsi="Arial" w:cs="Arial"/>
+          <w:sz w:val="24"/>
+          <w:szCs w:val="24"/>
+        </w:rPr>
+      </w:pPr>
+      <w:r>
+        <w:rPr>
+          <w:noProof/>
+        </w:rPr>
+        <w:lastRenderedPageBreak/>
+        <w:drawing>
+          <wp:inline distT="0" distB="0" distL="0" distR="0" wp14:anchorId="77ACB687" wp14:editId="37E34A56">
+            <wp:extent cx="4887764" cy="1844940"/>
+            <wp:effectExtent l="0" t="0" r="8255" b="3175"/>
+            <wp:docPr id="16" name="Imagen 16"/>
+            <wp:cNvGraphicFramePr>
+              <a:graphicFrameLocks xmlns:a="http://schemas.openxmlformats.org/drawingml/2006/main" noChangeAspect="1"/>
+            </wp:cNvGraphicFramePr>
+            <a:graphic xmlns:a="http://schemas.openxmlformats.org/drawingml/2006/main">
+              <a:graphicData uri="http://schemas.openxmlformats.org/drawingml/2006/picture">
+                <pic:pic xmlns:pic="http://schemas.openxmlformats.org/drawingml/2006/picture">
+                  <pic:nvPicPr>
+                    <pic:cNvPr id="1" name=""/>
+                    <pic:cNvPicPr/>
+                  </pic:nvPicPr>
+                  <pic:blipFill>
+                    <a:blip r:embed="rId36"/>
+                    <a:stretch>
+                      <a:fillRect/>
+                    </a:stretch>
+                  </pic:blipFill>
+                  <pic:spPr>
+                    <a:xfrm>
+                      <a:off x="0" y="0"/>
+                      <a:ext cx="4920726" cy="1857382"/>
+                    </a:xfrm>
+                    <a:prstGeom prst="rect">
+                      <a:avLst/>
+                    </a:prstGeom>
+                  </pic:spPr>
+                </pic:pic>
+              </a:graphicData>
+            </a:graphic>
+          </wp:inline>
+        </w:drawing>
+      </w:r>
+    </w:p>
+    <w:p>
+      <w:pPr>
+        <w:spacing w:after="0"/>
+        <w:jc w:val="both"/>
+        <w:rPr>
+          <w:rFonts w:ascii="Arial" w:hAnsi="Arial" w:cs="Arial"/>
+          <w:sz w:val="24"/>
+          <w:szCs w:val="24"/>
+        </w:rPr>
+      </w:pPr>
+    </w:p>
+    <w:p>
+      <w:pPr>
+        <w:spacing w:after="0"/>
+        <w:jc w:val="center"/>
+        <w:rPr>
+          <w:rFonts w:ascii="Arial" w:hAnsi="Arial" w:cs="Arial"/>
+          <w:sz w:val="24"/>
+          <w:szCs w:val="24"/>
+        </w:rPr>
+      </w:pPr>
+      <w:r>
+        <w:rPr>
+          <w:noProof/>
+        </w:rPr>
+        <w:drawing>
+          <wp:inline distT="0" distB="0" distL="0" distR="0" wp14:anchorId="25A7914C" wp14:editId="287DD219">
+            <wp:extent cx="4993019" cy="2001049"/>
+            <wp:effectExtent l="0" t="0" r="0" b="0"/>
+            <wp:docPr id="17" name="Imagen 17"/>
+            <wp:cNvGraphicFramePr>
+              <a:graphicFrameLocks xmlns:a="http://schemas.openxmlformats.org/drawingml/2006/main" noChangeAspect="1"/>
+            </wp:cNvGraphicFramePr>
+            <a:graphic xmlns:a="http://schemas.openxmlformats.org/drawingml/2006/main">
+              <a:graphicData uri="http://schemas.openxmlformats.org/drawingml/2006/picture">
+                <pic:pic xmlns:pic="http://schemas.openxmlformats.org/drawingml/2006/picture">
+                  <pic:nvPicPr>
+                    <pic:cNvPr id="1" name=""/>
+                    <pic:cNvPicPr/>
+                  </pic:nvPicPr>
+                  <pic:blipFill>
+                    <a:blip r:embed="rId37"/>
+                    <a:stretch>
+                      <a:fillRect/>
+                    </a:stretch>
+                  </pic:blipFill>
+                  <pic:spPr>
+                    <a:xfrm>
+                      <a:off x="0" y="0"/>
+                      <a:ext cx="5028519" cy="2015276"/>
+                    </a:xfrm>
+                    <a:prstGeom prst="rect">
+                      <a:avLst/>
+                    </a:prstGeom>
+                  </pic:spPr>
+                </pic:pic>
+              </a:graphicData>
+            </a:graphic>
+          </wp:inline>
+        </w:drawing>
+      </w:r>
+    </w:p>
+    <w:p>
+      <w:pPr>
+        <w:spacing w:after="0"/>
+        <w:jc w:val="both"/>
+        <w:rPr>
+          <w:rFonts w:ascii="Arial" w:hAnsi="Arial" w:cs="Arial"/>
+          <w:sz w:val="16"/>
+          <w:szCs w:val="16"/>
+        </w:rPr>
+      </w:pPr>
+    </w:p>
+    <w:p>
+      <w:pPr>
+        <w:spacing w:after="0"/>
+        <w:jc w:val="center"/>
+        <w:rPr>
+          <w:rFonts w:ascii="Arial" w:hAnsi="Arial" w:cs="Arial"/>
+          <w:sz w:val="24"/>
+          <w:szCs w:val="24"/>
+        </w:rPr>
+      </w:pPr>
+      <w:r>
+        <w:rPr>
+          <w:noProof/>
+        </w:rPr>
+        <w:drawing>
+          <wp:inline distT="0" distB="0" distL="0" distR="0" wp14:anchorId="7DF1D97A" wp14:editId="423119B4">
+            <wp:extent cx="4946970" cy="1918224"/>
+            <wp:effectExtent l="0" t="0" r="6350" b="6350"/>
+            <wp:docPr id="22" name="Imagen 22"/>
+            <wp:cNvGraphicFramePr>
+              <a:graphicFrameLocks xmlns:a="http://schemas.openxmlformats.org/drawingml/2006/main" noChangeAspect="1"/>
+            </wp:cNvGraphicFramePr>
+            <a:graphic xmlns:a="http://schemas.openxmlformats.org/drawingml/2006/main">
+              <a:graphicData uri="http://schemas.openxmlformats.org/drawingml/2006/picture">
+                <pic:pic xmlns:pic="http://schemas.openxmlformats.org/drawingml/2006/picture">
+                  <pic:nvPicPr>
+                    <pic:cNvPr id="1" name=""/>
+                    <pic:cNvPicPr/>
+                  </pic:nvPicPr>
+                  <pic:blipFill>
+                    <a:blip r:embed="rId38"/>
+                    <a:stretch>
+                      <a:fillRect/>
+                    </a:stretch>
+                  </pic:blipFill>
+                  <pic:spPr>
+                    <a:xfrm>
+                      <a:off x="0" y="0"/>
+                      <a:ext cx="4987496" cy="1933938"/>
+                    </a:xfrm>
+                    <a:prstGeom prst="rect">
+                      <a:avLst/>
+                    </a:prstGeom>
+                  </pic:spPr>
+                </pic:pic>
+              </a:graphicData>
+            </a:graphic>
+          </wp:inline>
+        </w:drawing>
+      </w:r>
+    </w:p>
+    <w:p>
+      <w:pPr>
+        <w:spacing w:after="0"/>
+        <w:rPr>
+          <w:rFonts w:ascii="Arial" w:hAnsi="Arial" w:cs="Arial"/>
+          <w:sz w:val="18"/>
+          <w:szCs w:val="18"/>
+        </w:rPr>
+      </w:pPr>
+    </w:p>
+    <w:p>
+      <w:pPr>
+        <w:spacing w:after="0"/>
+        <w:rPr>
+          <w:rFonts w:ascii="Arial" w:hAnsi="Arial" w:cs="Arial"/>
+          <w:sz w:val="24"/>
+          <w:szCs w:val="24"/>
+        </w:rPr>
+      </w:pPr>
+      <w:r>
+        <w:rPr>
+          <w:rFonts w:ascii="Arial" w:hAnsi="Arial" w:cs="Arial"/>
+          <w:sz w:val="24"/>
+          <w:szCs w:val="24"/>
+        </w:rPr>
+        <w:t xml:space="preserve">Los accesos a las otras ventanas. </w:t>
+      </w:r>
+    </w:p>
+    <w:p>
+      <w:pPr>
+        <w:spacing w:after="0"/>
+        <w:rPr>
+          <w:rFonts w:ascii="Arial" w:hAnsi="Arial" w:cs="Arial"/>
+          <w:sz w:val="24"/>
+          <w:szCs w:val="24"/>
+        </w:rPr>
+      </w:pPr>
+    </w:p>
+    <w:p>
+      <w:pPr>
+        <w:spacing w:after="0"/>
+        <w:rPr>
+          <w:rFonts w:ascii="Arial" w:hAnsi="Arial" w:cs="Arial"/>
+          <w:sz w:val="24"/>
+          <w:szCs w:val="24"/>
+        </w:rPr>
+      </w:pPr>
+      <w:r>
+        <w:rPr>
+          <w:noProof/>
+        </w:rPr>
+        <w:drawing>
+          <wp:inline distT="0" distB="0" distL="0" distR="0" wp14:anchorId="70B3D5F2" wp14:editId="3E2390A9">
+            <wp:extent cx="5282469" cy="1607214"/>
+            <wp:effectExtent l="0" t="0" r="0" b="0"/>
+            <wp:docPr id="23" name="Imagen 23"/>
+            <wp:cNvGraphicFramePr>
+              <a:graphicFrameLocks xmlns:a="http://schemas.openxmlformats.org/drawingml/2006/main" noChangeAspect="1"/>
+            </wp:cNvGraphicFramePr>
+            <a:graphic xmlns:a="http://schemas.openxmlformats.org/drawingml/2006/main">
+              <a:graphicData uri="http://schemas.openxmlformats.org/drawingml/2006/picture">
+                <pic:pic xmlns:pic="http://schemas.openxmlformats.org/drawingml/2006/picture">
+                  <pic:nvPicPr>
+                    <pic:cNvPr id="1" name=""/>
+                    <pic:cNvPicPr/>
+                  </pic:nvPicPr>
+                  <pic:blipFill>
+                    <a:blip r:embed="rId39"/>
+                    <a:stretch>
+                      <a:fillRect/>
+                    </a:stretch>
+                  </pic:blipFill>
+                  <pic:spPr>
+                    <a:xfrm>
+                      <a:off x="0" y="0"/>
+                      <a:ext cx="5353119" cy="1628710"/>
+                    </a:xfrm>
+                    <a:prstGeom prst="rect">
+                      <a:avLst/>
+                    </a:prstGeom>
+                  </pic:spPr>
+                </pic:pic>
+              </a:graphicData>
+            </a:graphic>
+          </wp:inline>
+        </w:drawing>
+      </w:r>
+    </w:p>
+    <w:p>
+      <w:pPr>
+        <w:spacing w:after="0"/>
+        <w:rPr>
+          <w:rFonts w:ascii="Arial" w:hAnsi="Arial" w:cs="Arial"/>
+          <w:sz w:val="24"/>
+          <w:szCs w:val="24"/>
+        </w:rPr>
+      </w:pPr>
+      <w:r>
+        <w:rPr>
+          <w:rFonts w:ascii="Arial" w:hAnsi="Arial" w:cs="Arial"/>
+          <w:sz w:val="24"/>
+          <w:szCs w:val="24"/>
+        </w:rPr>
+        <w:lastRenderedPageBreak/>
+        <w:t>La función para cargar los datos del departamento seleccionado en los campos de texto.</w:t>
+      </w:r>
+    </w:p>
+    <w:p>
+      <w:pPr>
+        <w:spacing w:after="0"/>
+        <w:rPr>
+          <w:rFonts w:ascii="Arial" w:hAnsi="Arial" w:cs="Arial"/>
+          <w:sz w:val="24"/>
+          <w:szCs w:val="24"/>
+        </w:rPr>
+      </w:pPr>
+    </w:p>
+    <w:p>
+      <w:pPr>
+        <w:spacing w:after="0"/>
+        <w:jc w:val="center"/>
+        <w:rPr>
+          <w:rFonts w:ascii="Arial" w:hAnsi="Arial" w:cs="Arial"/>
+          <w:sz w:val="24"/>
+          <w:szCs w:val="24"/>
+        </w:rPr>
+      </w:pPr>
+      <w:r>
+        <w:rPr>
+          <w:noProof/>
+        </w:rPr>
+        <w:drawing>
+          <wp:inline distT="0" distB="0" distL="0" distR="0" wp14:anchorId="75718506" wp14:editId="1F092B05">
+            <wp:extent cx="5118847" cy="1098137"/>
+            <wp:effectExtent l="0" t="0" r="5715" b="6985"/>
+            <wp:docPr id="38" name="Imagen 38"/>
+            <wp:cNvGraphicFramePr>
+              <a:graphicFrameLocks xmlns:a="http://schemas.openxmlformats.org/drawingml/2006/main" noChangeAspect="1"/>
+            </wp:cNvGraphicFramePr>
+            <a:graphic xmlns:a="http://schemas.openxmlformats.org/drawingml/2006/main">
+              <a:graphicData uri="http://schemas.openxmlformats.org/drawingml/2006/picture">
+                <pic:pic xmlns:pic="http://schemas.openxmlformats.org/drawingml/2006/picture">
+                  <pic:nvPicPr>
+                    <pic:cNvPr id="1" name=""/>
+                    <pic:cNvPicPr/>
+                  </pic:nvPicPr>
+                  <pic:blipFill>
+                    <a:blip r:embed="rId40"/>
+                    <a:stretch>
+                      <a:fillRect/>
+                    </a:stretch>
+                  </pic:blipFill>
+                  <pic:spPr>
+                    <a:xfrm>
+                      <a:off x="0" y="0"/>
+                      <a:ext cx="5223610" cy="1120612"/>
+                    </a:xfrm>
+                    <a:prstGeom prst="rect">
+                      <a:avLst/>
+                    </a:prstGeom>
+                  </pic:spPr>
+                </pic:pic>
+              </a:graphicData>
+            </a:graphic>
+          </wp:inline>
+        </w:drawing>
+      </w:r>
+    </w:p>
+    <w:p>
+      <w:pPr>
+        <w:spacing w:after="0"/>
+        <w:rPr>
+          <w:rFonts w:ascii="Arial" w:hAnsi="Arial" w:cs="Arial"/>
+          <w:sz w:val="24"/>
+          <w:szCs w:val="24"/>
+        </w:rPr>
+      </w:pPr>
+    </w:p>
+    <w:p>
+      <w:pPr>
+        <w:spacing w:after="0"/>
+        <w:rPr>
+          <w:rFonts w:ascii="Arial" w:hAnsi="Arial" w:cs="Arial"/>
+          <w:sz w:val="24"/>
+          <w:szCs w:val="24"/>
+        </w:rPr>
+      </w:pPr>
+      <w:r>
+        <w:rPr>
+          <w:rFonts w:ascii="Arial" w:hAnsi="Arial" w:cs="Arial"/>
+          <w:sz w:val="24"/>
+          <w:szCs w:val="24"/>
+        </w:rPr>
+        <w:t xml:space="preserve">Restricciones en los eventos de botón que se deben cumplir para que pueda llevarse a cabo la funcionalidad que poseen. </w:t>
+      </w:r>
+    </w:p>
+    <w:p>
+      <w:pPr>
+        <w:spacing w:after="0"/>
+        <w:rPr>
+          <w:rFonts w:ascii="Arial" w:hAnsi="Arial" w:cs="Arial"/>
+          <w:sz w:val="24"/>
+          <w:szCs w:val="24"/>
+        </w:rPr>
+      </w:pPr>
+    </w:p>
+    <w:p>
+      <w:pPr>
+        <w:spacing w:after="0"/>
+        <w:jc w:val="center"/>
+        <w:rPr>
+          <w:rFonts w:ascii="Arial" w:hAnsi="Arial" w:cs="Arial"/>
+          <w:sz w:val="24"/>
+          <w:szCs w:val="24"/>
+        </w:rPr>
+      </w:pPr>
+      <w:r>
+        <w:rPr>
+          <w:noProof/>
+        </w:rPr>
+        <w:drawing>
+          <wp:inline distT="0" distB="0" distL="0" distR="0" wp14:anchorId="3DC431C3" wp14:editId="2AB5E29A">
+            <wp:extent cx="5154706" cy="1035840"/>
+            <wp:effectExtent l="0" t="0" r="8255" b="0"/>
+            <wp:docPr id="39" name="Imagen 39"/>
+            <wp:cNvGraphicFramePr>
+              <a:graphicFrameLocks xmlns:a="http://schemas.openxmlformats.org/drawingml/2006/main" noChangeAspect="1"/>
+            </wp:cNvGraphicFramePr>
+            <a:graphic xmlns:a="http://schemas.openxmlformats.org/drawingml/2006/main">
+              <a:graphicData uri="http://schemas.openxmlformats.org/drawingml/2006/picture">
+                <pic:pic xmlns:pic="http://schemas.openxmlformats.org/drawingml/2006/picture">
+                  <pic:nvPicPr>
+                    <pic:cNvPr id="1" name=""/>
+                    <pic:cNvPicPr/>
+                  </pic:nvPicPr>
+                  <pic:blipFill>
+                    <a:blip r:embed="rId41"/>
+                    <a:stretch>
+                      <a:fillRect/>
+                    </a:stretch>
+                  </pic:blipFill>
+                  <pic:spPr>
+                    <a:xfrm>
+                      <a:off x="0" y="0"/>
+                      <a:ext cx="5236022" cy="1052180"/>
+                    </a:xfrm>
+                    <a:prstGeom prst="rect">
+                      <a:avLst/>
+                    </a:prstGeom>
+                  </pic:spPr>
+                </pic:pic>
+              </a:graphicData>
+            </a:graphic>
+          </wp:inline>
+        </w:drawing>
+      </w:r>
+    </w:p>
+    <w:p>
+      <w:pPr>
+        <w:spacing w:after="0"/>
+        <w:rPr>
+          <w:rFonts w:ascii="Arial" w:hAnsi="Arial" w:cs="Arial"/>
+          <w:sz w:val="24"/>
+          <w:szCs w:val="24"/>
+        </w:rPr>
+      </w:pPr>
+    </w:p>
+    <w:p>
+      <w:pPr>
+        <w:spacing w:after="0"/>
+        <w:jc w:val="both"/>
+        <w:rPr>
+          <w:rFonts w:ascii="Arial" w:hAnsi="Arial" w:cs="Arial"/>
+          <w:sz w:val="24"/>
+          <w:szCs w:val="24"/>
+        </w:rPr>
+      </w:pPr>
+      <w:r>
+        <w:rPr>
+          <w:rFonts w:ascii="Arial" w:hAnsi="Arial" w:cs="Arial"/>
+          <w:sz w:val="24"/>
+          <w:szCs w:val="24"/>
+        </w:rPr>
+        <w:t>En general, las funciones que contienen las diversas interfaces son muy similares y como se mencionó, eso nos permitió reutilizar código y agilizar el desarrollo del sistema.</w:t>
+      </w:r>
+    </w:p>
+    <w:p/>
     <w:sectPr>
-      <w:headerReference w:type="first" r:id="rId32"/>
+      <w:headerReference w:type="first" r:id="rId42"/>
       <w:pgSz w:w="12240" w:h="15840"/>
       <w:pgMar w:top="1417" w:right="1701" w:bottom="1417" w:left="1701" w:header="708" w:footer="708" w:gutter="0"/>
       <w:pgBorders w:offsetFrom="page">

</xml_diff>

<commit_message>
Manual técnico - Clase JefesDepartamento
</commit_message>
<xml_diff>
--- a/Manual técnico.docx
+++ b/Manual técnico.docx
@@ -4904,8 +4904,1333 @@
       </w:r>
     </w:p>
     <w:p/>
+    <w:p>
+      <w:pPr>
+        <w:pStyle w:val="Ttulo3"/>
+        <w:rPr>
+          <w:rFonts w:ascii="Arial" w:hAnsi="Arial" w:cs="Arial"/>
+          <w:b/>
+          <w:bCs/>
+          <w:color w:val="auto"/>
+          <w:sz w:val="30"/>
+          <w:szCs w:val="30"/>
+        </w:rPr>
+      </w:pPr>
+      <w:bookmarkStart w:id="14" w:name="_Toc43218409"/>
+      <w:r>
+        <w:rPr>
+          <w:rFonts w:ascii="Arial" w:hAnsi="Arial" w:cs="Arial"/>
+          <w:b/>
+          <w:bCs/>
+          <w:color w:val="auto"/>
+          <w:sz w:val="30"/>
+          <w:szCs w:val="30"/>
+        </w:rPr>
+        <w:t>JefesDepto.java</w:t>
+      </w:r>
+      <w:bookmarkEnd w:id="14"/>
+    </w:p>
+    <w:p>
+      <w:pPr>
+        <w:spacing w:after="0"/>
+        <w:jc w:val="both"/>
+        <w:rPr>
+          <w:rFonts w:ascii="Arial" w:hAnsi="Arial" w:cs="Arial"/>
+          <w:sz w:val="24"/>
+          <w:szCs w:val="24"/>
+        </w:rPr>
+      </w:pPr>
+      <w:r>
+        <w:rPr>
+          <w:rFonts w:ascii="Arial" w:hAnsi="Arial" w:cs="Arial"/>
+          <w:sz w:val="24"/>
+          <w:szCs w:val="24"/>
+        </w:rPr>
+        <w:t>La 3ra interfaz del sistema es la de jefes de departamento. El diseño es el siguiente:</w:t>
+      </w:r>
+    </w:p>
+    <w:p>
+      <w:pPr>
+        <w:spacing w:after="0"/>
+        <w:jc w:val="both"/>
+        <w:rPr>
+          <w:rFonts w:ascii="Arial" w:hAnsi="Arial" w:cs="Arial"/>
+          <w:sz w:val="24"/>
+          <w:szCs w:val="24"/>
+        </w:rPr>
+      </w:pPr>
+    </w:p>
+    <w:p>
+      <w:pPr>
+        <w:spacing w:after="0"/>
+        <w:jc w:val="center"/>
+        <w:rPr>
+          <w:rFonts w:ascii="Arial" w:hAnsi="Arial" w:cs="Arial"/>
+          <w:sz w:val="24"/>
+          <w:szCs w:val="24"/>
+        </w:rPr>
+      </w:pPr>
+      <w:r>
+        <w:rPr>
+          <w:noProof/>
+        </w:rPr>
+        <w:drawing>
+          <wp:inline distT="0" distB="0" distL="0" distR="0" wp14:anchorId="562E8D41" wp14:editId="52EDCAE8">
+            <wp:extent cx="4447011" cy="3051219"/>
+            <wp:effectExtent l="0" t="0" r="0" b="0"/>
+            <wp:docPr id="40" name="Imagen 40"/>
+            <wp:cNvGraphicFramePr>
+              <a:graphicFrameLocks xmlns:a="http://schemas.openxmlformats.org/drawingml/2006/main" noChangeAspect="1"/>
+            </wp:cNvGraphicFramePr>
+            <a:graphic xmlns:a="http://schemas.openxmlformats.org/drawingml/2006/main">
+              <a:graphicData uri="http://schemas.openxmlformats.org/drawingml/2006/picture">
+                <pic:pic xmlns:pic="http://schemas.openxmlformats.org/drawingml/2006/picture">
+                  <pic:nvPicPr>
+                    <pic:cNvPr id="1" name=""/>
+                    <pic:cNvPicPr/>
+                  </pic:nvPicPr>
+                  <pic:blipFill>
+                    <a:blip r:embed="rId42">
+                      <a:extLst>
+                        <a:ext uri="{28A0092B-C50C-407E-A947-70E740481C1C}">
+                          <a14:useLocalDpi xmlns:a14="http://schemas.microsoft.com/office/drawing/2010/main" val="0"/>
+                        </a:ext>
+                      </a:extLst>
+                    </a:blip>
+                    <a:stretch>
+                      <a:fillRect/>
+                    </a:stretch>
+                  </pic:blipFill>
+                  <pic:spPr>
+                    <a:xfrm>
+                      <a:off x="0" y="0"/>
+                      <a:ext cx="4447011" cy="3051219"/>
+                    </a:xfrm>
+                    <a:prstGeom prst="rect">
+                      <a:avLst/>
+                    </a:prstGeom>
+                  </pic:spPr>
+                </pic:pic>
+              </a:graphicData>
+            </a:graphic>
+          </wp:inline>
+        </w:drawing>
+      </w:r>
+    </w:p>
+    <w:p>
+      <w:pPr>
+        <w:spacing w:after="0"/>
+        <w:jc w:val="both"/>
+        <w:rPr>
+          <w:rFonts w:ascii="Arial" w:hAnsi="Arial" w:cs="Arial"/>
+          <w:sz w:val="24"/>
+          <w:szCs w:val="24"/>
+        </w:rPr>
+      </w:pPr>
+      <w:r>
+        <w:rPr>
+          <w:rFonts w:ascii="Arial" w:hAnsi="Arial" w:cs="Arial"/>
+          <w:sz w:val="24"/>
+          <w:szCs w:val="24"/>
+        </w:rPr>
+        <w:lastRenderedPageBreak/>
+        <w:t xml:space="preserve">En la parte del código tenemos que primero y como en las demás interfaces, se debe crear el objeto conexión que nos permite realizar las operaciones con la base de datos. También se añaden las opciones al ComboBox de </w:t>
+      </w:r>
+      <w:proofErr w:type="spellStart"/>
+      <w:r>
+        <w:rPr>
+          <w:rFonts w:ascii="Arial" w:hAnsi="Arial" w:cs="Arial"/>
+          <w:sz w:val="24"/>
+          <w:szCs w:val="24"/>
+        </w:rPr>
+        <w:t>tipoUsuario</w:t>
+      </w:r>
+      <w:proofErr w:type="spellEnd"/>
+      <w:r>
+        <w:rPr>
+          <w:rFonts w:ascii="Arial" w:hAnsi="Arial" w:cs="Arial"/>
+          <w:sz w:val="24"/>
+          <w:szCs w:val="24"/>
+        </w:rPr>
+        <w:t xml:space="preserve">, las cuales son </w:t>
+      </w:r>
+      <w:proofErr w:type="spellStart"/>
+      <w:r>
+        <w:rPr>
+          <w:rFonts w:ascii="Arial" w:hAnsi="Arial" w:cs="Arial"/>
+          <w:sz w:val="24"/>
+          <w:szCs w:val="24"/>
+        </w:rPr>
+        <w:t>Admin</w:t>
+      </w:r>
+      <w:proofErr w:type="spellEnd"/>
+      <w:r>
+        <w:rPr>
+          <w:rFonts w:ascii="Arial" w:hAnsi="Arial" w:cs="Arial"/>
+          <w:sz w:val="24"/>
+          <w:szCs w:val="24"/>
+        </w:rPr>
+        <w:t xml:space="preserve"> y </w:t>
+      </w:r>
+      <w:proofErr w:type="gramStart"/>
+      <w:r>
+        <w:rPr>
+          <w:rFonts w:ascii="Arial" w:hAnsi="Arial" w:cs="Arial"/>
+          <w:sz w:val="24"/>
+          <w:szCs w:val="24"/>
+        </w:rPr>
+        <w:t>Jefe</w:t>
+      </w:r>
+      <w:proofErr w:type="gramEnd"/>
+      <w:r>
+        <w:rPr>
+          <w:rFonts w:ascii="Arial" w:hAnsi="Arial" w:cs="Arial"/>
+          <w:sz w:val="24"/>
+          <w:szCs w:val="24"/>
+        </w:rPr>
+        <w:t xml:space="preserve">. </w:t>
+      </w:r>
+    </w:p>
+    <w:p>
+      <w:pPr>
+        <w:spacing w:after="0"/>
+        <w:jc w:val="center"/>
+        <w:rPr>
+          <w:rFonts w:ascii="Arial" w:hAnsi="Arial" w:cs="Arial"/>
+          <w:b/>
+          <w:bCs/>
+          <w:sz w:val="30"/>
+          <w:szCs w:val="30"/>
+        </w:rPr>
+      </w:pPr>
+      <w:r>
+        <w:rPr>
+          <w:rFonts w:ascii="Arial" w:hAnsi="Arial" w:cs="Arial"/>
+          <w:b/>
+          <w:bCs/>
+          <w:sz w:val="30"/>
+          <w:szCs w:val="30"/>
+        </w:rPr>
+        <w:br w:type="textWrapping" w:clear="all"/>
+      </w:r>
+      <w:r>
+        <w:rPr>
+          <w:noProof/>
+        </w:rPr>
+        <w:drawing>
+          <wp:inline distT="0" distB="0" distL="0" distR="0" wp14:anchorId="078E0D63" wp14:editId="6FA4400A">
+            <wp:extent cx="3763041" cy="2985247"/>
+            <wp:effectExtent l="0" t="0" r="8890" b="5715"/>
+            <wp:docPr id="41" name="Imagen 41"/>
+            <wp:cNvGraphicFramePr>
+              <a:graphicFrameLocks xmlns:a="http://schemas.openxmlformats.org/drawingml/2006/main" noChangeAspect="1"/>
+            </wp:cNvGraphicFramePr>
+            <a:graphic xmlns:a="http://schemas.openxmlformats.org/drawingml/2006/main">
+              <a:graphicData uri="http://schemas.openxmlformats.org/drawingml/2006/picture">
+                <pic:pic xmlns:pic="http://schemas.openxmlformats.org/drawingml/2006/picture">
+                  <pic:nvPicPr>
+                    <pic:cNvPr id="1" name=""/>
+                    <pic:cNvPicPr/>
+                  </pic:nvPicPr>
+                  <pic:blipFill>
+                    <a:blip r:embed="rId43"/>
+                    <a:stretch>
+                      <a:fillRect/>
+                    </a:stretch>
+                  </pic:blipFill>
+                  <pic:spPr>
+                    <a:xfrm>
+                      <a:off x="0" y="0"/>
+                      <a:ext cx="3778686" cy="2997658"/>
+                    </a:xfrm>
+                    <a:prstGeom prst="rect">
+                      <a:avLst/>
+                    </a:prstGeom>
+                  </pic:spPr>
+                </pic:pic>
+              </a:graphicData>
+            </a:graphic>
+          </wp:inline>
+        </w:drawing>
+      </w:r>
+    </w:p>
+    <w:p>
+      <w:pPr>
+        <w:spacing w:after="0"/>
+        <w:rPr>
+          <w:rFonts w:ascii="Arial" w:hAnsi="Arial" w:cs="Arial"/>
+          <w:b/>
+          <w:bCs/>
+          <w:sz w:val="30"/>
+          <w:szCs w:val="30"/>
+        </w:rPr>
+      </w:pPr>
+    </w:p>
+    <w:p>
+      <w:pPr>
+        <w:spacing w:after="0"/>
+        <w:jc w:val="both"/>
+        <w:rPr>
+          <w:rFonts w:ascii="Arial" w:hAnsi="Arial" w:cs="Arial"/>
+          <w:sz w:val="24"/>
+          <w:szCs w:val="24"/>
+        </w:rPr>
+      </w:pPr>
+      <w:r>
+        <w:rPr>
+          <w:rFonts w:ascii="Arial" w:hAnsi="Arial" w:cs="Arial"/>
+          <w:sz w:val="24"/>
+          <w:szCs w:val="24"/>
+        </w:rPr>
+        <w:t xml:space="preserve">Se tiene el primer método el cual es el de </w:t>
+      </w:r>
+      <w:proofErr w:type="spellStart"/>
+      <w:proofErr w:type="gramStart"/>
+      <w:r>
+        <w:rPr>
+          <w:rFonts w:ascii="Arial" w:hAnsi="Arial" w:cs="Arial"/>
+          <w:sz w:val="24"/>
+          <w:szCs w:val="24"/>
+        </w:rPr>
+        <w:t>mostrarJefes</w:t>
+      </w:r>
+      <w:proofErr w:type="spellEnd"/>
+      <w:r>
+        <w:rPr>
+          <w:rFonts w:ascii="Arial" w:hAnsi="Arial" w:cs="Arial"/>
+          <w:sz w:val="24"/>
+          <w:szCs w:val="24"/>
+        </w:rPr>
+        <w:t>(</w:t>
+      </w:r>
+      <w:proofErr w:type="gramEnd"/>
+      <w:r>
+        <w:rPr>
+          <w:rFonts w:ascii="Arial" w:hAnsi="Arial" w:cs="Arial"/>
+          <w:sz w:val="24"/>
+          <w:szCs w:val="24"/>
+        </w:rPr>
+        <w:t>), en el cual primero definimos los encabezados y después mandamos llamar al procedimiento para que nos entregue los resultado y así poder llenar nuestra tabla de jefes.</w:t>
+      </w:r>
+    </w:p>
+    <w:p>
+      <w:pPr>
+        <w:spacing w:after="0"/>
+        <w:rPr>
+          <w:rFonts w:ascii="Arial" w:hAnsi="Arial" w:cs="Arial"/>
+          <w:b/>
+          <w:bCs/>
+          <w:sz w:val="30"/>
+          <w:szCs w:val="30"/>
+        </w:rPr>
+      </w:pPr>
+    </w:p>
+    <w:p>
+      <w:pPr>
+        <w:spacing w:after="0"/>
+        <w:jc w:val="center"/>
+        <w:rPr>
+          <w:rFonts w:ascii="Arial" w:hAnsi="Arial" w:cs="Arial"/>
+          <w:b/>
+          <w:bCs/>
+          <w:sz w:val="30"/>
+          <w:szCs w:val="30"/>
+        </w:rPr>
+      </w:pPr>
+      <w:r>
+        <w:rPr>
+          <w:noProof/>
+        </w:rPr>
+        <w:drawing>
+          <wp:inline distT="0" distB="0" distL="0" distR="0" wp14:anchorId="0B39BEDD" wp14:editId="415BE83F">
+            <wp:extent cx="4450251" cy="3204000"/>
+            <wp:effectExtent l="0" t="0" r="7620" b="0"/>
+            <wp:docPr id="43" name="Imagen 43"/>
+            <wp:cNvGraphicFramePr>
+              <a:graphicFrameLocks xmlns:a="http://schemas.openxmlformats.org/drawingml/2006/main" noChangeAspect="1"/>
+            </wp:cNvGraphicFramePr>
+            <a:graphic xmlns:a="http://schemas.openxmlformats.org/drawingml/2006/main">
+              <a:graphicData uri="http://schemas.openxmlformats.org/drawingml/2006/picture">
+                <pic:pic xmlns:pic="http://schemas.openxmlformats.org/drawingml/2006/picture">
+                  <pic:nvPicPr>
+                    <pic:cNvPr id="1" name=""/>
+                    <pic:cNvPicPr/>
+                  </pic:nvPicPr>
+                  <pic:blipFill>
+                    <a:blip r:embed="rId44"/>
+                    <a:stretch>
+                      <a:fillRect/>
+                    </a:stretch>
+                  </pic:blipFill>
+                  <pic:spPr>
+                    <a:xfrm>
+                      <a:off x="0" y="0"/>
+                      <a:ext cx="4450251" cy="3204000"/>
+                    </a:xfrm>
+                    <a:prstGeom prst="rect">
+                      <a:avLst/>
+                    </a:prstGeom>
+                  </pic:spPr>
+                </pic:pic>
+              </a:graphicData>
+            </a:graphic>
+          </wp:inline>
+        </w:drawing>
+      </w:r>
+    </w:p>
+    <w:p>
+      <w:pPr>
+        <w:spacing w:after="0"/>
+        <w:rPr>
+          <w:rFonts w:ascii="Arial" w:hAnsi="Arial" w:cs="Arial"/>
+          <w:sz w:val="24"/>
+          <w:szCs w:val="24"/>
+        </w:rPr>
+      </w:pPr>
+      <w:r>
+        <w:rPr>
+          <w:rFonts w:ascii="Arial" w:hAnsi="Arial" w:cs="Arial"/>
+          <w:sz w:val="24"/>
+          <w:szCs w:val="24"/>
+        </w:rPr>
+        <w:lastRenderedPageBreak/>
+        <w:t>Se ajustan las columnas, ya que cada tabla tiene un número diferente de atributos y algunos son más extensos que otros, por lo cual, hay que elegir el ancho correcto para que se puedan visualizar por completo.</w:t>
+      </w:r>
+    </w:p>
+    <w:p>
+      <w:pPr>
+        <w:spacing w:after="0"/>
+        <w:rPr>
+          <w:rFonts w:ascii="Arial" w:hAnsi="Arial" w:cs="Arial"/>
+          <w:sz w:val="24"/>
+          <w:szCs w:val="24"/>
+        </w:rPr>
+      </w:pPr>
+    </w:p>
+    <w:p>
+      <w:pPr>
+        <w:spacing w:after="0"/>
+        <w:jc w:val="center"/>
+        <w:rPr>
+          <w:rFonts w:ascii="Arial" w:hAnsi="Arial" w:cs="Arial"/>
+          <w:b/>
+          <w:bCs/>
+          <w:sz w:val="30"/>
+          <w:szCs w:val="30"/>
+        </w:rPr>
+      </w:pPr>
+      <w:r>
+        <w:rPr>
+          <w:noProof/>
+        </w:rPr>
+        <w:drawing>
+          <wp:inline distT="0" distB="0" distL="0" distR="0" wp14:anchorId="7DE9890E" wp14:editId="033BEBEE">
+            <wp:extent cx="4697506" cy="1673201"/>
+            <wp:effectExtent l="0" t="0" r="0" b="3810"/>
+            <wp:docPr id="44" name="Imagen 44"/>
+            <wp:cNvGraphicFramePr>
+              <a:graphicFrameLocks xmlns:a="http://schemas.openxmlformats.org/drawingml/2006/main" noChangeAspect="1"/>
+            </wp:cNvGraphicFramePr>
+            <a:graphic xmlns:a="http://schemas.openxmlformats.org/drawingml/2006/main">
+              <a:graphicData uri="http://schemas.openxmlformats.org/drawingml/2006/picture">
+                <pic:pic xmlns:pic="http://schemas.openxmlformats.org/drawingml/2006/picture">
+                  <pic:nvPicPr>
+                    <pic:cNvPr id="1" name=""/>
+                    <pic:cNvPicPr/>
+                  </pic:nvPicPr>
+                  <pic:blipFill>
+                    <a:blip r:embed="rId45"/>
+                    <a:stretch>
+                      <a:fillRect/>
+                    </a:stretch>
+                  </pic:blipFill>
+                  <pic:spPr>
+                    <a:xfrm>
+                      <a:off x="0" y="0"/>
+                      <a:ext cx="4722538" cy="1682117"/>
+                    </a:xfrm>
+                    <a:prstGeom prst="rect">
+                      <a:avLst/>
+                    </a:prstGeom>
+                  </pic:spPr>
+                </pic:pic>
+              </a:graphicData>
+            </a:graphic>
+          </wp:inline>
+        </w:drawing>
+      </w:r>
+    </w:p>
+    <w:p>
+      <w:pPr>
+        <w:spacing w:after="0"/>
+        <w:rPr>
+          <w:rFonts w:ascii="Arial" w:hAnsi="Arial" w:cs="Arial"/>
+          <w:b/>
+          <w:bCs/>
+          <w:sz w:val="30"/>
+          <w:szCs w:val="30"/>
+        </w:rPr>
+      </w:pPr>
+    </w:p>
+    <w:p>
+      <w:pPr>
+        <w:spacing w:after="0"/>
+        <w:jc w:val="both"/>
+        <w:rPr>
+          <w:rFonts w:ascii="Arial" w:hAnsi="Arial" w:cs="Arial"/>
+          <w:sz w:val="24"/>
+          <w:szCs w:val="24"/>
+        </w:rPr>
+      </w:pPr>
+      <w:r>
+        <w:rPr>
+          <w:rFonts w:ascii="Arial" w:hAnsi="Arial" w:cs="Arial"/>
+          <w:sz w:val="24"/>
+          <w:szCs w:val="24"/>
+        </w:rPr>
+        <w:t xml:space="preserve">En esta interfaz como vimos en el diseño, también contamos con los botones de buscar, insertar, modificar y eliminar jefes, por lo que será necesario definir las funcionalidades para estos. </w:t>
+      </w:r>
+    </w:p>
+    <w:p>
+      <w:pPr>
+        <w:spacing w:after="0"/>
+        <w:rPr>
+          <w:rFonts w:ascii="Arial" w:hAnsi="Arial" w:cs="Arial"/>
+          <w:sz w:val="24"/>
+          <w:szCs w:val="24"/>
+        </w:rPr>
+      </w:pPr>
+    </w:p>
+    <w:p>
+      <w:pPr>
+        <w:spacing w:after="0"/>
+        <w:jc w:val="center"/>
+        <w:rPr>
+          <w:rFonts w:ascii="Arial" w:hAnsi="Arial" w:cs="Arial"/>
+          <w:sz w:val="24"/>
+          <w:szCs w:val="24"/>
+        </w:rPr>
+      </w:pPr>
+      <w:r>
+        <w:rPr>
+          <w:noProof/>
+        </w:rPr>
+        <w:drawing>
+          <wp:inline distT="0" distB="0" distL="0" distR="0" wp14:anchorId="2CD6B718" wp14:editId="443ADEF3">
+            <wp:extent cx="4742554" cy="4730212"/>
+            <wp:effectExtent l="0" t="0" r="1270" b="0"/>
+            <wp:docPr id="45" name="Imagen 45"/>
+            <wp:cNvGraphicFramePr>
+              <a:graphicFrameLocks xmlns:a="http://schemas.openxmlformats.org/drawingml/2006/main" noChangeAspect="1"/>
+            </wp:cNvGraphicFramePr>
+            <a:graphic xmlns:a="http://schemas.openxmlformats.org/drawingml/2006/main">
+              <a:graphicData uri="http://schemas.openxmlformats.org/drawingml/2006/picture">
+                <pic:pic xmlns:pic="http://schemas.openxmlformats.org/drawingml/2006/picture">
+                  <pic:nvPicPr>
+                    <pic:cNvPr id="1" name=""/>
+                    <pic:cNvPicPr/>
+                  </pic:nvPicPr>
+                  <pic:blipFill>
+                    <a:blip r:embed="rId46"/>
+                    <a:stretch>
+                      <a:fillRect/>
+                    </a:stretch>
+                  </pic:blipFill>
+                  <pic:spPr>
+                    <a:xfrm>
+                      <a:off x="0" y="0"/>
+                      <a:ext cx="4755657" cy="4743281"/>
+                    </a:xfrm>
+                    <a:prstGeom prst="rect">
+                      <a:avLst/>
+                    </a:prstGeom>
+                  </pic:spPr>
+                </pic:pic>
+              </a:graphicData>
+            </a:graphic>
+          </wp:inline>
+        </w:drawing>
+      </w:r>
+    </w:p>
+    <w:p>
+      <w:pPr>
+        <w:spacing w:after="0"/>
+        <w:rPr>
+          <w:rFonts w:ascii="Arial" w:hAnsi="Arial" w:cs="Arial"/>
+          <w:b/>
+          <w:bCs/>
+          <w:sz w:val="30"/>
+          <w:szCs w:val="30"/>
+        </w:rPr>
+      </w:pPr>
+      <w:r>
+        <w:rPr>
+          <w:noProof/>
+        </w:rPr>
+        <w:lastRenderedPageBreak/>
+        <w:drawing>
+          <wp:inline distT="0" distB="0" distL="0" distR="0" wp14:anchorId="2187E8D8" wp14:editId="75FC74C4">
+            <wp:extent cx="5387788" cy="2707915"/>
+            <wp:effectExtent l="0" t="0" r="3810" b="0"/>
+            <wp:docPr id="46" name="Imagen 46"/>
+            <wp:cNvGraphicFramePr>
+              <a:graphicFrameLocks xmlns:a="http://schemas.openxmlformats.org/drawingml/2006/main" noChangeAspect="1"/>
+            </wp:cNvGraphicFramePr>
+            <a:graphic xmlns:a="http://schemas.openxmlformats.org/drawingml/2006/main">
+              <a:graphicData uri="http://schemas.openxmlformats.org/drawingml/2006/picture">
+                <pic:pic xmlns:pic="http://schemas.openxmlformats.org/drawingml/2006/picture">
+                  <pic:nvPicPr>
+                    <pic:cNvPr id="1" name=""/>
+                    <pic:cNvPicPr/>
+                  </pic:nvPicPr>
+                  <pic:blipFill>
+                    <a:blip r:embed="rId47"/>
+                    <a:stretch>
+                      <a:fillRect/>
+                    </a:stretch>
+                  </pic:blipFill>
+                  <pic:spPr>
+                    <a:xfrm>
+                      <a:off x="0" y="0"/>
+                      <a:ext cx="5405225" cy="2716679"/>
+                    </a:xfrm>
+                    <a:prstGeom prst="rect">
+                      <a:avLst/>
+                    </a:prstGeom>
+                  </pic:spPr>
+                </pic:pic>
+              </a:graphicData>
+            </a:graphic>
+          </wp:inline>
+        </w:drawing>
+      </w:r>
+    </w:p>
+    <w:p>
+      <w:pPr>
+        <w:spacing w:after="0"/>
+        <w:rPr>
+          <w:rFonts w:ascii="Arial" w:hAnsi="Arial" w:cs="Arial"/>
+          <w:b/>
+          <w:bCs/>
+          <w:sz w:val="30"/>
+          <w:szCs w:val="30"/>
+        </w:rPr>
+      </w:pPr>
+    </w:p>
+    <w:p>
+      <w:pPr>
+        <w:spacing w:after="0"/>
+        <w:rPr>
+          <w:rFonts w:ascii="Arial" w:hAnsi="Arial" w:cs="Arial"/>
+          <w:b/>
+          <w:bCs/>
+          <w:sz w:val="30"/>
+          <w:szCs w:val="30"/>
+        </w:rPr>
+      </w:pPr>
+      <w:r>
+        <w:rPr>
+          <w:noProof/>
+        </w:rPr>
+        <w:drawing>
+          <wp:inline distT="0" distB="0" distL="0" distR="0" wp14:anchorId="71187C49" wp14:editId="5364EABD">
+            <wp:extent cx="5369859" cy="2698296"/>
+            <wp:effectExtent l="0" t="0" r="2540" b="6985"/>
+            <wp:docPr id="47" name="Imagen 47"/>
+            <wp:cNvGraphicFramePr>
+              <a:graphicFrameLocks xmlns:a="http://schemas.openxmlformats.org/drawingml/2006/main" noChangeAspect="1"/>
+            </wp:cNvGraphicFramePr>
+            <a:graphic xmlns:a="http://schemas.openxmlformats.org/drawingml/2006/main">
+              <a:graphicData uri="http://schemas.openxmlformats.org/drawingml/2006/picture">
+                <pic:pic xmlns:pic="http://schemas.openxmlformats.org/drawingml/2006/picture">
+                  <pic:nvPicPr>
+                    <pic:cNvPr id="1" name=""/>
+                    <pic:cNvPicPr/>
+                  </pic:nvPicPr>
+                  <pic:blipFill>
+                    <a:blip r:embed="rId48"/>
+                    <a:stretch>
+                      <a:fillRect/>
+                    </a:stretch>
+                  </pic:blipFill>
+                  <pic:spPr>
+                    <a:xfrm>
+                      <a:off x="0" y="0"/>
+                      <a:ext cx="5385914" cy="2706364"/>
+                    </a:xfrm>
+                    <a:prstGeom prst="rect">
+                      <a:avLst/>
+                    </a:prstGeom>
+                  </pic:spPr>
+                </pic:pic>
+              </a:graphicData>
+            </a:graphic>
+          </wp:inline>
+        </w:drawing>
+      </w:r>
+    </w:p>
+    <w:p>
+      <w:pPr>
+        <w:spacing w:after="0"/>
+        <w:rPr>
+          <w:rFonts w:ascii="Arial" w:hAnsi="Arial" w:cs="Arial"/>
+          <w:b/>
+          <w:bCs/>
+          <w:sz w:val="30"/>
+          <w:szCs w:val="30"/>
+        </w:rPr>
+      </w:pPr>
+    </w:p>
+    <w:p>
+      <w:pPr>
+        <w:spacing w:after="0"/>
+        <w:rPr>
+          <w:rFonts w:ascii="Arial" w:hAnsi="Arial" w:cs="Arial"/>
+          <w:b/>
+          <w:bCs/>
+          <w:sz w:val="30"/>
+          <w:szCs w:val="30"/>
+        </w:rPr>
+      </w:pPr>
+      <w:r>
+        <w:rPr>
+          <w:noProof/>
+        </w:rPr>
+        <w:drawing>
+          <wp:inline distT="0" distB="0" distL="0" distR="0" wp14:anchorId="618E35FE" wp14:editId="27BA293E">
+            <wp:extent cx="5208494" cy="2123354"/>
+            <wp:effectExtent l="0" t="0" r="0" b="0"/>
+            <wp:docPr id="48" name="Imagen 48"/>
+            <wp:cNvGraphicFramePr>
+              <a:graphicFrameLocks xmlns:a="http://schemas.openxmlformats.org/drawingml/2006/main" noChangeAspect="1"/>
+            </wp:cNvGraphicFramePr>
+            <a:graphic xmlns:a="http://schemas.openxmlformats.org/drawingml/2006/main">
+              <a:graphicData uri="http://schemas.openxmlformats.org/drawingml/2006/picture">
+                <pic:pic xmlns:pic="http://schemas.openxmlformats.org/drawingml/2006/picture">
+                  <pic:nvPicPr>
+                    <pic:cNvPr id="1" name=""/>
+                    <pic:cNvPicPr/>
+                  </pic:nvPicPr>
+                  <pic:blipFill>
+                    <a:blip r:embed="rId49"/>
+                    <a:stretch>
+                      <a:fillRect/>
+                    </a:stretch>
+                  </pic:blipFill>
+                  <pic:spPr>
+                    <a:xfrm>
+                      <a:off x="0" y="0"/>
+                      <a:ext cx="5245229" cy="2138330"/>
+                    </a:xfrm>
+                    <a:prstGeom prst="rect">
+                      <a:avLst/>
+                    </a:prstGeom>
+                  </pic:spPr>
+                </pic:pic>
+              </a:graphicData>
+            </a:graphic>
+          </wp:inline>
+        </w:drawing>
+      </w:r>
+    </w:p>
+    <w:p>
+      <w:pPr>
+        <w:spacing w:after="0"/>
+        <w:rPr>
+          <w:rFonts w:ascii="Arial" w:hAnsi="Arial" w:cs="Arial"/>
+          <w:sz w:val="24"/>
+          <w:szCs w:val="24"/>
+        </w:rPr>
+      </w:pPr>
+    </w:p>
+    <w:p>
+      <w:pPr>
+        <w:spacing w:after="0"/>
+        <w:jc w:val="both"/>
+        <w:rPr>
+          <w:rFonts w:ascii="Arial" w:hAnsi="Arial" w:cs="Arial"/>
+          <w:sz w:val="24"/>
+          <w:szCs w:val="24"/>
+        </w:rPr>
+      </w:pPr>
+      <w:r>
+        <w:rPr>
+          <w:rFonts w:ascii="Arial" w:hAnsi="Arial" w:cs="Arial"/>
+          <w:sz w:val="24"/>
+          <w:szCs w:val="24"/>
+        </w:rPr>
+        <w:lastRenderedPageBreak/>
+        <w:t>Desde luego, también se cuenta con la función de limpiar campos, de esta manera no tendremos que estarlos borrando uno por uno. Se establecerá su contenido como nulo o vacío.</w:t>
+      </w:r>
+    </w:p>
+    <w:p>
+      <w:pPr>
+        <w:spacing w:after="0"/>
+        <w:rPr>
+          <w:rFonts w:ascii="Arial" w:hAnsi="Arial" w:cs="Arial"/>
+          <w:sz w:val="24"/>
+          <w:szCs w:val="24"/>
+        </w:rPr>
+      </w:pPr>
+    </w:p>
+    <w:p>
+      <w:pPr>
+        <w:spacing w:after="0"/>
+        <w:jc w:val="center"/>
+        <w:rPr>
+          <w:rFonts w:ascii="Arial" w:hAnsi="Arial" w:cs="Arial"/>
+          <w:b/>
+          <w:bCs/>
+          <w:sz w:val="30"/>
+          <w:szCs w:val="30"/>
+        </w:rPr>
+      </w:pPr>
+      <w:r>
+        <w:rPr>
+          <w:noProof/>
+        </w:rPr>
+        <w:drawing>
+          <wp:inline distT="0" distB="0" distL="0" distR="0" wp14:anchorId="2BCCEC71" wp14:editId="6F977860">
+            <wp:extent cx="5010150" cy="1781175"/>
+            <wp:effectExtent l="0" t="0" r="0" b="9525"/>
+            <wp:docPr id="49" name="Imagen 49"/>
+            <wp:cNvGraphicFramePr>
+              <a:graphicFrameLocks xmlns:a="http://schemas.openxmlformats.org/drawingml/2006/main" noChangeAspect="1"/>
+            </wp:cNvGraphicFramePr>
+            <a:graphic xmlns:a="http://schemas.openxmlformats.org/drawingml/2006/main">
+              <a:graphicData uri="http://schemas.openxmlformats.org/drawingml/2006/picture">
+                <pic:pic xmlns:pic="http://schemas.openxmlformats.org/drawingml/2006/picture">
+                  <pic:nvPicPr>
+                    <pic:cNvPr id="1" name=""/>
+                    <pic:cNvPicPr/>
+                  </pic:nvPicPr>
+                  <pic:blipFill>
+                    <a:blip r:embed="rId50"/>
+                    <a:stretch>
+                      <a:fillRect/>
+                    </a:stretch>
+                  </pic:blipFill>
+                  <pic:spPr>
+                    <a:xfrm>
+                      <a:off x="0" y="0"/>
+                      <a:ext cx="5010150" cy="1781175"/>
+                    </a:xfrm>
+                    <a:prstGeom prst="rect">
+                      <a:avLst/>
+                    </a:prstGeom>
+                  </pic:spPr>
+                </pic:pic>
+              </a:graphicData>
+            </a:graphic>
+          </wp:inline>
+        </w:drawing>
+      </w:r>
+    </w:p>
+    <w:p>
+      <w:pPr>
+        <w:spacing w:after="0"/>
+        <w:rPr>
+          <w:rFonts w:ascii="Arial" w:hAnsi="Arial" w:cs="Arial"/>
+          <w:b/>
+          <w:bCs/>
+          <w:sz w:val="30"/>
+          <w:szCs w:val="30"/>
+        </w:rPr>
+      </w:pPr>
+    </w:p>
+    <w:p>
+      <w:pPr>
+        <w:spacing w:after="0"/>
+        <w:jc w:val="both"/>
+        <w:rPr>
+          <w:rFonts w:ascii="Arial" w:hAnsi="Arial" w:cs="Arial"/>
+          <w:sz w:val="24"/>
+          <w:szCs w:val="24"/>
+        </w:rPr>
+      </w:pPr>
+      <w:r>
+        <w:rPr>
+          <w:rFonts w:ascii="Arial" w:hAnsi="Arial" w:cs="Arial"/>
+          <w:sz w:val="24"/>
+          <w:szCs w:val="24"/>
+        </w:rPr>
+        <w:t xml:space="preserve">A los botones de acceso a las interfaces, se les asignó un evento </w:t>
+      </w:r>
+      <w:proofErr w:type="spellStart"/>
+      <w:r>
+        <w:rPr>
+          <w:rFonts w:ascii="Arial" w:hAnsi="Arial" w:cs="Arial"/>
+          <w:sz w:val="24"/>
+          <w:szCs w:val="24"/>
+        </w:rPr>
+        <w:t>actionPerformed</w:t>
+      </w:r>
+      <w:proofErr w:type="spellEnd"/>
+      <w:r>
+        <w:rPr>
+          <w:rFonts w:ascii="Arial" w:hAnsi="Arial" w:cs="Arial"/>
+          <w:sz w:val="24"/>
+          <w:szCs w:val="24"/>
+        </w:rPr>
+        <w:t xml:space="preserve"> que se activa al presionar el botón. Para poder cambiarnos a otra ventana fue necesario crear un objeto de dicha interfaz, hacerlo visible y ocultar en el que nos encontramos al momento de presionar el botón.</w:t>
+      </w:r>
+    </w:p>
+    <w:p>
+      <w:pPr>
+        <w:spacing w:after="0"/>
+        <w:rPr>
+          <w:rFonts w:ascii="Arial" w:hAnsi="Arial" w:cs="Arial"/>
+          <w:b/>
+          <w:bCs/>
+          <w:sz w:val="30"/>
+          <w:szCs w:val="30"/>
+        </w:rPr>
+      </w:pPr>
+    </w:p>
+    <w:p>
+      <w:pPr>
+        <w:spacing w:after="0"/>
+        <w:rPr>
+          <w:rFonts w:ascii="Arial" w:hAnsi="Arial" w:cs="Arial"/>
+          <w:b/>
+          <w:bCs/>
+          <w:sz w:val="30"/>
+          <w:szCs w:val="30"/>
+        </w:rPr>
+      </w:pPr>
+      <w:r>
+        <w:rPr>
+          <w:noProof/>
+        </w:rPr>
+        <w:drawing>
+          <wp:inline distT="0" distB="0" distL="0" distR="0" wp14:anchorId="20F1E61A" wp14:editId="7B152438">
+            <wp:extent cx="5011270" cy="2371253"/>
+            <wp:effectExtent l="0" t="0" r="0" b="0"/>
+            <wp:docPr id="50" name="Imagen 50"/>
+            <wp:cNvGraphicFramePr>
+              <a:graphicFrameLocks xmlns:a="http://schemas.openxmlformats.org/drawingml/2006/main" noChangeAspect="1"/>
+            </wp:cNvGraphicFramePr>
+            <a:graphic xmlns:a="http://schemas.openxmlformats.org/drawingml/2006/main">
+              <a:graphicData uri="http://schemas.openxmlformats.org/drawingml/2006/picture">
+                <pic:pic xmlns:pic="http://schemas.openxmlformats.org/drawingml/2006/picture">
+                  <pic:nvPicPr>
+                    <pic:cNvPr id="1" name=""/>
+                    <pic:cNvPicPr/>
+                  </pic:nvPicPr>
+                  <pic:blipFill>
+                    <a:blip r:embed="rId51"/>
+                    <a:stretch>
+                      <a:fillRect/>
+                    </a:stretch>
+                  </pic:blipFill>
+                  <pic:spPr>
+                    <a:xfrm>
+                      <a:off x="0" y="0"/>
+                      <a:ext cx="5026470" cy="2378446"/>
+                    </a:xfrm>
+                    <a:prstGeom prst="rect">
+                      <a:avLst/>
+                    </a:prstGeom>
+                  </pic:spPr>
+                </pic:pic>
+              </a:graphicData>
+            </a:graphic>
+          </wp:inline>
+        </w:drawing>
+      </w:r>
+    </w:p>
+    <w:p>
+      <w:pPr>
+        <w:spacing w:after="0"/>
+        <w:rPr>
+          <w:rFonts w:ascii="Arial" w:hAnsi="Arial" w:cs="Arial"/>
+          <w:b/>
+          <w:bCs/>
+          <w:sz w:val="30"/>
+          <w:szCs w:val="30"/>
+        </w:rPr>
+      </w:pPr>
+    </w:p>
+    <w:p>
+      <w:pPr>
+        <w:spacing w:after="0"/>
+        <w:rPr>
+          <w:rFonts w:ascii="Arial" w:hAnsi="Arial" w:cs="Arial"/>
+          <w:sz w:val="24"/>
+          <w:szCs w:val="24"/>
+        </w:rPr>
+      </w:pPr>
+      <w:r>
+        <w:rPr>
+          <w:rFonts w:ascii="Arial" w:hAnsi="Arial" w:cs="Arial"/>
+          <w:sz w:val="24"/>
+          <w:szCs w:val="24"/>
+        </w:rPr>
+        <w:t>Se añaden condiciones a algunos botones para asegurarnos de que contemos con lo necesario para realizar la operación. De otra manera, no podremos proceder.</w:t>
+      </w:r>
+    </w:p>
+    <w:p>
+      <w:pPr>
+        <w:spacing w:after="0"/>
+        <w:rPr>
+          <w:rFonts w:ascii="Arial" w:hAnsi="Arial" w:cs="Arial"/>
+          <w:b/>
+          <w:bCs/>
+          <w:sz w:val="30"/>
+          <w:szCs w:val="30"/>
+        </w:rPr>
+      </w:pPr>
+    </w:p>
+    <w:p>
+      <w:pPr>
+        <w:spacing w:after="0"/>
+        <w:rPr>
+          <w:rFonts w:ascii="Arial" w:hAnsi="Arial" w:cs="Arial"/>
+          <w:b/>
+          <w:bCs/>
+          <w:sz w:val="30"/>
+          <w:szCs w:val="30"/>
+        </w:rPr>
+      </w:pPr>
+      <w:r>
+        <w:rPr>
+          <w:noProof/>
+        </w:rPr>
+        <w:drawing>
+          <wp:inline distT="0" distB="0" distL="0" distR="0" wp14:anchorId="751B820F" wp14:editId="3B597442">
+            <wp:extent cx="5612130" cy="1165860"/>
+            <wp:effectExtent l="0" t="0" r="7620" b="0"/>
+            <wp:docPr id="51" name="Imagen 51"/>
+            <wp:cNvGraphicFramePr>
+              <a:graphicFrameLocks xmlns:a="http://schemas.openxmlformats.org/drawingml/2006/main" noChangeAspect="1"/>
+            </wp:cNvGraphicFramePr>
+            <a:graphic xmlns:a="http://schemas.openxmlformats.org/drawingml/2006/main">
+              <a:graphicData uri="http://schemas.openxmlformats.org/drawingml/2006/picture">
+                <pic:pic xmlns:pic="http://schemas.openxmlformats.org/drawingml/2006/picture">
+                  <pic:nvPicPr>
+                    <pic:cNvPr id="1" name=""/>
+                    <pic:cNvPicPr/>
+                  </pic:nvPicPr>
+                  <pic:blipFill>
+                    <a:blip r:embed="rId52"/>
+                    <a:stretch>
+                      <a:fillRect/>
+                    </a:stretch>
+                  </pic:blipFill>
+                  <pic:spPr>
+                    <a:xfrm>
+                      <a:off x="0" y="0"/>
+                      <a:ext cx="5612130" cy="1165860"/>
+                    </a:xfrm>
+                    <a:prstGeom prst="rect">
+                      <a:avLst/>
+                    </a:prstGeom>
+                  </pic:spPr>
+                </pic:pic>
+              </a:graphicData>
+            </a:graphic>
+          </wp:inline>
+        </w:drawing>
+      </w:r>
+    </w:p>
+    <w:p>
+      <w:pPr>
+        <w:spacing w:after="0"/>
+        <w:rPr>
+          <w:rFonts w:ascii="Arial" w:hAnsi="Arial" w:cs="Arial"/>
+          <w:b/>
+          <w:bCs/>
+          <w:sz w:val="30"/>
+          <w:szCs w:val="30"/>
+        </w:rPr>
+      </w:pPr>
+      <w:r>
+        <w:rPr>
+          <w:noProof/>
+        </w:rPr>
+        <w:lastRenderedPageBreak/>
+        <w:drawing>
+          <wp:inline distT="0" distB="0" distL="0" distR="0" wp14:anchorId="71CDD6B9" wp14:editId="00B373BE">
+            <wp:extent cx="5612130" cy="2221865"/>
+            <wp:effectExtent l="0" t="0" r="7620" b="6985"/>
+            <wp:docPr id="52" name="Imagen 52"/>
+            <wp:cNvGraphicFramePr>
+              <a:graphicFrameLocks xmlns:a="http://schemas.openxmlformats.org/drawingml/2006/main" noChangeAspect="1"/>
+            </wp:cNvGraphicFramePr>
+            <a:graphic xmlns:a="http://schemas.openxmlformats.org/drawingml/2006/main">
+              <a:graphicData uri="http://schemas.openxmlformats.org/drawingml/2006/picture">
+                <pic:pic xmlns:pic="http://schemas.openxmlformats.org/drawingml/2006/picture">
+                  <pic:nvPicPr>
+                    <pic:cNvPr id="1" name=""/>
+                    <pic:cNvPicPr/>
+                  </pic:nvPicPr>
+                  <pic:blipFill>
+                    <a:blip r:embed="rId53"/>
+                    <a:stretch>
+                      <a:fillRect/>
+                    </a:stretch>
+                  </pic:blipFill>
+                  <pic:spPr>
+                    <a:xfrm>
+                      <a:off x="0" y="0"/>
+                      <a:ext cx="5612130" cy="2221865"/>
+                    </a:xfrm>
+                    <a:prstGeom prst="rect">
+                      <a:avLst/>
+                    </a:prstGeom>
+                  </pic:spPr>
+                </pic:pic>
+              </a:graphicData>
+            </a:graphic>
+          </wp:inline>
+        </w:drawing>
+      </w:r>
+    </w:p>
+    <w:p>
+      <w:pPr>
+        <w:spacing w:after="0"/>
+        <w:rPr>
+          <w:rFonts w:ascii="Arial" w:hAnsi="Arial" w:cs="Arial"/>
+          <w:b/>
+          <w:bCs/>
+          <w:sz w:val="30"/>
+          <w:szCs w:val="30"/>
+        </w:rPr>
+      </w:pPr>
+    </w:p>
+    <w:p>
+      <w:pPr>
+        <w:spacing w:after="0"/>
+        <w:jc w:val="both"/>
+        <w:rPr>
+          <w:rFonts w:ascii="Arial" w:hAnsi="Arial" w:cs="Arial"/>
+          <w:sz w:val="24"/>
+          <w:szCs w:val="24"/>
+        </w:rPr>
+      </w:pPr>
+      <w:r>
+        <w:rPr>
+          <w:rFonts w:ascii="Arial" w:hAnsi="Arial" w:cs="Arial"/>
+          <w:sz w:val="24"/>
+          <w:szCs w:val="24"/>
+        </w:rPr>
+        <w:t xml:space="preserve">Se le añadió un evento del tipo </w:t>
+      </w:r>
+      <w:proofErr w:type="spellStart"/>
+      <w:r>
+        <w:rPr>
+          <w:rFonts w:ascii="Arial" w:hAnsi="Arial" w:cs="Arial"/>
+          <w:sz w:val="24"/>
+          <w:szCs w:val="24"/>
+        </w:rPr>
+        <w:t>MouseClicked</w:t>
+      </w:r>
+      <w:proofErr w:type="spellEnd"/>
+      <w:r>
+        <w:rPr>
+          <w:rFonts w:ascii="Arial" w:hAnsi="Arial" w:cs="Arial"/>
+          <w:sz w:val="24"/>
+          <w:szCs w:val="24"/>
+        </w:rPr>
+        <w:t xml:space="preserve"> a la tabla de resultados que nos permitirá que, al seleccionar algún registro, se carguen sus datos en los campos de texto que tenemos en la parte superior de la interfaz, esto nos ayudará a agilizar operaciones como las modificaciones de los datos de un jefe o su eliminación.</w:t>
+      </w:r>
+    </w:p>
+    <w:p>
+      <w:pPr>
+        <w:spacing w:after="0"/>
+        <w:rPr>
+          <w:rFonts w:ascii="Arial" w:hAnsi="Arial" w:cs="Arial"/>
+          <w:sz w:val="24"/>
+          <w:szCs w:val="24"/>
+        </w:rPr>
+      </w:pPr>
+    </w:p>
+    <w:p>
+      <w:pPr>
+        <w:spacing w:after="0"/>
+        <w:rPr>
+          <w:rFonts w:ascii="Arial" w:hAnsi="Arial" w:cs="Arial"/>
+          <w:b/>
+          <w:bCs/>
+          <w:sz w:val="30"/>
+          <w:szCs w:val="30"/>
+        </w:rPr>
+      </w:pPr>
+      <w:r>
+        <w:rPr>
+          <w:noProof/>
+        </w:rPr>
+        <w:drawing>
+          <wp:inline distT="0" distB="0" distL="0" distR="0" wp14:anchorId="7F6BEF4D" wp14:editId="6AC84E6A">
+            <wp:extent cx="5612130" cy="1711960"/>
+            <wp:effectExtent l="0" t="0" r="7620" b="2540"/>
+            <wp:docPr id="53" name="Imagen 53"/>
+            <wp:cNvGraphicFramePr>
+              <a:graphicFrameLocks xmlns:a="http://schemas.openxmlformats.org/drawingml/2006/main" noChangeAspect="1"/>
+            </wp:cNvGraphicFramePr>
+            <a:graphic xmlns:a="http://schemas.openxmlformats.org/drawingml/2006/main">
+              <a:graphicData uri="http://schemas.openxmlformats.org/drawingml/2006/picture">
+                <pic:pic xmlns:pic="http://schemas.openxmlformats.org/drawingml/2006/picture">
+                  <pic:nvPicPr>
+                    <pic:cNvPr id="1" name=""/>
+                    <pic:cNvPicPr/>
+                  </pic:nvPicPr>
+                  <pic:blipFill>
+                    <a:blip r:embed="rId54"/>
+                    <a:stretch>
+                      <a:fillRect/>
+                    </a:stretch>
+                  </pic:blipFill>
+                  <pic:spPr>
+                    <a:xfrm>
+                      <a:off x="0" y="0"/>
+                      <a:ext cx="5612130" cy="1711960"/>
+                    </a:xfrm>
+                    <a:prstGeom prst="rect">
+                      <a:avLst/>
+                    </a:prstGeom>
+                  </pic:spPr>
+                </pic:pic>
+              </a:graphicData>
+            </a:graphic>
+          </wp:inline>
+        </w:drawing>
+      </w:r>
+    </w:p>
+    <w:p>
+      <w:pPr>
+        <w:spacing w:after="0"/>
+        <w:rPr>
+          <w:rFonts w:ascii="Arial" w:hAnsi="Arial" w:cs="Arial"/>
+          <w:b/>
+          <w:bCs/>
+          <w:sz w:val="30"/>
+          <w:szCs w:val="30"/>
+        </w:rPr>
+      </w:pPr>
+    </w:p>
+    <w:p>
+      <w:pPr>
+        <w:spacing w:after="0"/>
+        <w:jc w:val="both"/>
+        <w:rPr>
+          <w:rFonts w:ascii="Arial" w:hAnsi="Arial" w:cs="Arial"/>
+          <w:sz w:val="24"/>
+          <w:szCs w:val="24"/>
+        </w:rPr>
+      </w:pPr>
+      <w:r>
+        <w:rPr>
+          <w:rFonts w:ascii="Arial" w:hAnsi="Arial" w:cs="Arial"/>
+          <w:sz w:val="24"/>
+          <w:szCs w:val="24"/>
+        </w:rPr>
+        <w:t>En la base de datos se declararon algunos atributos como enteros, por eso se decidió establecer que solo se puedan introducir números del 0 al 9 para que no puedan surgir errores y el usuario se dé cuenta de que solo se aceptan números.</w:t>
+      </w:r>
+    </w:p>
+    <w:p>
+      <w:pPr>
+        <w:spacing w:after="0"/>
+        <w:rPr>
+          <w:rFonts w:ascii="Arial" w:hAnsi="Arial" w:cs="Arial"/>
+          <w:b/>
+          <w:bCs/>
+          <w:sz w:val="30"/>
+          <w:szCs w:val="30"/>
+        </w:rPr>
+      </w:pPr>
+    </w:p>
+    <w:p>
+      <w:pPr>
+        <w:spacing w:after="0"/>
+        <w:rPr>
+          <w:rFonts w:ascii="Arial" w:hAnsi="Arial" w:cs="Arial"/>
+          <w:b/>
+          <w:bCs/>
+          <w:sz w:val="30"/>
+          <w:szCs w:val="30"/>
+        </w:rPr>
+      </w:pPr>
+      <w:r>
+        <w:rPr>
+          <w:noProof/>
+        </w:rPr>
+        <w:drawing>
+          <wp:inline distT="0" distB="0" distL="0" distR="0" wp14:anchorId="21751E0A" wp14:editId="250E1DE8">
+            <wp:extent cx="5581650" cy="1152525"/>
+            <wp:effectExtent l="0" t="0" r="0" b="9525"/>
+            <wp:docPr id="54" name="Imagen 54"/>
+            <wp:cNvGraphicFramePr>
+              <a:graphicFrameLocks xmlns:a="http://schemas.openxmlformats.org/drawingml/2006/main" noChangeAspect="1"/>
+            </wp:cNvGraphicFramePr>
+            <a:graphic xmlns:a="http://schemas.openxmlformats.org/drawingml/2006/main">
+              <a:graphicData uri="http://schemas.openxmlformats.org/drawingml/2006/picture">
+                <pic:pic xmlns:pic="http://schemas.openxmlformats.org/drawingml/2006/picture">
+                  <pic:nvPicPr>
+                    <pic:cNvPr id="1" name=""/>
+                    <pic:cNvPicPr/>
+                  </pic:nvPicPr>
+                  <pic:blipFill>
+                    <a:blip r:embed="rId55"/>
+                    <a:stretch>
+                      <a:fillRect/>
+                    </a:stretch>
+                  </pic:blipFill>
+                  <pic:spPr>
+                    <a:xfrm>
+                      <a:off x="0" y="0"/>
+                      <a:ext cx="5581650" cy="1152525"/>
+                    </a:xfrm>
+                    <a:prstGeom prst="rect">
+                      <a:avLst/>
+                    </a:prstGeom>
+                  </pic:spPr>
+                </pic:pic>
+              </a:graphicData>
+            </a:graphic>
+          </wp:inline>
+        </w:drawing>
+      </w:r>
+    </w:p>
+    <w:p>
+      <w:pPr>
+        <w:spacing w:after="0"/>
+        <w:rPr>
+          <w:rFonts w:ascii="Arial" w:hAnsi="Arial" w:cs="Arial"/>
+          <w:b/>
+          <w:bCs/>
+          <w:sz w:val="30"/>
+          <w:szCs w:val="30"/>
+        </w:rPr>
+      </w:pPr>
+    </w:p>
+    <w:p>
+      <w:pPr>
+        <w:spacing w:after="0"/>
+        <w:rPr>
+          <w:rFonts w:ascii="Arial" w:hAnsi="Arial" w:cs="Arial"/>
+          <w:b/>
+          <w:bCs/>
+          <w:sz w:val="30"/>
+          <w:szCs w:val="30"/>
+        </w:rPr>
+      </w:pPr>
+    </w:p>
+    <w:p>
+      <w:pPr>
+        <w:spacing w:after="0"/>
+        <w:rPr>
+          <w:rFonts w:ascii="Arial" w:hAnsi="Arial" w:cs="Arial"/>
+          <w:b/>
+          <w:bCs/>
+          <w:sz w:val="30"/>
+          <w:szCs w:val="30"/>
+        </w:rPr>
+      </w:pPr>
+    </w:p>
+    <w:p/>
     <w:sectPr>
-      <w:headerReference w:type="first" r:id="rId42"/>
+      <w:headerReference w:type="first" r:id="rId56"/>
       <w:pgSz w:w="12240" w:h="15840"/>
       <w:pgMar w:top="1417" w:right="1701" w:bottom="1417" w:left="1701" w:header="708" w:footer="708" w:gutter="0"/>
       <w:pgBorders w:offsetFrom="page">

</xml_diff>

<commit_message>
Manual tecnico - clase reportes
</commit_message>
<xml_diff>
--- a/Manual técnico.docx
+++ b/Manual técnico.docx
@@ -6228,9 +6228,1065 @@
         </w:rPr>
       </w:pPr>
     </w:p>
+    <w:p>
+      <w:pPr>
+        <w:pStyle w:val="Ttulo3"/>
+        <w:rPr>
+          <w:rFonts w:ascii="Arial" w:hAnsi="Arial" w:cs="Arial"/>
+          <w:b/>
+          <w:bCs/>
+          <w:color w:val="auto"/>
+          <w:sz w:val="30"/>
+          <w:szCs w:val="30"/>
+        </w:rPr>
+      </w:pPr>
+      <w:bookmarkStart w:id="15" w:name="_Toc43218410"/>
+      <w:r>
+        <w:rPr>
+          <w:rFonts w:ascii="Arial" w:hAnsi="Arial" w:cs="Arial"/>
+          <w:b/>
+          <w:bCs/>
+          <w:color w:val="auto"/>
+          <w:sz w:val="30"/>
+          <w:szCs w:val="30"/>
+        </w:rPr>
+        <w:lastRenderedPageBreak/>
+        <w:t>Reportes.java</w:t>
+      </w:r>
+      <w:bookmarkEnd w:id="15"/>
+    </w:p>
+    <w:p>
+      <w:pPr>
+        <w:jc w:val="both"/>
+        <w:rPr>
+          <w:rFonts w:ascii="Arial" w:hAnsi="Arial" w:cs="Arial"/>
+          <w:sz w:val="24"/>
+          <w:szCs w:val="24"/>
+        </w:rPr>
+      </w:pPr>
+      <w:r>
+        <w:rPr>
+          <w:rFonts w:ascii="Arial" w:hAnsi="Arial" w:cs="Arial"/>
+          <w:sz w:val="24"/>
+          <w:szCs w:val="24"/>
+        </w:rPr>
+        <w:t xml:space="preserve">La última interfaz del sistema es la de reportes. Como podemos ver en el diseño, ya no tenemos los botones para insertar, modificar, eliminar y algunos otros más, puesto que, en esta interfaz lo que se hace es recopilar los equipos que están registrados y mediante un </w:t>
+      </w:r>
+      <w:proofErr w:type="spellStart"/>
+      <w:r>
+        <w:rPr>
+          <w:rFonts w:ascii="Arial" w:hAnsi="Arial" w:cs="Arial"/>
+          <w:sz w:val="24"/>
+          <w:szCs w:val="24"/>
+        </w:rPr>
+        <w:t>comboBox</w:t>
+      </w:r>
+      <w:proofErr w:type="spellEnd"/>
+      <w:r>
+        <w:rPr>
+          <w:rFonts w:ascii="Arial" w:hAnsi="Arial" w:cs="Arial"/>
+          <w:sz w:val="24"/>
+          <w:szCs w:val="24"/>
+        </w:rPr>
+        <w:t xml:space="preserve"> podemos seleccionar un estado para que se nos muestren los equipos correspondientes a esa selección y así poder generar el reporte deseado.</w:t>
+      </w:r>
+    </w:p>
+    <w:p>
+      <w:pPr>
+        <w:jc w:val="center"/>
+      </w:pPr>
+      <w:r>
+        <w:rPr>
+          <w:noProof/>
+        </w:rPr>
+        <w:drawing>
+          <wp:inline distT="0" distB="0" distL="0" distR="0" wp14:anchorId="3D59AA6E" wp14:editId="33EC0944">
+            <wp:extent cx="4769223" cy="3190272"/>
+            <wp:effectExtent l="0" t="0" r="0" b="0"/>
+            <wp:docPr id="3" name="Imagen 3"/>
+            <wp:cNvGraphicFramePr>
+              <a:graphicFrameLocks xmlns:a="http://schemas.openxmlformats.org/drawingml/2006/main" noChangeAspect="1"/>
+            </wp:cNvGraphicFramePr>
+            <a:graphic xmlns:a="http://schemas.openxmlformats.org/drawingml/2006/main">
+              <a:graphicData uri="http://schemas.openxmlformats.org/drawingml/2006/picture">
+                <pic:pic xmlns:pic="http://schemas.openxmlformats.org/drawingml/2006/picture">
+                  <pic:nvPicPr>
+                    <pic:cNvPr id="1" name=""/>
+                    <pic:cNvPicPr/>
+                  </pic:nvPicPr>
+                  <pic:blipFill>
+                    <a:blip r:embed="rId56"/>
+                    <a:stretch>
+                      <a:fillRect/>
+                    </a:stretch>
+                  </pic:blipFill>
+                  <pic:spPr>
+                    <a:xfrm>
+                      <a:off x="0" y="0"/>
+                      <a:ext cx="4778772" cy="3196660"/>
+                    </a:xfrm>
+                    <a:prstGeom prst="rect">
+                      <a:avLst/>
+                    </a:prstGeom>
+                  </pic:spPr>
+                </pic:pic>
+              </a:graphicData>
+            </a:graphic>
+          </wp:inline>
+        </w:drawing>
+      </w:r>
+    </w:p>
+    <w:p/>
+    <w:p>
+      <w:pPr>
+        <w:jc w:val="both"/>
+        <w:rPr>
+          <w:rFonts w:ascii="Arial" w:hAnsi="Arial" w:cs="Arial"/>
+          <w:sz w:val="24"/>
+          <w:szCs w:val="24"/>
+        </w:rPr>
+      </w:pPr>
+      <w:r>
+        <w:rPr>
+          <w:rFonts w:ascii="Arial" w:hAnsi="Arial" w:cs="Arial"/>
+          <w:sz w:val="24"/>
+          <w:szCs w:val="24"/>
+        </w:rPr>
+        <w:t xml:space="preserve">En la parte del código, de igual forma como en todas las demás interfaces, es necesario declarar la conexión además de obtener el </w:t>
+      </w:r>
+      <w:proofErr w:type="spellStart"/>
+      <w:r>
+        <w:rPr>
+          <w:rFonts w:ascii="Arial" w:hAnsi="Arial" w:cs="Arial"/>
+          <w:sz w:val="24"/>
+          <w:szCs w:val="24"/>
+        </w:rPr>
+        <w:t>idDepto</w:t>
+      </w:r>
+      <w:proofErr w:type="spellEnd"/>
+      <w:r>
+        <w:rPr>
+          <w:rFonts w:ascii="Arial" w:hAnsi="Arial" w:cs="Arial"/>
+          <w:sz w:val="24"/>
+          <w:szCs w:val="24"/>
+        </w:rPr>
+        <w:t xml:space="preserve"> del usuario que ha iniciado sesión para poder mostrar los resultados que correspondan.</w:t>
+      </w:r>
+    </w:p>
+    <w:p/>
+    <w:p>
+      <w:r>
+        <w:rPr>
+          <w:noProof/>
+        </w:rPr>
+        <w:drawing>
+          <wp:inline distT="0" distB="0" distL="0" distR="0" wp14:anchorId="012C3E3D" wp14:editId="195C570B">
+            <wp:extent cx="5612130" cy="1464945"/>
+            <wp:effectExtent l="0" t="0" r="7620" b="1905"/>
+            <wp:docPr id="42" name="Imagen 42"/>
+            <wp:cNvGraphicFramePr>
+              <a:graphicFrameLocks xmlns:a="http://schemas.openxmlformats.org/drawingml/2006/main" noChangeAspect="1"/>
+            </wp:cNvGraphicFramePr>
+            <a:graphic xmlns:a="http://schemas.openxmlformats.org/drawingml/2006/main">
+              <a:graphicData uri="http://schemas.openxmlformats.org/drawingml/2006/picture">
+                <pic:pic xmlns:pic="http://schemas.openxmlformats.org/drawingml/2006/picture">
+                  <pic:nvPicPr>
+                    <pic:cNvPr id="1" name=""/>
+                    <pic:cNvPicPr/>
+                  </pic:nvPicPr>
+                  <pic:blipFill>
+                    <a:blip r:embed="rId57"/>
+                    <a:stretch>
+                      <a:fillRect/>
+                    </a:stretch>
+                  </pic:blipFill>
+                  <pic:spPr>
+                    <a:xfrm>
+                      <a:off x="0" y="0"/>
+                      <a:ext cx="5612130" cy="1464945"/>
+                    </a:xfrm>
+                    <a:prstGeom prst="rect">
+                      <a:avLst/>
+                    </a:prstGeom>
+                  </pic:spPr>
+                </pic:pic>
+              </a:graphicData>
+            </a:graphic>
+          </wp:inline>
+        </w:drawing>
+      </w:r>
+    </w:p>
+    <w:p>
+      <w:pPr>
+        <w:spacing w:after="0"/>
+        <w:rPr>
+          <w:rFonts w:ascii="Arial" w:hAnsi="Arial" w:cs="Arial"/>
+          <w:b/>
+          <w:bCs/>
+          <w:sz w:val="30"/>
+          <w:szCs w:val="30"/>
+        </w:rPr>
+      </w:pPr>
+    </w:p>
+    <w:p>
+      <w:pPr>
+        <w:spacing w:after="0"/>
+        <w:rPr>
+          <w:rFonts w:ascii="Arial" w:hAnsi="Arial" w:cs="Arial"/>
+          <w:b/>
+          <w:bCs/>
+          <w:sz w:val="30"/>
+          <w:szCs w:val="30"/>
+        </w:rPr>
+      </w:pPr>
+    </w:p>
+    <w:p/>
+    <w:p>
+      <w:pPr>
+        <w:jc w:val="both"/>
+        <w:rPr>
+          <w:rFonts w:ascii="Arial" w:hAnsi="Arial" w:cs="Arial"/>
+          <w:sz w:val="24"/>
+          <w:szCs w:val="24"/>
+        </w:rPr>
+      </w:pPr>
+      <w:r>
+        <w:rPr>
+          <w:rFonts w:ascii="Arial" w:hAnsi="Arial" w:cs="Arial"/>
+          <w:sz w:val="24"/>
+          <w:szCs w:val="24"/>
+        </w:rPr>
+        <w:lastRenderedPageBreak/>
+        <w:t xml:space="preserve">En el método constructor se van agregando las opciones de los ComboBox que utilizamos además de hacer que se centre la ventana con la instrucción </w:t>
+      </w:r>
+      <w:proofErr w:type="spellStart"/>
+      <w:r>
+        <w:rPr>
+          <w:rFonts w:ascii="Arial" w:hAnsi="Arial" w:cs="Arial"/>
+          <w:sz w:val="24"/>
+          <w:szCs w:val="24"/>
+        </w:rPr>
+        <w:t>setLocationRelativeTo</w:t>
+      </w:r>
+      <w:proofErr w:type="spellEnd"/>
+      <w:r>
+        <w:rPr>
+          <w:rFonts w:ascii="Arial" w:hAnsi="Arial" w:cs="Arial"/>
+          <w:sz w:val="24"/>
+          <w:szCs w:val="24"/>
+        </w:rPr>
+        <w:t>.</w:t>
+      </w:r>
+    </w:p>
+    <w:p>
+      <w:pPr>
+        <w:jc w:val="center"/>
+      </w:pPr>
+      <w:r>
+        <w:rPr>
+          <w:noProof/>
+        </w:rPr>
+        <w:drawing>
+          <wp:inline distT="0" distB="0" distL="0" distR="0" wp14:anchorId="06841346" wp14:editId="13E40DFB">
+            <wp:extent cx="4778188" cy="2154456"/>
+            <wp:effectExtent l="0" t="0" r="3810" b="0"/>
+            <wp:docPr id="55" name="Imagen 55"/>
+            <wp:cNvGraphicFramePr>
+              <a:graphicFrameLocks xmlns:a="http://schemas.openxmlformats.org/drawingml/2006/main" noChangeAspect="1"/>
+            </wp:cNvGraphicFramePr>
+            <a:graphic xmlns:a="http://schemas.openxmlformats.org/drawingml/2006/main">
+              <a:graphicData uri="http://schemas.openxmlformats.org/drawingml/2006/picture">
+                <pic:pic xmlns:pic="http://schemas.openxmlformats.org/drawingml/2006/picture">
+                  <pic:nvPicPr>
+                    <pic:cNvPr id="1" name=""/>
+                    <pic:cNvPicPr/>
+                  </pic:nvPicPr>
+                  <pic:blipFill>
+                    <a:blip r:embed="rId58"/>
+                    <a:stretch>
+                      <a:fillRect/>
+                    </a:stretch>
+                  </pic:blipFill>
+                  <pic:spPr>
+                    <a:xfrm>
+                      <a:off x="0" y="0"/>
+                      <a:ext cx="4791257" cy="2160349"/>
+                    </a:xfrm>
+                    <a:prstGeom prst="rect">
+                      <a:avLst/>
+                    </a:prstGeom>
+                  </pic:spPr>
+                </pic:pic>
+              </a:graphicData>
+            </a:graphic>
+          </wp:inline>
+        </w:drawing>
+      </w:r>
+    </w:p>
+    <w:p>
+      <w:pPr>
+        <w:jc w:val="both"/>
+        <w:rPr>
+          <w:rFonts w:ascii="Arial" w:hAnsi="Arial" w:cs="Arial"/>
+          <w:sz w:val="24"/>
+          <w:szCs w:val="24"/>
+        </w:rPr>
+      </w:pPr>
+      <w:r>
+        <w:rPr>
+          <w:rFonts w:ascii="Arial" w:hAnsi="Arial" w:cs="Arial"/>
+          <w:sz w:val="24"/>
+          <w:szCs w:val="24"/>
+        </w:rPr>
+        <w:t>El siguiente método corresponde al reporte general. El atributo estado solo puede tener 3 valores: bueno, regular o malo. Nosotros agregamos una opción en el ComboBox para mostrar todos los equipos registrados sin importar su estado, por lo cual, fue necesario crear un procedimiento almacenado para un reporte general y otro para un reporte dado un estado.</w:t>
+      </w:r>
+    </w:p>
+    <w:p>
+      <w:pPr>
+        <w:jc w:val="both"/>
+        <w:rPr>
+          <w:rFonts w:ascii="Arial" w:hAnsi="Arial" w:cs="Arial"/>
+          <w:sz w:val="24"/>
+          <w:szCs w:val="24"/>
+        </w:rPr>
+      </w:pPr>
+      <w:r>
+        <w:rPr>
+          <w:rFonts w:ascii="Arial" w:hAnsi="Arial" w:cs="Arial"/>
+          <w:sz w:val="24"/>
+          <w:szCs w:val="24"/>
+        </w:rPr>
+        <w:t>Se declaran los encabezados de las columnas y se hace una llamada al procedimiento, enviándole los atributos que pudiera necesitas. Posteriormente, se llena la tabla con los resultados.</w:t>
+      </w:r>
+    </w:p>
+    <w:p>
+      <w:r>
+        <w:rPr>
+          <w:noProof/>
+        </w:rPr>
+        <w:drawing>
+          <wp:inline distT="0" distB="0" distL="0" distR="0" wp14:anchorId="2EF91217" wp14:editId="2437CB85">
+            <wp:extent cx="5612130" cy="3456305"/>
+            <wp:effectExtent l="0" t="0" r="7620" b="0"/>
+            <wp:docPr id="56" name="Imagen 56"/>
+            <wp:cNvGraphicFramePr>
+              <a:graphicFrameLocks xmlns:a="http://schemas.openxmlformats.org/drawingml/2006/main" noChangeAspect="1"/>
+            </wp:cNvGraphicFramePr>
+            <a:graphic xmlns:a="http://schemas.openxmlformats.org/drawingml/2006/main">
+              <a:graphicData uri="http://schemas.openxmlformats.org/drawingml/2006/picture">
+                <pic:pic xmlns:pic="http://schemas.openxmlformats.org/drawingml/2006/picture">
+                  <pic:nvPicPr>
+                    <pic:cNvPr id="1" name=""/>
+                    <pic:cNvPicPr/>
+                  </pic:nvPicPr>
+                  <pic:blipFill>
+                    <a:blip r:embed="rId59"/>
+                    <a:stretch>
+                      <a:fillRect/>
+                    </a:stretch>
+                  </pic:blipFill>
+                  <pic:spPr>
+                    <a:xfrm>
+                      <a:off x="0" y="0"/>
+                      <a:ext cx="5612130" cy="3456305"/>
+                    </a:xfrm>
+                    <a:prstGeom prst="rect">
+                      <a:avLst/>
+                    </a:prstGeom>
+                  </pic:spPr>
+                </pic:pic>
+              </a:graphicData>
+            </a:graphic>
+          </wp:inline>
+        </w:drawing>
+      </w:r>
+    </w:p>
+    <w:p>
+      <w:pPr>
+        <w:jc w:val="center"/>
+        <w:rPr>
+          <w:rFonts w:ascii="Arial" w:hAnsi="Arial" w:cs="Arial"/>
+          <w:b/>
+          <w:bCs/>
+          <w:color w:val="0070C0"/>
+          <w:sz w:val="31"/>
+          <w:szCs w:val="31"/>
+        </w:rPr>
+      </w:pPr>
+      <w:r>
+        <w:rPr>
+          <w:noProof/>
+        </w:rPr>
+        <w:lastRenderedPageBreak/>
+        <w:drawing>
+          <wp:inline distT="0" distB="0" distL="0" distR="0" wp14:anchorId="0B877045" wp14:editId="65EAB2B6">
+            <wp:extent cx="4733364" cy="1562792"/>
+            <wp:effectExtent l="0" t="0" r="0" b="0"/>
+            <wp:docPr id="57" name="Imagen 57"/>
+            <wp:cNvGraphicFramePr>
+              <a:graphicFrameLocks xmlns:a="http://schemas.openxmlformats.org/drawingml/2006/main" noChangeAspect="1"/>
+            </wp:cNvGraphicFramePr>
+            <a:graphic xmlns:a="http://schemas.openxmlformats.org/drawingml/2006/main">
+              <a:graphicData uri="http://schemas.openxmlformats.org/drawingml/2006/picture">
+                <pic:pic xmlns:pic="http://schemas.openxmlformats.org/drawingml/2006/picture">
+                  <pic:nvPicPr>
+                    <pic:cNvPr id="1" name=""/>
+                    <pic:cNvPicPr/>
+                  </pic:nvPicPr>
+                  <pic:blipFill>
+                    <a:blip r:embed="rId60"/>
+                    <a:stretch>
+                      <a:fillRect/>
+                    </a:stretch>
+                  </pic:blipFill>
+                  <pic:spPr>
+                    <a:xfrm>
+                      <a:off x="0" y="0"/>
+                      <a:ext cx="4759769" cy="1571510"/>
+                    </a:xfrm>
+                    <a:prstGeom prst="rect">
+                      <a:avLst/>
+                    </a:prstGeom>
+                  </pic:spPr>
+                </pic:pic>
+              </a:graphicData>
+            </a:graphic>
+          </wp:inline>
+        </w:drawing>
+      </w:r>
+    </w:p>
+    <w:p>
+      <w:pPr>
+        <w:rPr>
+          <w:rFonts w:ascii="Arial" w:hAnsi="Arial" w:cs="Arial"/>
+          <w:b/>
+          <w:bCs/>
+          <w:color w:val="0070C0"/>
+          <w:sz w:val="31"/>
+          <w:szCs w:val="31"/>
+        </w:rPr>
+      </w:pPr>
+    </w:p>
+    <w:p>
+      <w:pPr>
+        <w:jc w:val="both"/>
+        <w:rPr>
+          <w:rFonts w:ascii="Arial" w:hAnsi="Arial" w:cs="Arial"/>
+          <w:sz w:val="24"/>
+          <w:szCs w:val="24"/>
+        </w:rPr>
+      </w:pPr>
+      <w:r>
+        <w:rPr>
+          <w:rFonts w:ascii="Arial" w:hAnsi="Arial" w:cs="Arial"/>
+          <w:sz w:val="24"/>
+          <w:szCs w:val="24"/>
+        </w:rPr>
+        <w:t xml:space="preserve">El reporte por estado, en el cual solo se ocupará cambiar el procedimiento que teníamos antes por el de </w:t>
+      </w:r>
+      <w:proofErr w:type="spellStart"/>
+      <w:r>
+        <w:rPr>
+          <w:rFonts w:ascii="Arial" w:hAnsi="Arial" w:cs="Arial"/>
+          <w:sz w:val="24"/>
+          <w:szCs w:val="24"/>
+        </w:rPr>
+        <w:t>reporte_</w:t>
+      </w:r>
+      <w:proofErr w:type="gramStart"/>
+      <w:r>
+        <w:rPr>
+          <w:rFonts w:ascii="Arial" w:hAnsi="Arial" w:cs="Arial"/>
+          <w:sz w:val="24"/>
+          <w:szCs w:val="24"/>
+        </w:rPr>
+        <w:t>estado</w:t>
+      </w:r>
+      <w:proofErr w:type="spellEnd"/>
+      <w:r>
+        <w:rPr>
+          <w:rFonts w:ascii="Arial" w:hAnsi="Arial" w:cs="Arial"/>
+          <w:sz w:val="24"/>
+          <w:szCs w:val="24"/>
+        </w:rPr>
+        <w:t>(</w:t>
+      </w:r>
+      <w:proofErr w:type="gramEnd"/>
+      <w:r>
+        <w:rPr>
+          <w:rFonts w:ascii="Arial" w:hAnsi="Arial" w:cs="Arial"/>
+          <w:sz w:val="24"/>
+          <w:szCs w:val="24"/>
+        </w:rPr>
+        <w:t>?,?). Mediante el ComboBox que tenemos arriba de la tabla le enviaremos el valor del estado que seleccionamos para que nos muestre los resultados. Si no hubiera equipos en ese estado, se nos notificará.</w:t>
+      </w:r>
+    </w:p>
+    <w:p>
+      <w:pPr>
+        <w:rPr>
+          <w:rFonts w:ascii="Arial" w:hAnsi="Arial" w:cs="Arial"/>
+          <w:color w:val="0070C0"/>
+          <w:sz w:val="24"/>
+          <w:szCs w:val="24"/>
+        </w:rPr>
+      </w:pPr>
+    </w:p>
+    <w:p>
+      <w:pPr>
+        <w:rPr>
+          <w:rFonts w:ascii="Arial" w:hAnsi="Arial" w:cs="Arial"/>
+          <w:color w:val="0070C0"/>
+          <w:sz w:val="24"/>
+          <w:szCs w:val="24"/>
+        </w:rPr>
+      </w:pPr>
+      <w:r>
+        <w:rPr>
+          <w:noProof/>
+        </w:rPr>
+        <w:drawing>
+          <wp:inline distT="0" distB="0" distL="0" distR="0" wp14:anchorId="77D6D5AE" wp14:editId="07D06967">
+            <wp:extent cx="5316070" cy="5032161"/>
+            <wp:effectExtent l="0" t="0" r="0" b="0"/>
+            <wp:docPr id="58" name="Imagen 58"/>
+            <wp:cNvGraphicFramePr>
+              <a:graphicFrameLocks xmlns:a="http://schemas.openxmlformats.org/drawingml/2006/main" noChangeAspect="1"/>
+            </wp:cNvGraphicFramePr>
+            <a:graphic xmlns:a="http://schemas.openxmlformats.org/drawingml/2006/main">
+              <a:graphicData uri="http://schemas.openxmlformats.org/drawingml/2006/picture">
+                <pic:pic xmlns:pic="http://schemas.openxmlformats.org/drawingml/2006/picture">
+                  <pic:nvPicPr>
+                    <pic:cNvPr id="1" name=""/>
+                    <pic:cNvPicPr/>
+                  </pic:nvPicPr>
+                  <pic:blipFill>
+                    <a:blip r:embed="rId61"/>
+                    <a:stretch>
+                      <a:fillRect/>
+                    </a:stretch>
+                  </pic:blipFill>
+                  <pic:spPr>
+                    <a:xfrm>
+                      <a:off x="0" y="0"/>
+                      <a:ext cx="5325245" cy="5040846"/>
+                    </a:xfrm>
+                    <a:prstGeom prst="rect">
+                      <a:avLst/>
+                    </a:prstGeom>
+                  </pic:spPr>
+                </pic:pic>
+              </a:graphicData>
+            </a:graphic>
+          </wp:inline>
+        </w:drawing>
+      </w:r>
+    </w:p>
+    <w:p>
+      <w:pPr>
+        <w:jc w:val="both"/>
+        <w:rPr>
+          <w:rFonts w:ascii="Arial" w:hAnsi="Arial" w:cs="Arial"/>
+          <w:sz w:val="24"/>
+          <w:szCs w:val="24"/>
+        </w:rPr>
+      </w:pPr>
+      <w:r>
+        <w:rPr>
+          <w:rFonts w:ascii="Arial" w:hAnsi="Arial" w:cs="Arial"/>
+          <w:sz w:val="24"/>
+          <w:szCs w:val="24"/>
+        </w:rPr>
+        <w:lastRenderedPageBreak/>
+        <w:t xml:space="preserve">Esta es la funcionalidad que se le asigna al ComboBox. Si se tiene seleccionada la opción de Todos, se mandará llamar al método </w:t>
+      </w:r>
+      <w:proofErr w:type="spellStart"/>
+      <w:proofErr w:type="gramStart"/>
+      <w:r>
+        <w:rPr>
+          <w:rFonts w:ascii="Arial" w:hAnsi="Arial" w:cs="Arial"/>
+          <w:sz w:val="24"/>
+          <w:szCs w:val="24"/>
+        </w:rPr>
+        <w:t>reporteGeneral</w:t>
+      </w:r>
+      <w:proofErr w:type="spellEnd"/>
+      <w:r>
+        <w:rPr>
+          <w:rFonts w:ascii="Arial" w:hAnsi="Arial" w:cs="Arial"/>
+          <w:sz w:val="24"/>
+          <w:szCs w:val="24"/>
+        </w:rPr>
+        <w:t>(</w:t>
+      </w:r>
+      <w:proofErr w:type="gramEnd"/>
+      <w:r>
+        <w:rPr>
+          <w:rFonts w:ascii="Arial" w:hAnsi="Arial" w:cs="Arial"/>
+          <w:sz w:val="24"/>
+          <w:szCs w:val="24"/>
+        </w:rPr>
+        <w:t xml:space="preserve">), de otra manera, se aplicará </w:t>
+      </w:r>
+      <w:proofErr w:type="spellStart"/>
+      <w:r>
+        <w:rPr>
+          <w:rFonts w:ascii="Arial" w:hAnsi="Arial" w:cs="Arial"/>
+          <w:sz w:val="24"/>
+          <w:szCs w:val="24"/>
+        </w:rPr>
+        <w:t>reporteEstado</w:t>
+      </w:r>
+      <w:proofErr w:type="spellEnd"/>
+      <w:r>
+        <w:rPr>
+          <w:rFonts w:ascii="Arial" w:hAnsi="Arial" w:cs="Arial"/>
+          <w:sz w:val="24"/>
+          <w:szCs w:val="24"/>
+        </w:rPr>
+        <w:t>().</w:t>
+      </w:r>
+    </w:p>
+    <w:p>
+      <w:r>
+        <w:rPr>
+          <w:noProof/>
+        </w:rPr>
+        <w:drawing>
+          <wp:inline distT="0" distB="0" distL="0" distR="0" wp14:anchorId="61684B30" wp14:editId="7919682B">
+            <wp:extent cx="5612130" cy="948055"/>
+            <wp:effectExtent l="0" t="0" r="7620" b="4445"/>
+            <wp:docPr id="59" name="Imagen 59"/>
+            <wp:cNvGraphicFramePr>
+              <a:graphicFrameLocks xmlns:a="http://schemas.openxmlformats.org/drawingml/2006/main" noChangeAspect="1"/>
+            </wp:cNvGraphicFramePr>
+            <a:graphic xmlns:a="http://schemas.openxmlformats.org/drawingml/2006/main">
+              <a:graphicData uri="http://schemas.openxmlformats.org/drawingml/2006/picture">
+                <pic:pic xmlns:pic="http://schemas.openxmlformats.org/drawingml/2006/picture">
+                  <pic:nvPicPr>
+                    <pic:cNvPr id="1" name=""/>
+                    <pic:cNvPicPr/>
+                  </pic:nvPicPr>
+                  <pic:blipFill>
+                    <a:blip r:embed="rId62"/>
+                    <a:stretch>
+                      <a:fillRect/>
+                    </a:stretch>
+                  </pic:blipFill>
+                  <pic:spPr>
+                    <a:xfrm>
+                      <a:off x="0" y="0"/>
+                      <a:ext cx="5612130" cy="948055"/>
+                    </a:xfrm>
+                    <a:prstGeom prst="rect">
+                      <a:avLst/>
+                    </a:prstGeom>
+                  </pic:spPr>
+                </pic:pic>
+              </a:graphicData>
+            </a:graphic>
+          </wp:inline>
+        </w:drawing>
+      </w:r>
+    </w:p>
+    <w:p>
+      <w:pPr>
+        <w:rPr>
+          <w:rFonts w:ascii="Arial" w:hAnsi="Arial" w:cs="Arial"/>
+          <w:sz w:val="24"/>
+          <w:szCs w:val="24"/>
+        </w:rPr>
+      </w:pPr>
+      <w:r>
+        <w:rPr>
+          <w:rFonts w:ascii="Arial" w:hAnsi="Arial" w:cs="Arial"/>
+          <w:sz w:val="24"/>
+          <w:szCs w:val="24"/>
+        </w:rPr>
+        <w:t>Se programan los botones de acceso a las distintas interfaces.</w:t>
+      </w:r>
+    </w:p>
+    <w:p>
+      <w:r>
+        <w:rPr>
+          <w:noProof/>
+        </w:rPr>
+        <w:drawing>
+          <wp:inline distT="0" distB="0" distL="0" distR="0" wp14:anchorId="5EBE43DD" wp14:editId="443E5412">
+            <wp:extent cx="5612130" cy="1789430"/>
+            <wp:effectExtent l="0" t="0" r="7620" b="1270"/>
+            <wp:docPr id="60" name="Imagen 60"/>
+            <wp:cNvGraphicFramePr>
+              <a:graphicFrameLocks xmlns:a="http://schemas.openxmlformats.org/drawingml/2006/main" noChangeAspect="1"/>
+            </wp:cNvGraphicFramePr>
+            <a:graphic xmlns:a="http://schemas.openxmlformats.org/drawingml/2006/main">
+              <a:graphicData uri="http://schemas.openxmlformats.org/drawingml/2006/picture">
+                <pic:pic xmlns:pic="http://schemas.openxmlformats.org/drawingml/2006/picture">
+                  <pic:nvPicPr>
+                    <pic:cNvPr id="1" name=""/>
+                    <pic:cNvPicPr/>
+                  </pic:nvPicPr>
+                  <pic:blipFill>
+                    <a:blip r:embed="rId63"/>
+                    <a:stretch>
+                      <a:fillRect/>
+                    </a:stretch>
+                  </pic:blipFill>
+                  <pic:spPr>
+                    <a:xfrm>
+                      <a:off x="0" y="0"/>
+                      <a:ext cx="5612130" cy="1789430"/>
+                    </a:xfrm>
+                    <a:prstGeom prst="rect">
+                      <a:avLst/>
+                    </a:prstGeom>
+                  </pic:spPr>
+                </pic:pic>
+              </a:graphicData>
+            </a:graphic>
+          </wp:inline>
+        </w:drawing>
+      </w:r>
+    </w:p>
+    <w:p>
+      <w:pPr>
+        <w:jc w:val="both"/>
+        <w:rPr>
+          <w:rFonts w:ascii="Arial" w:hAnsi="Arial" w:cs="Arial"/>
+          <w:sz w:val="24"/>
+          <w:szCs w:val="24"/>
+        </w:rPr>
+      </w:pPr>
+      <w:r>
+        <w:rPr>
+          <w:rFonts w:ascii="Arial" w:hAnsi="Arial" w:cs="Arial"/>
+          <w:sz w:val="24"/>
+          <w:szCs w:val="24"/>
+        </w:rPr>
+        <w:t>También se añade la funcionalidad de mandar los valores del registro seleccionado a los campos de texto.</w:t>
+      </w:r>
+    </w:p>
+    <w:p>
+      <w:r>
+        <w:rPr>
+          <w:noProof/>
+        </w:rPr>
+        <w:drawing>
+          <wp:inline distT="0" distB="0" distL="0" distR="0" wp14:anchorId="262C07C3" wp14:editId="023299C9">
+            <wp:extent cx="5612130" cy="1663700"/>
+            <wp:effectExtent l="0" t="0" r="7620" b="0"/>
+            <wp:docPr id="61" name="Imagen 61"/>
+            <wp:cNvGraphicFramePr>
+              <a:graphicFrameLocks xmlns:a="http://schemas.openxmlformats.org/drawingml/2006/main" noChangeAspect="1"/>
+            </wp:cNvGraphicFramePr>
+            <a:graphic xmlns:a="http://schemas.openxmlformats.org/drawingml/2006/main">
+              <a:graphicData uri="http://schemas.openxmlformats.org/drawingml/2006/picture">
+                <pic:pic xmlns:pic="http://schemas.openxmlformats.org/drawingml/2006/picture">
+                  <pic:nvPicPr>
+                    <pic:cNvPr id="1" name=""/>
+                    <pic:cNvPicPr/>
+                  </pic:nvPicPr>
+                  <pic:blipFill>
+                    <a:blip r:embed="rId64"/>
+                    <a:stretch>
+                      <a:fillRect/>
+                    </a:stretch>
+                  </pic:blipFill>
+                  <pic:spPr>
+                    <a:xfrm>
+                      <a:off x="0" y="0"/>
+                      <a:ext cx="5612130" cy="1663700"/>
+                    </a:xfrm>
+                    <a:prstGeom prst="rect">
+                      <a:avLst/>
+                    </a:prstGeom>
+                  </pic:spPr>
+                </pic:pic>
+              </a:graphicData>
+            </a:graphic>
+          </wp:inline>
+        </w:drawing>
+      </w:r>
+    </w:p>
+    <w:p>
+      <w:pPr>
+        <w:jc w:val="both"/>
+        <w:rPr>
+          <w:rFonts w:ascii="Arial" w:hAnsi="Arial" w:cs="Arial"/>
+          <w:sz w:val="24"/>
+          <w:szCs w:val="24"/>
+        </w:rPr>
+      </w:pPr>
+    </w:p>
+    <w:p>
+      <w:pPr>
+        <w:jc w:val="both"/>
+        <w:rPr>
+          <w:rFonts w:ascii="Arial" w:hAnsi="Arial" w:cs="Arial"/>
+          <w:sz w:val="24"/>
+          <w:szCs w:val="24"/>
+        </w:rPr>
+      </w:pPr>
+      <w:r>
+        <w:rPr>
+          <w:rFonts w:ascii="Arial" w:hAnsi="Arial" w:cs="Arial"/>
+          <w:sz w:val="24"/>
+          <w:szCs w:val="24"/>
+        </w:rPr>
+        <w:t xml:space="preserve">A continuación, tenemos la funcionalidad del botón para generar el reporte. Se tiene una condición de que, si el ComboBox tiene seleccionada la opción “Todos”, se abrirá el reporte general. Para los reportes se utilizó el plugin </w:t>
+      </w:r>
+      <w:proofErr w:type="spellStart"/>
+      <w:r>
+        <w:rPr>
+          <w:rFonts w:ascii="Arial" w:hAnsi="Arial" w:cs="Arial"/>
+          <w:sz w:val="24"/>
+          <w:szCs w:val="24"/>
+        </w:rPr>
+        <w:t>JasperReports</w:t>
+      </w:r>
+      <w:proofErr w:type="spellEnd"/>
+      <w:r>
+        <w:rPr>
+          <w:rFonts w:ascii="Arial" w:hAnsi="Arial" w:cs="Arial"/>
+          <w:sz w:val="24"/>
+          <w:szCs w:val="24"/>
+        </w:rPr>
+        <w:t>, eso se explicará en la siguiente sección.</w:t>
+      </w:r>
+    </w:p>
+    <w:p>
+      <w:pPr>
+        <w:jc w:val="both"/>
+        <w:rPr>
+          <w:rFonts w:ascii="Arial" w:hAnsi="Arial" w:cs="Arial"/>
+          <w:sz w:val="24"/>
+          <w:szCs w:val="24"/>
+        </w:rPr>
+      </w:pPr>
+      <w:r>
+        <w:rPr>
+          <w:rFonts w:ascii="Arial" w:hAnsi="Arial" w:cs="Arial"/>
+          <w:sz w:val="24"/>
+          <w:szCs w:val="24"/>
+        </w:rPr>
+        <w:t>Se especifica la ruta del reporte y las siguientes instrucciones serán para poder desplegar la ventana que mostrará el reporte generado.</w:t>
+      </w:r>
+    </w:p>
+    <w:p>
+      <w:pPr>
+        <w:rPr>
+          <w:rFonts w:ascii="Arial" w:hAnsi="Arial" w:cs="Arial"/>
+          <w:color w:val="0070C0"/>
+          <w:sz w:val="31"/>
+          <w:szCs w:val="31"/>
+        </w:rPr>
+      </w:pPr>
+      <w:r>
+        <w:rPr>
+          <w:noProof/>
+        </w:rPr>
+        <w:lastRenderedPageBreak/>
+        <w:drawing>
+          <wp:inline distT="0" distB="0" distL="0" distR="0" wp14:anchorId="6A42749B" wp14:editId="12804E2F">
+            <wp:extent cx="5612130" cy="1541780"/>
+            <wp:effectExtent l="0" t="0" r="7620" b="1270"/>
+            <wp:docPr id="62" name="Imagen 62"/>
+            <wp:cNvGraphicFramePr>
+              <a:graphicFrameLocks xmlns:a="http://schemas.openxmlformats.org/drawingml/2006/main" noChangeAspect="1"/>
+            </wp:cNvGraphicFramePr>
+            <a:graphic xmlns:a="http://schemas.openxmlformats.org/drawingml/2006/main">
+              <a:graphicData uri="http://schemas.openxmlformats.org/drawingml/2006/picture">
+                <pic:pic xmlns:pic="http://schemas.openxmlformats.org/drawingml/2006/picture">
+                  <pic:nvPicPr>
+                    <pic:cNvPr id="1" name=""/>
+                    <pic:cNvPicPr/>
+                  </pic:nvPicPr>
+                  <pic:blipFill>
+                    <a:blip r:embed="rId65"/>
+                    <a:stretch>
+                      <a:fillRect/>
+                    </a:stretch>
+                  </pic:blipFill>
+                  <pic:spPr>
+                    <a:xfrm>
+                      <a:off x="0" y="0"/>
+                      <a:ext cx="5612130" cy="1541780"/>
+                    </a:xfrm>
+                    <a:prstGeom prst="rect">
+                      <a:avLst/>
+                    </a:prstGeom>
+                  </pic:spPr>
+                </pic:pic>
+              </a:graphicData>
+            </a:graphic>
+          </wp:inline>
+        </w:drawing>
+      </w:r>
+    </w:p>
+    <w:p/>
+    <w:p>
+      <w:pPr>
+        <w:jc w:val="both"/>
+        <w:rPr>
+          <w:rFonts w:ascii="Arial" w:hAnsi="Arial" w:cs="Arial"/>
+          <w:b/>
+          <w:bCs/>
+        </w:rPr>
+      </w:pPr>
+      <w:r>
+        <w:rPr>
+          <w:rFonts w:ascii="Arial" w:hAnsi="Arial" w:cs="Arial"/>
+        </w:rPr>
+        <w:t xml:space="preserve">Si el ComboBox tiene alguna de las otras opciones (bueno, regular, defectuoso), se mandará llamar al reporte por estado, dicho reporte se le ha añadido que pida el estado para poder realizar la búsqueda de los equipos que correspondan. En instrucción que dice </w:t>
+      </w:r>
+      <w:proofErr w:type="spellStart"/>
+      <w:proofErr w:type="gramStart"/>
+      <w:r>
+        <w:rPr>
+          <w:rFonts w:ascii="Arial" w:hAnsi="Arial" w:cs="Arial"/>
+          <w:b/>
+          <w:bCs/>
+        </w:rPr>
+        <w:t>parametro.put</w:t>
+      </w:r>
+      <w:proofErr w:type="spellEnd"/>
+      <w:r>
+        <w:rPr>
+          <w:rFonts w:ascii="Arial" w:hAnsi="Arial" w:cs="Arial"/>
+          <w:b/>
+          <w:bCs/>
+        </w:rPr>
+        <w:t>(</w:t>
+      </w:r>
+      <w:proofErr w:type="gramEnd"/>
+      <w:r>
+        <w:rPr>
+          <w:rFonts w:ascii="Arial" w:hAnsi="Arial" w:cs="Arial"/>
+          <w:b/>
+          <w:bCs/>
+        </w:rPr>
+        <w:t xml:space="preserve">"status", "'" + </w:t>
+      </w:r>
+      <w:proofErr w:type="spellStart"/>
+      <w:r>
+        <w:rPr>
+          <w:rFonts w:ascii="Arial" w:hAnsi="Arial" w:cs="Arial"/>
+          <w:b/>
+          <w:bCs/>
+        </w:rPr>
+        <w:t>estadoSelectCmb.getSelectedItem</w:t>
+      </w:r>
+      <w:proofErr w:type="spellEnd"/>
+      <w:r>
+        <w:rPr>
+          <w:rFonts w:ascii="Arial" w:hAnsi="Arial" w:cs="Arial"/>
+          <w:b/>
+          <w:bCs/>
+        </w:rPr>
+        <w:t>().</w:t>
+      </w:r>
+      <w:proofErr w:type="spellStart"/>
+      <w:r>
+        <w:rPr>
+          <w:rFonts w:ascii="Arial" w:hAnsi="Arial" w:cs="Arial"/>
+          <w:b/>
+          <w:bCs/>
+        </w:rPr>
+        <w:t>toString</w:t>
+      </w:r>
+      <w:proofErr w:type="spellEnd"/>
+      <w:r>
+        <w:rPr>
+          <w:rFonts w:ascii="Arial" w:hAnsi="Arial" w:cs="Arial"/>
+          <w:b/>
+          <w:bCs/>
+        </w:rPr>
+        <w:t>() + "'");</w:t>
+      </w:r>
+    </w:p>
+    <w:p>
+      <w:pPr>
+        <w:jc w:val="both"/>
+        <w:rPr>
+          <w:rFonts w:ascii="Arial" w:hAnsi="Arial" w:cs="Arial"/>
+        </w:rPr>
+      </w:pPr>
+      <w:r>
+        <w:rPr>
+          <w:rFonts w:ascii="Arial" w:hAnsi="Arial" w:cs="Arial"/>
+        </w:rPr>
+        <w:t>Status es el nombre del parámetro que tenemos que enviarle, se ha programado para que lo tome del ComboBox de estado. Una vez que lo haya obtenido, se procede a generar el reporte.</w:t>
+      </w:r>
+    </w:p>
+    <w:p/>
+    <w:p>
+      <w:r>
+        <w:rPr>
+          <w:noProof/>
+        </w:rPr>
+        <w:drawing>
+          <wp:inline distT="0" distB="0" distL="0" distR="0" wp14:anchorId="5F440C75" wp14:editId="509EC4DC">
+            <wp:extent cx="5612130" cy="2363470"/>
+            <wp:effectExtent l="0" t="0" r="7620" b="0"/>
+            <wp:docPr id="63" name="Imagen 63"/>
+            <wp:cNvGraphicFramePr>
+              <a:graphicFrameLocks xmlns:a="http://schemas.openxmlformats.org/drawingml/2006/main" noChangeAspect="1"/>
+            </wp:cNvGraphicFramePr>
+            <a:graphic xmlns:a="http://schemas.openxmlformats.org/drawingml/2006/main">
+              <a:graphicData uri="http://schemas.openxmlformats.org/drawingml/2006/picture">
+                <pic:pic xmlns:pic="http://schemas.openxmlformats.org/drawingml/2006/picture">
+                  <pic:nvPicPr>
+                    <pic:cNvPr id="1" name=""/>
+                    <pic:cNvPicPr/>
+                  </pic:nvPicPr>
+                  <pic:blipFill>
+                    <a:blip r:embed="rId66"/>
+                    <a:stretch>
+                      <a:fillRect/>
+                    </a:stretch>
+                  </pic:blipFill>
+                  <pic:spPr>
+                    <a:xfrm>
+                      <a:off x="0" y="0"/>
+                      <a:ext cx="5612130" cy="2363470"/>
+                    </a:xfrm>
+                    <a:prstGeom prst="rect">
+                      <a:avLst/>
+                    </a:prstGeom>
+                  </pic:spPr>
+                </pic:pic>
+              </a:graphicData>
+            </a:graphic>
+          </wp:inline>
+        </w:drawing>
+      </w:r>
+    </w:p>
+    <w:p>
+      <w:pPr>
+        <w:spacing w:after="0"/>
+        <w:rPr>
+          <w:rFonts w:ascii="Arial" w:hAnsi="Arial" w:cs="Arial"/>
+          <w:b/>
+          <w:bCs/>
+          <w:sz w:val="30"/>
+          <w:szCs w:val="30"/>
+        </w:rPr>
+      </w:pPr>
+    </w:p>
+    <w:p>
+      <w:pPr>
+        <w:spacing w:after="0"/>
+        <w:rPr>
+          <w:rFonts w:ascii="Arial" w:hAnsi="Arial" w:cs="Arial"/>
+          <w:b/>
+          <w:bCs/>
+          <w:sz w:val="30"/>
+          <w:szCs w:val="30"/>
+        </w:rPr>
+      </w:pPr>
+    </w:p>
     <w:p/>
     <w:sectPr>
-      <w:headerReference w:type="first" r:id="rId56"/>
+      <w:headerReference w:type="first" r:id="rId67"/>
       <w:pgSz w:w="12240" w:h="15840"/>
       <w:pgMar w:top="1417" w:right="1701" w:bottom="1417" w:left="1701" w:header="708" w:footer="708" w:gutter="0"/>
       <w:pgBorders w:offsetFrom="page">

</xml_diff>